<commit_message>
Added a new potential solution to "A Cat, a Parrot, and a Bag of Seed" to Problem Solving assignment.
</commit_message>
<xml_diff>
--- a/Problem Solving/Garcia_Jenny_ProblemSolving.docx
+++ b/Problem Solving/Garcia_Jenny_ProblemSolving.docx
@@ -270,14 +270,128 @@
         </w:rPr>
         <w:t xml:space="preserve">   </w:t>
       </w:r>
-      <w:proofErr w:type="gramStart"/>
-      <w:r>
-        <w:rPr>
-          <w:color w:val="000000" w:themeColor="text1"/>
-        </w:rPr>
-        <w:t>across</w:t>
-      </w:r>
-      <w:proofErr w:type="gramEnd"/>
+      <w:r>
+        <w:rPr>
+          <w:color w:val="000000" w:themeColor="text1"/>
+        </w:rPr>
+        <w:t xml:space="preserve">across </w:t>
+      </w:r>
+      <w:r>
+        <w:rPr>
+          <w:color w:val="000000" w:themeColor="text1"/>
+        </w:rPr>
+        <w:t>the</w:t>
+      </w:r>
+      <w:r>
+        <w:rPr>
+          <w:color w:val="000000" w:themeColor="text1"/>
+        </w:rPr>
+        <w:t xml:space="preserve"> river without trouble and not over crowding his boat.</w:t>
+      </w:r>
+    </w:p>
+    <w:p>
+      <w:pPr>
+        <w:ind w:firstLine="720"/>
+        <w:rPr>
+          <w:color w:val="000000" w:themeColor="text1"/>
+        </w:rPr>
+      </w:pPr>
+      <w:r>
+        <w:rPr>
+          <w:color w:val="000000" w:themeColor="text1"/>
+        </w:rPr>
+        <w:t xml:space="preserve">• </w:t>
+      </w:r>
+      <w:r>
+        <w:rPr>
+          <w:color w:val="000000" w:themeColor="text1"/>
+        </w:rPr>
+        <w:t>At the beginning of the story, the goat and the cabbage were not mentioned.</w:t>
+      </w:r>
+    </w:p>
+    <w:p>
+      <w:pPr>
+        <w:ind w:firstLine="720"/>
+        <w:rPr>
+          <w:color w:val="000000" w:themeColor="text1"/>
+        </w:rPr>
+      </w:pPr>
+      <w:r>
+        <w:rPr>
+          <w:color w:val="000000" w:themeColor="text1"/>
+        </w:rPr>
+        <w:t>• Over all goal would be to get everything he needs across with minimum conflicts.</w:t>
+      </w:r>
+    </w:p>
+    <w:p>
+      <w:pPr>
+        <w:rPr>
+          <w:color w:val="000000" w:themeColor="text1"/>
+        </w:rPr>
+      </w:pPr>
+    </w:p>
+    <w:p>
+      <w:pPr>
+        <w:rPr>
+          <w:b/>
+          <w:color w:val="000000" w:themeColor="text1"/>
+        </w:rPr>
+      </w:pPr>
+      <w:r>
+        <w:rPr>
+          <w:b/>
+          <w:color w:val="000000" w:themeColor="text1"/>
+        </w:rPr>
+        <w:t>2) Break the problem apart:</w:t>
+      </w:r>
+    </w:p>
+    <w:p>
+      <w:pPr>
+        <w:ind w:left="720"/>
+        <w:rPr>
+          <w:color w:val="000000" w:themeColor="text1"/>
+        </w:rPr>
+      </w:pPr>
+      <w:r>
+        <w:rPr>
+          <w:color w:val="000000" w:themeColor="text1"/>
+        </w:rPr>
+        <w:t>• The size of the boat is the constraint. As well as, deciding what item to take across first while</w:t>
+      </w:r>
+    </w:p>
+    <w:p>
+      <w:pPr>
+        <w:ind w:left="720"/>
+        <w:rPr>
+          <w:color w:val="000000" w:themeColor="text1"/>
+        </w:rPr>
+      </w:pPr>
+      <w:r>
+        <w:rPr>
+          <w:color w:val="000000" w:themeColor="text1"/>
+        </w:rPr>
+        <w:t xml:space="preserve">    trying to avoid any problems.</w:t>
+      </w:r>
+    </w:p>
+    <w:p>
+      <w:pPr>
+        <w:ind w:left="720"/>
+        <w:rPr>
+          <w:color w:val="000000" w:themeColor="text1"/>
+        </w:rPr>
+      </w:pPr>
+      <w:r>
+        <w:rPr>
+          <w:color w:val="000000" w:themeColor="text1"/>
+        </w:rPr>
+        <w:t>• The sub-goals would be</w:t>
+      </w:r>
+      <w:r>
+        <w:rPr>
+          <w:color w:val="000000" w:themeColor="text1"/>
+        </w:rPr>
+        <w:t>,</w:t>
+      </w:r>
       <w:r>
         <w:rPr>
           <w:color w:val="000000" w:themeColor="text1"/>
@@ -288,18 +402,63 @@
         <w:rPr>
           <w:color w:val="000000" w:themeColor="text1"/>
         </w:rPr>
-        <w:t>the</w:t>
-      </w:r>
-      <w:r>
-        <w:rPr>
-          <w:color w:val="000000" w:themeColor="text1"/>
-        </w:rPr>
-        <w:t xml:space="preserve"> river without trouble and not over crowding his boat.</w:t>
-      </w:r>
-    </w:p>
-    <w:p>
-      <w:pPr>
-        <w:ind w:firstLine="720"/>
+        <w:t>having to travel back and forth multiple times in order to get everything</w:t>
+      </w:r>
+    </w:p>
+    <w:p>
+      <w:pPr>
+        <w:ind w:left="720"/>
+        <w:rPr>
+          <w:color w:val="000000" w:themeColor="text1"/>
+        </w:rPr>
+      </w:pPr>
+      <w:r>
+        <w:rPr>
+          <w:color w:val="000000" w:themeColor="text1"/>
+        </w:rPr>
+        <w:t xml:space="preserve">   across safely.</w:t>
+      </w:r>
+    </w:p>
+    <w:p>
+      <w:pPr>
+        <w:ind w:left="720"/>
+        <w:rPr>
+          <w:color w:val="000000" w:themeColor="text1"/>
+        </w:rPr>
+      </w:pPr>
+    </w:p>
+    <w:p>
+      <w:pPr>
+        <w:rPr>
+          <w:color w:val="000000" w:themeColor="text1"/>
+        </w:rPr>
+      </w:pPr>
+    </w:p>
+    <w:p>
+      <w:pPr>
+        <w:rPr>
+          <w:b/>
+          <w:color w:val="000000" w:themeColor="text1"/>
+        </w:rPr>
+      </w:pPr>
+      <w:r>
+        <w:rPr>
+          <w:b/>
+          <w:color w:val="000000" w:themeColor="text1"/>
+        </w:rPr>
+        <w:t>3) Identify potential solutions</w:t>
+      </w:r>
+      <w:r>
+        <w:rPr>
+          <w:b/>
+          <w:color w:val="000000" w:themeColor="text1"/>
+        </w:rPr>
+        <w:t>:</w:t>
+      </w:r>
+    </w:p>
+    <w:p>
+      <w:pPr>
+        <w:ind w:left="720"/>
         <w:rPr>
           <w:color w:val="000000" w:themeColor="text1"/>
         </w:rPr>
@@ -310,26 +469,33 @@
         </w:rPr>
         <w:t xml:space="preserve">• </w:t>
       </w:r>
-      <w:proofErr w:type="gramStart"/>
-      <w:r>
-        <w:rPr>
-          <w:color w:val="000000" w:themeColor="text1"/>
-        </w:rPr>
-        <w:t>At</w:t>
-      </w:r>
-      <w:proofErr w:type="gramEnd"/>
-      <w:r>
-        <w:rPr>
-          <w:color w:val="000000" w:themeColor="text1"/>
-        </w:rPr>
-        <w:t xml:space="preserve"> the beginning of the story, the goat and the cabbage were not mentioned.</w:t>
-      </w:r>
-    </w:p>
-    <w:p>
-      <w:pPr>
-        <w:ind w:firstLine="720"/>
-        <w:rPr>
-          <w:color w:val="000000" w:themeColor="text1"/>
+      <w:r>
+        <w:rPr>
+          <w:color w:val="000000" w:themeColor="text1"/>
+        </w:rPr>
+        <w:t xml:space="preserve">The man can take the cat first, then the parrot, bring back the cat to take the seed. Once the </w:t>
+      </w:r>
+    </w:p>
+    <w:p>
+      <w:pPr>
+        <w:ind w:left="720"/>
+        <w:rPr>
+          <w:color w:val="000000" w:themeColor="text1"/>
+        </w:rPr>
+      </w:pPr>
+      <w:r>
+        <w:rPr>
+          <w:color w:val="000000" w:themeColor="text1"/>
+        </w:rPr>
+        <w:t xml:space="preserve">   seeds are across, the man can then return for the cat.</w:t>
+      </w:r>
+    </w:p>
+    <w:p>
+      <w:pPr>
+        <w:ind w:left="720"/>
+        <w:rPr>
+          <w:rFonts w:eastAsia="Times New Roman" w:cs="Arial"/>
+          <w:color w:val="222222"/>
         </w:rPr>
       </w:pPr>
       <w:r>
@@ -338,201 +504,82 @@
         </w:rPr>
         <w:t xml:space="preserve">• </w:t>
       </w:r>
-      <w:proofErr w:type="gramStart"/>
-      <w:r>
-        <w:rPr>
-          <w:color w:val="000000" w:themeColor="text1"/>
-        </w:rPr>
-        <w:t>Over</w:t>
-      </w:r>
-      <w:proofErr w:type="gramEnd"/>
-      <w:r>
-        <w:rPr>
-          <w:color w:val="000000" w:themeColor="text1"/>
-        </w:rPr>
-        <w:t xml:space="preserve"> all goal would be to get everything he needs across with minimum conflicts.</w:t>
-      </w:r>
-    </w:p>
-    <w:p>
-      <w:pPr>
-        <w:rPr>
-          <w:color w:val="000000" w:themeColor="text1"/>
-        </w:rPr>
-      </w:pPr>
-    </w:p>
-    <w:p>
-      <w:pPr>
-        <w:rPr>
-          <w:b/>
-          <w:color w:val="000000" w:themeColor="text1"/>
-        </w:rPr>
-      </w:pPr>
-      <w:r>
-        <w:rPr>
-          <w:b/>
-          <w:color w:val="000000" w:themeColor="text1"/>
-        </w:rPr>
-        <w:t>2) Break the problem apart:</w:t>
-      </w:r>
-    </w:p>
-    <w:p>
-      <w:pPr>
-        <w:ind w:left="720"/>
-        <w:rPr>
-          <w:color w:val="000000" w:themeColor="text1"/>
-        </w:rPr>
-      </w:pPr>
-      <w:r>
-        <w:rPr>
-          <w:color w:val="000000" w:themeColor="text1"/>
-        </w:rPr>
-        <w:t xml:space="preserve">• </w:t>
-      </w:r>
-      <w:proofErr w:type="gramStart"/>
-      <w:r>
-        <w:rPr>
-          <w:color w:val="000000" w:themeColor="text1"/>
-        </w:rPr>
-        <w:t>The</w:t>
-      </w:r>
-      <w:proofErr w:type="gramEnd"/>
-      <w:r>
-        <w:rPr>
-          <w:color w:val="000000" w:themeColor="text1"/>
-        </w:rPr>
-        <w:t xml:space="preserve"> size of the boat is the constraint. As well as, deciding what item to take across first while</w:t>
-      </w:r>
-    </w:p>
-    <w:p>
-      <w:pPr>
-        <w:ind w:left="720"/>
-        <w:rPr>
-          <w:color w:val="000000" w:themeColor="text1"/>
-        </w:rPr>
-      </w:pPr>
-      <w:r>
-        <w:rPr>
-          <w:color w:val="000000" w:themeColor="text1"/>
-        </w:rPr>
-        <w:t xml:space="preserve">    </w:t>
-      </w:r>
-      <w:proofErr w:type="gramStart"/>
-      <w:r>
-        <w:rPr>
-          <w:color w:val="000000" w:themeColor="text1"/>
-        </w:rPr>
-        <w:t>trying</w:t>
-      </w:r>
-      <w:proofErr w:type="gramEnd"/>
-      <w:r>
-        <w:rPr>
-          <w:color w:val="000000" w:themeColor="text1"/>
-        </w:rPr>
-        <w:t xml:space="preserve"> to avoid any problems.</w:t>
-      </w:r>
-    </w:p>
-    <w:p>
-      <w:pPr>
-        <w:ind w:left="720"/>
-        <w:rPr>
-          <w:color w:val="000000" w:themeColor="text1"/>
-        </w:rPr>
-      </w:pPr>
-      <w:r>
-        <w:rPr>
-          <w:color w:val="000000" w:themeColor="text1"/>
-        </w:rPr>
-        <w:t xml:space="preserve">• </w:t>
-      </w:r>
-      <w:proofErr w:type="gramStart"/>
-      <w:r>
-        <w:rPr>
-          <w:color w:val="000000" w:themeColor="text1"/>
-        </w:rPr>
-        <w:t>The</w:t>
-      </w:r>
-      <w:proofErr w:type="gramEnd"/>
-      <w:r>
-        <w:rPr>
-          <w:color w:val="000000" w:themeColor="text1"/>
-        </w:rPr>
-        <w:t xml:space="preserve"> sub-goals would be</w:t>
-      </w:r>
-      <w:r>
-        <w:rPr>
-          <w:color w:val="000000" w:themeColor="text1"/>
-        </w:rPr>
-        <w:t>,</w:t>
-      </w:r>
-      <w:r>
-        <w:rPr>
-          <w:color w:val="000000" w:themeColor="text1"/>
-        </w:rPr>
-        <w:t xml:space="preserve"> </w:t>
-      </w:r>
-      <w:r>
-        <w:rPr>
-          <w:color w:val="000000" w:themeColor="text1"/>
-        </w:rPr>
-        <w:t>having to travel back and forth multiple times in order to get everything</w:t>
-      </w:r>
-    </w:p>
-    <w:p>
-      <w:pPr>
-        <w:ind w:left="720"/>
-        <w:rPr>
-          <w:color w:val="000000" w:themeColor="text1"/>
-        </w:rPr>
-      </w:pPr>
-      <w:r>
-        <w:rPr>
-          <w:color w:val="000000" w:themeColor="text1"/>
-        </w:rPr>
-        <w:t xml:space="preserve">   </w:t>
-      </w:r>
-      <w:proofErr w:type="gramStart"/>
-      <w:r>
-        <w:rPr>
-          <w:color w:val="000000" w:themeColor="text1"/>
-        </w:rPr>
-        <w:t>across</w:t>
-      </w:r>
-      <w:proofErr w:type="gramEnd"/>
-      <w:r>
-        <w:rPr>
-          <w:color w:val="000000" w:themeColor="text1"/>
-        </w:rPr>
-        <w:t xml:space="preserve"> safely.</w:t>
-      </w:r>
-    </w:p>
-    <w:p>
-      <w:pPr>
-        <w:ind w:left="720"/>
-        <w:rPr>
-          <w:color w:val="000000" w:themeColor="text1"/>
-        </w:rPr>
-      </w:pPr>
-    </w:p>
-    <w:p>
-      <w:pPr>
-        <w:rPr>
-          <w:color w:val="000000" w:themeColor="text1"/>
-        </w:rPr>
-      </w:pPr>
-    </w:p>
-    <w:p>
-      <w:pPr>
-        <w:rPr>
-          <w:b/>
-          <w:color w:val="000000" w:themeColor="text1"/>
-        </w:rPr>
-      </w:pPr>
-      <w:r>
-        <w:rPr>
-          <w:b/>
-          <w:color w:val="000000" w:themeColor="text1"/>
-        </w:rPr>
-        <w:t>3) Identify potential solutions</w:t>
+      <w:r>
+        <w:rPr>
+          <w:rFonts w:eastAsia="Times New Roman" w:cs="Arial"/>
+          <w:color w:val="222222"/>
+        </w:rPr>
+        <w:t>Leave the bag of seed with the cat. Take the parrot across the river first. Get the cat across</w:t>
+      </w:r>
+    </w:p>
+    <w:p>
+      <w:pPr>
+        <w:ind w:left="720"/>
+        <w:rPr>
+          <w:rFonts w:eastAsia="Times New Roman" w:cs="Arial"/>
+          <w:color w:val="222222"/>
+        </w:rPr>
+      </w:pPr>
+      <w:r>
+        <w:rPr>
+          <w:rFonts w:eastAsia="Times New Roman" w:cs="Arial"/>
+          <w:color w:val="222222"/>
+        </w:rPr>
+        <w:t xml:space="preserve">   after dropping off the parrot. Once the cat is across, return to get the seeds, but bring the parrot</w:t>
+      </w:r>
+    </w:p>
+    <w:p>
+      <w:pPr>
+        <w:ind w:left="720"/>
+        <w:rPr>
+          <w:rFonts w:eastAsia="Times New Roman" w:cs="Arial"/>
+          <w:color w:val="222222"/>
+        </w:rPr>
+      </w:pPr>
+      <w:r>
+        <w:rPr>
+          <w:rFonts w:eastAsia="Times New Roman" w:cs="Arial"/>
+          <w:color w:val="222222"/>
+        </w:rPr>
+        <w:t xml:space="preserve">   back so the cat wont eat it. Leave the parrot at the starting point. Then take the bag of seed</w:t>
+      </w:r>
+    </w:p>
+    <w:p>
+      <w:pPr>
+        <w:ind w:left="720"/>
+        <w:rPr>
+          <w:color w:val="000000" w:themeColor="text1"/>
+        </w:rPr>
+      </w:pPr>
+      <w:r>
+        <w:rPr>
+          <w:rFonts w:eastAsia="Times New Roman" w:cs="Arial"/>
+          <w:color w:val="222222"/>
+        </w:rPr>
+        <w:t xml:space="preserve">   across. Afterwards, return for the parrot.</w:t>
+      </w:r>
+    </w:p>
+    <w:p>
+      <w:pPr>
+        <w:ind w:left="720"/>
+        <w:rPr>
+          <w:color w:val="000000" w:themeColor="text1"/>
+        </w:rPr>
+      </w:pPr>
+    </w:p>
+    <w:p>
+      <w:pPr>
+        <w:rPr>
+          <w:b/>
+          <w:color w:val="000000" w:themeColor="text1"/>
+        </w:rPr>
+      </w:pPr>
+      <w:r>
+        <w:rPr>
+          <w:b/>
+          <w:color w:val="000000" w:themeColor="text1"/>
+        </w:rPr>
+        <w:t>4) Evaluate each potential solution</w:t>
       </w:r>
       <w:r>
         <w:rPr>
@@ -553,86 +600,44 @@
         <w:rPr>
           <w:color w:val="000000" w:themeColor="text1"/>
         </w:rPr>
-        <w:t xml:space="preserve">• </w:t>
-      </w:r>
-      <w:proofErr w:type="gramStart"/>
-      <w:r>
-        <w:rPr>
-          <w:color w:val="000000" w:themeColor="text1"/>
-        </w:rPr>
-        <w:t>The</w:t>
-      </w:r>
-      <w:proofErr w:type="gramEnd"/>
-      <w:r>
-        <w:rPr>
-          <w:color w:val="000000" w:themeColor="text1"/>
-        </w:rPr>
-        <w:t xml:space="preserve"> man can take the cat first, then the parrot, bring back the cat to take the seed. Once the </w:t>
-      </w:r>
-    </w:p>
-    <w:p>
-      <w:pPr>
-        <w:ind w:left="720"/>
-        <w:rPr>
-          <w:color w:val="000000" w:themeColor="text1"/>
-        </w:rPr>
-      </w:pPr>
-      <w:r>
-        <w:rPr>
-          <w:color w:val="000000" w:themeColor="text1"/>
-        </w:rPr>
-        <w:t xml:space="preserve">   </w:t>
-      </w:r>
-      <w:proofErr w:type="gramStart"/>
-      <w:r>
-        <w:rPr>
-          <w:color w:val="000000" w:themeColor="text1"/>
-        </w:rPr>
-        <w:t>seeds</w:t>
-      </w:r>
-      <w:proofErr w:type="gramEnd"/>
-      <w:r>
-        <w:rPr>
-          <w:color w:val="000000" w:themeColor="text1"/>
-        </w:rPr>
-        <w:t xml:space="preserve"> are across, the man can then return for the cat.</w:t>
-      </w:r>
-    </w:p>
-    <w:p>
-      <w:pPr>
-        <w:ind w:left="720"/>
-        <w:rPr>
-          <w:color w:val="000000" w:themeColor="text1"/>
-        </w:rPr>
-      </w:pPr>
-    </w:p>
-    <w:p>
-      <w:pPr>
-        <w:rPr>
-          <w:b/>
-          <w:color w:val="000000" w:themeColor="text1"/>
-        </w:rPr>
-      </w:pPr>
-      <w:r>
-        <w:rPr>
-          <w:b/>
-          <w:color w:val="000000" w:themeColor="text1"/>
-        </w:rPr>
-        <w:t>4</w:t>
-      </w:r>
-      <w:r>
-        <w:rPr>
-          <w:b/>
-          <w:color w:val="000000" w:themeColor="text1"/>
-        </w:rPr>
-        <w:t xml:space="preserve">) </w:t>
-      </w:r>
-      <w:r>
-        <w:rPr>
-          <w:b/>
-          <w:color w:val="000000" w:themeColor="text1"/>
-        </w:rPr>
-        <w:t>Evaluate each potential solution</w:t>
+        <w:t>• Yes, the solution meets the goal. Being able to get everything across with minimum conflict</w:t>
+      </w:r>
+    </w:p>
+    <w:p>
+      <w:pPr>
+        <w:ind w:left="720"/>
+        <w:rPr>
+          <w:color w:val="000000" w:themeColor="text1"/>
+        </w:rPr>
+      </w:pPr>
+      <w:r>
+        <w:rPr>
+          <w:color w:val="000000" w:themeColor="text1"/>
+        </w:rPr>
+        <w:t xml:space="preserve">   for the animals.</w:t>
+      </w:r>
+    </w:p>
+    <w:p>
+      <w:pPr>
+        <w:ind w:left="720"/>
+        <w:rPr>
+          <w:color w:val="000000" w:themeColor="text1"/>
+        </w:rPr>
+      </w:pPr>
+    </w:p>
+    <w:p>
+      <w:pPr>
+        <w:rPr>
+          <w:b/>
+          <w:color w:val="000000" w:themeColor="text1"/>
+        </w:rPr>
+      </w:pPr>
+      <w:r>
+        <w:rPr>
+          <w:b/>
+          <w:color w:val="000000" w:themeColor="text1"/>
+        </w:rPr>
+        <w:t>5) Choose a Solution and develop a plan to implement</w:t>
       </w:r>
       <w:r>
         <w:rPr>
@@ -653,84 +658,6 @@
         <w:rPr>
           <w:color w:val="000000" w:themeColor="text1"/>
         </w:rPr>
-        <w:t xml:space="preserve">• </w:t>
-      </w:r>
-      <w:r>
-        <w:rPr>
-          <w:color w:val="000000" w:themeColor="text1"/>
-        </w:rPr>
-        <w:t>Yes, the solution meets the goal. Being able to get everything across with minimum conflict</w:t>
-      </w:r>
-    </w:p>
-    <w:p>
-      <w:pPr>
-        <w:ind w:left="720"/>
-        <w:rPr>
-          <w:color w:val="000000" w:themeColor="text1"/>
-        </w:rPr>
-      </w:pPr>
-      <w:r>
-        <w:rPr>
-          <w:color w:val="000000" w:themeColor="text1"/>
-        </w:rPr>
-        <w:t xml:space="preserve">   </w:t>
-      </w:r>
-      <w:proofErr w:type="gramStart"/>
-      <w:r>
-        <w:rPr>
-          <w:color w:val="000000" w:themeColor="text1"/>
-        </w:rPr>
-        <w:t>for</w:t>
-      </w:r>
-      <w:proofErr w:type="gramEnd"/>
-      <w:r>
-        <w:rPr>
-          <w:color w:val="000000" w:themeColor="text1"/>
-        </w:rPr>
-        <w:t xml:space="preserve"> the animals.</w:t>
-      </w:r>
-    </w:p>
-    <w:p>
-      <w:pPr>
-        <w:ind w:left="720"/>
-        <w:rPr>
-          <w:color w:val="000000" w:themeColor="text1"/>
-        </w:rPr>
-      </w:pPr>
-    </w:p>
-    <w:p>
-      <w:pPr>
-        <w:rPr>
-          <w:b/>
-          <w:color w:val="000000" w:themeColor="text1"/>
-        </w:rPr>
-      </w:pPr>
-      <w:r>
-        <w:rPr>
-          <w:b/>
-          <w:color w:val="000000" w:themeColor="text1"/>
-        </w:rPr>
-        <w:t>5) Choose a Solution and develop a plan to implement</w:t>
-      </w:r>
-      <w:r>
-        <w:rPr>
-          <w:b/>
-          <w:color w:val="000000" w:themeColor="text1"/>
-        </w:rPr>
-        <w:t>:</w:t>
-      </w:r>
-    </w:p>
-    <w:p>
-      <w:pPr>
-        <w:ind w:left="720"/>
-        <w:rPr>
-          <w:color w:val="000000" w:themeColor="text1"/>
-        </w:rPr>
-      </w:pPr>
-      <w:r>
-        <w:rPr>
-          <w:color w:val="000000" w:themeColor="text1"/>
-        </w:rPr>
         <w:t>• A possible solution would be, if you assume the goat is the parrot and the cabbage is the seed, the</w:t>
       </w:r>
     </w:p>
@@ -745,137 +672,50 @@
         <w:rPr>
           <w:color w:val="000000" w:themeColor="text1"/>
         </w:rPr>
-        <w:t xml:space="preserve">   </w:t>
-      </w:r>
-      <w:proofErr w:type="gramStart"/>
-      <w:r>
-        <w:rPr>
-          <w:color w:val="000000" w:themeColor="text1"/>
-        </w:rPr>
-        <w:t>cat</w:t>
-      </w:r>
-      <w:proofErr w:type="gramEnd"/>
-      <w:r>
-        <w:rPr>
-          <w:color w:val="000000" w:themeColor="text1"/>
-        </w:rPr>
-        <w:t xml:space="preserve"> can be the first to travel across the river.  The man can then return for the parrot. Once he’s </w:t>
-      </w:r>
-    </w:p>
-    <w:p>
-      <w:pPr>
-        <w:ind w:left="720"/>
-        <w:rPr>
-          <w:color w:val="000000" w:themeColor="text1"/>
-        </w:rPr>
-      </w:pPr>
-      <w:r>
-        <w:rPr>
-          <w:color w:val="000000" w:themeColor="text1"/>
-        </w:rPr>
-        <w:t xml:space="preserve">   </w:t>
-      </w:r>
-      <w:proofErr w:type="gramStart"/>
-      <w:r>
-        <w:rPr>
-          <w:color w:val="000000" w:themeColor="text1"/>
-        </w:rPr>
-        <w:t>taken</w:t>
-      </w:r>
-      <w:proofErr w:type="gramEnd"/>
-      <w:r>
-        <w:rPr>
-          <w:color w:val="000000" w:themeColor="text1"/>
-        </w:rPr>
-        <w:t xml:space="preserve"> the parrot to the other side, he can then bring the cat back with him. Leaving the cat</w:t>
-      </w:r>
-    </w:p>
-    <w:p>
-      <w:pPr>
-        <w:ind w:left="720"/>
-        <w:rPr>
-          <w:color w:val="000000" w:themeColor="text1"/>
-        </w:rPr>
-      </w:pPr>
-      <w:r>
-        <w:rPr>
-          <w:color w:val="000000" w:themeColor="text1"/>
-        </w:rPr>
-        <w:t xml:space="preserve">   </w:t>
-      </w:r>
-      <w:proofErr w:type="gramStart"/>
-      <w:r>
-        <w:rPr>
-          <w:color w:val="000000" w:themeColor="text1"/>
-        </w:rPr>
-        <w:t>back</w:t>
-      </w:r>
-      <w:proofErr w:type="gramEnd"/>
-      <w:r>
-        <w:rPr>
-          <w:color w:val="000000" w:themeColor="text1"/>
-        </w:rPr>
-        <w:t xml:space="preserve"> to the starting point so that he can pick-up the seeds. After dropping the seeds off, he then </w:t>
-      </w:r>
-    </w:p>
-    <w:p>
-      <w:pPr>
-        <w:ind w:left="720"/>
-        <w:rPr>
-          <w:color w:val="000000" w:themeColor="text1"/>
-        </w:rPr>
-      </w:pPr>
-      <w:r>
-        <w:rPr>
-          <w:color w:val="000000" w:themeColor="text1"/>
-        </w:rPr>
-        <w:t xml:space="preserve">   </w:t>
-      </w:r>
-      <w:proofErr w:type="gramStart"/>
-      <w:r>
-        <w:rPr>
-          <w:color w:val="000000" w:themeColor="text1"/>
-        </w:rPr>
-        <w:t>returns</w:t>
-      </w:r>
-      <w:proofErr w:type="gramEnd"/>
-      <w:r>
-        <w:rPr>
-          <w:color w:val="000000" w:themeColor="text1"/>
-        </w:rPr>
-        <w:t xml:space="preserve"> again for the cat.</w:t>
-      </w:r>
-    </w:p>
-    <w:p>
-      <w:pPr>
-        <w:ind w:left="720"/>
-        <w:rPr>
-          <w:color w:val="000000" w:themeColor="text1"/>
-        </w:rPr>
-      </w:pPr>
-    </w:p>
-    <w:p>
-      <w:pPr>
-        <w:ind w:left="720"/>
-        <w:rPr>
-          <w:color w:val="000000" w:themeColor="text1"/>
-        </w:rPr>
-      </w:pPr>
-    </w:p>
-    <w:p>
-      <w:pPr>
-        <w:ind w:left="720"/>
-        <w:rPr>
-          <w:color w:val="000000" w:themeColor="text1"/>
-        </w:rPr>
-      </w:pPr>
-    </w:p>
-    <w:p>
-      <w:pPr>
-        <w:rPr>
-          <w:color w:val="000000" w:themeColor="text1"/>
-        </w:rPr>
-      </w:pPr>
+        <w:t xml:space="preserve">   cat can be the first to travel across the river.  The man can then return for the parrot. Once he’s </w:t>
+      </w:r>
+    </w:p>
+    <w:p>
+      <w:pPr>
+        <w:ind w:left="720"/>
+        <w:rPr>
+          <w:color w:val="000000" w:themeColor="text1"/>
+        </w:rPr>
+      </w:pPr>
+      <w:r>
+        <w:rPr>
+          <w:color w:val="000000" w:themeColor="text1"/>
+        </w:rPr>
+        <w:t xml:space="preserve">   taken the parrot to the other side, he can then bring the cat back with him. Leaving the cat</w:t>
+      </w:r>
+    </w:p>
+    <w:p>
+      <w:pPr>
+        <w:ind w:left="720"/>
+        <w:rPr>
+          <w:color w:val="000000" w:themeColor="text1"/>
+        </w:rPr>
+      </w:pPr>
+      <w:r>
+        <w:rPr>
+          <w:color w:val="000000" w:themeColor="text1"/>
+        </w:rPr>
+        <w:t xml:space="preserve">   back to the starting point so that he can pick-up the seeds. After dropping the seeds off, he then </w:t>
+      </w:r>
+    </w:p>
+    <w:p>
+      <w:pPr>
+        <w:ind w:left="720"/>
+        <w:rPr>
+          <w:color w:val="000000" w:themeColor="text1"/>
+        </w:rPr>
+      </w:pPr>
+      <w:r>
+        <w:rPr>
+          <w:color w:val="000000" w:themeColor="text1"/>
+        </w:rPr>
+        <w:t xml:space="preserve">   returns again for the cat.</w:t>
+      </w:r>
     </w:p>
     <w:p>
       <w:pPr>

</xml_diff>

<commit_message>
Added first solution for "Socks in the Dark" Problem Solving assignment.
</commit_message>
<xml_diff>
--- a/Problem Solving/Garcia_Jenny_ProblemSolving.docx
+++ b/Problem Solving/Garcia_Jenny_ProblemSolving.docx
@@ -637,7 +637,14 @@
           <w:b/>
           <w:color w:val="000000" w:themeColor="text1"/>
         </w:rPr>
-        <w:t>5) Choose a Solution and develop a plan to implement</w:t>
+        <w:t>5) Choose a s</w:t>
+      </w:r>
+      <w:r>
+        <w:rPr>
+          <w:b/>
+          <w:color w:val="000000" w:themeColor="text1"/>
+        </w:rPr>
+        <w:t>olution and develop a plan to implement</w:t>
       </w:r>
       <w:r>
         <w:rPr>
@@ -723,8 +730,502 @@
           <w:color w:val="000000" w:themeColor="text1"/>
         </w:rPr>
       </w:pPr>
+    </w:p>
+    <w:p>
+      <w:pPr>
+        <w:rPr>
+          <w:color w:val="000000" w:themeColor="text1"/>
+          <w:sz w:val="28"/>
+          <w:szCs w:val="28"/>
+        </w:rPr>
+      </w:pPr>
+      <w:r>
+        <w:rPr>
+          <w:color w:val="000000" w:themeColor="text1"/>
+          <w:sz w:val="28"/>
+          <w:szCs w:val="28"/>
+        </w:rPr>
+        <w:lastRenderedPageBreak/>
+        <w:t>Socks in the Dark:</w:t>
+      </w:r>
+    </w:p>
+    <w:p>
+      <w:pPr>
+        <w:widowControl w:val="0"/>
+        <w:autoSpaceDE w:val="0"/>
+        <w:autoSpaceDN w:val="0"/>
+        <w:adjustRightInd w:val="0"/>
+        <w:spacing w:after="240"/>
+        <w:rPr>
+          <w:rFonts w:cs="Times"/>
+        </w:rPr>
+      </w:pPr>
+      <w:r>
+        <w:rPr>
+          <w:rFonts w:cs="Calibri"/>
+        </w:rPr>
+        <w:t>There are 20 socks in a drawer: 5 pairs of black socks, 3 pairs of brown and 2 pairs of white. You select the socks in the dark and can check them only after a selection has been made. What is the smallest number of socks you need to select to guarantee getting the following:</w:t>
+      </w:r>
+    </w:p>
+    <w:p>
+      <w:pPr>
+        <w:widowControl w:val="0"/>
+        <w:autoSpaceDE w:val="0"/>
+        <w:autoSpaceDN w:val="0"/>
+        <w:adjustRightInd w:val="0"/>
+        <w:spacing w:after="240"/>
+        <w:rPr>
+          <w:rFonts w:cs="Calibri"/>
+          <w:i/>
+          <w:iCs/>
+        </w:rPr>
+      </w:pPr>
+      <w:r>
+        <w:rPr>
+          <w:rFonts w:cs="Calibri"/>
+          <w:b/>
+        </w:rPr>
+        <w:t>A</w:t>
+      </w:r>
+      <w:r>
+        <w:rPr>
+          <w:rFonts w:cs="Calibri"/>
+          <w:b/>
+        </w:rPr>
+        <w:t>)</w:t>
+      </w:r>
+      <w:r>
+        <w:rPr>
+          <w:rFonts w:cs="Calibri"/>
+        </w:rPr>
+        <w:t xml:space="preserve"> At least one matching pair +</w:t>
+      </w:r>
+      <w:r>
+        <w:rPr>
+          <w:rFonts w:cs="Calibri"/>
+          <w:b/>
+        </w:rPr>
+        <w:t>B</w:t>
+      </w:r>
+      <w:r>
+        <w:rPr>
+          <w:rFonts w:cs="Calibri"/>
+          <w:b/>
+        </w:rPr>
+        <w:t>)</w:t>
+      </w:r>
+      <w:r>
+        <w:rPr>
+          <w:rFonts w:cs="Calibri"/>
+        </w:rPr>
+        <w:t xml:space="preserve"> At least one matching pair </w:t>
+      </w:r>
+      <w:r>
+        <w:rPr>
+          <w:rFonts w:cs="Calibri"/>
+          <w:i/>
+          <w:iCs/>
+        </w:rPr>
+        <w:t>of each color.</w:t>
+      </w:r>
+    </w:p>
+    <w:p>
+      <w:pPr>
+        <w:rPr>
+          <w:b/>
+          <w:color w:val="000000" w:themeColor="text1"/>
+        </w:rPr>
+      </w:pPr>
+      <w:r>
+        <w:rPr>
+          <w:b/>
+          <w:color w:val="000000" w:themeColor="text1"/>
+        </w:rPr>
+        <w:t>1) Define the p</w:t>
+      </w:r>
+      <w:r>
+        <w:rPr>
+          <w:b/>
+          <w:color w:val="000000" w:themeColor="text1"/>
+        </w:rPr>
+        <w:t>roblem</w:t>
+      </w:r>
+      <w:r>
+        <w:rPr>
+          <w:b/>
+          <w:color w:val="000000" w:themeColor="text1"/>
+        </w:rPr>
+        <w:t>:</w:t>
+      </w:r>
+    </w:p>
+    <w:p>
+      <w:pPr>
+        <w:ind w:left="720"/>
+        <w:rPr>
+          <w:color w:val="000000" w:themeColor="text1"/>
+        </w:rPr>
+      </w:pPr>
+      <w:r>
+        <w:rPr>
+          <w:color w:val="000000" w:themeColor="text1"/>
+        </w:rPr>
+        <w:t>• Trying to get matching pair of socks without being able to see what’s available.</w:t>
+      </w:r>
+    </w:p>
+    <w:p>
+      <w:pPr>
+        <w:ind w:left="720"/>
+        <w:rPr>
+          <w:color w:val="000000" w:themeColor="text1"/>
+        </w:rPr>
+      </w:pPr>
+      <w:r>
+        <w:rPr>
+          <w:color w:val="000000" w:themeColor="text1"/>
+        </w:rPr>
+        <w:t xml:space="preserve">• </w:t>
+      </w:r>
+      <w:r>
+        <w:rPr>
+          <w:color w:val="000000" w:themeColor="text1"/>
+        </w:rPr>
+        <w:t>Why does the selection have to be made in the dark and can only be seeing after the</w:t>
+      </w:r>
+    </w:p>
+    <w:p>
+      <w:pPr>
+        <w:ind w:left="720"/>
+        <w:rPr>
+          <w:color w:val="000000" w:themeColor="text1"/>
+        </w:rPr>
+      </w:pPr>
+      <w:r>
+        <w:rPr>
+          <w:color w:val="000000" w:themeColor="text1"/>
+        </w:rPr>
+        <w:t xml:space="preserve">    selection is made?</w:t>
+      </w:r>
+    </w:p>
+    <w:p>
+      <w:pPr>
+        <w:ind w:left="720"/>
+        <w:rPr>
+          <w:color w:val="000000" w:themeColor="text1"/>
+        </w:rPr>
+      </w:pPr>
+      <w:r>
+        <w:rPr>
+          <w:color w:val="000000" w:themeColor="text1"/>
+        </w:rPr>
+        <w:t>• Gather matching pairs.</w:t>
+      </w:r>
+    </w:p>
+    <w:p>
+      <w:pPr>
+        <w:rPr>
+          <w:b/>
+          <w:color w:val="000000" w:themeColor="text1"/>
+        </w:rPr>
+      </w:pPr>
+    </w:p>
+    <w:p>
+      <w:pPr>
+        <w:rPr>
+          <w:b/>
+          <w:color w:val="000000" w:themeColor="text1"/>
+        </w:rPr>
+      </w:pPr>
+      <w:r>
+        <w:rPr>
+          <w:b/>
+          <w:color w:val="000000" w:themeColor="text1"/>
+        </w:rPr>
+        <w:t>2</w:t>
+      </w:r>
+      <w:r>
+        <w:rPr>
+          <w:b/>
+          <w:color w:val="000000" w:themeColor="text1"/>
+        </w:rPr>
+        <w:t xml:space="preserve">) </w:t>
+      </w:r>
+      <w:r>
+        <w:rPr>
+          <w:b/>
+          <w:color w:val="000000" w:themeColor="text1"/>
+        </w:rPr>
+        <w:t>Break the problem a</w:t>
+      </w:r>
+      <w:r>
+        <w:rPr>
+          <w:b/>
+          <w:color w:val="000000" w:themeColor="text1"/>
+        </w:rPr>
+        <w:t>part</w:t>
+      </w:r>
+      <w:r>
+        <w:rPr>
+          <w:b/>
+          <w:color w:val="000000" w:themeColor="text1"/>
+        </w:rPr>
+        <w:t>:</w:t>
+      </w:r>
+    </w:p>
+    <w:p>
+      <w:pPr>
+        <w:ind w:left="720"/>
+        <w:rPr>
+          <w:color w:val="000000" w:themeColor="text1"/>
+        </w:rPr>
+      </w:pPr>
+      <w:r>
+        <w:rPr>
+          <w:color w:val="000000" w:themeColor="text1"/>
+        </w:rPr>
+        <w:t xml:space="preserve">• </w:t>
+      </w:r>
+      <w:r>
+        <w:rPr>
+          <w:color w:val="000000" w:themeColor="text1"/>
+        </w:rPr>
+        <w:t>Having to make a decision in the dark.</w:t>
+      </w:r>
+    </w:p>
+    <w:p>
+      <w:pPr>
+        <w:ind w:left="720"/>
+        <w:rPr>
+          <w:color w:val="000000" w:themeColor="text1"/>
+        </w:rPr>
+      </w:pPr>
+      <w:r>
+        <w:rPr>
+          <w:color w:val="000000" w:themeColor="text1"/>
+        </w:rPr>
+        <w:t>• Can test your luck and gather at least 4-6 socks in hopes you’ve obtained a match.</w:t>
+      </w:r>
+    </w:p>
+    <w:p>
+      <w:pPr>
+        <w:ind w:left="720"/>
+        <w:rPr>
+          <w:color w:val="000000" w:themeColor="text1"/>
+        </w:rPr>
+      </w:pPr>
+    </w:p>
+    <w:p>
+      <w:pPr>
+        <w:rPr>
+          <w:b/>
+          <w:color w:val="000000" w:themeColor="text1"/>
+        </w:rPr>
+      </w:pPr>
+      <w:r>
+        <w:rPr>
+          <w:b/>
+          <w:color w:val="000000" w:themeColor="text1"/>
+        </w:rPr>
+        <w:t>3) Identify potential solutions</w:t>
+      </w:r>
+      <w:r>
+        <w:rPr>
+          <w:b/>
+          <w:color w:val="000000" w:themeColor="text1"/>
+        </w:rPr>
+        <w:t>:</w:t>
+      </w:r>
+    </w:p>
+    <w:p>
+      <w:pPr>
+        <w:ind w:left="720"/>
+        <w:rPr>
+          <w:color w:val="000000" w:themeColor="text1"/>
+        </w:rPr>
+      </w:pPr>
+      <w:r>
+        <w:rPr>
+          <w:color w:val="000000" w:themeColor="text1"/>
+        </w:rPr>
+        <w:t xml:space="preserve">• </w:t>
+      </w:r>
+      <w:r>
+        <w:rPr>
+          <w:color w:val="000000" w:themeColor="text1"/>
+        </w:rPr>
+        <w:t>A potential solution would be to grab a few socks and check them in the light if any</w:t>
+      </w:r>
+    </w:p>
+    <w:p>
+      <w:pPr>
+        <w:ind w:left="720"/>
+        <w:rPr>
+          <w:color w:val="000000" w:themeColor="text1"/>
+        </w:rPr>
+      </w:pPr>
+      <w:r>
+        <w:rPr>
+          <w:color w:val="000000" w:themeColor="text1"/>
+        </w:rPr>
+        <w:t xml:space="preserve">  of them match. Whether they do or do not match, feel them. Some may have distinct </w:t>
+      </w:r>
+    </w:p>
+    <w:p>
+      <w:pPr>
+        <w:ind w:left="720"/>
+        <w:rPr>
+          <w:color w:val="000000" w:themeColor="text1"/>
+        </w:rPr>
+      </w:pPr>
+      <w:r>
+        <w:rPr>
+          <w:color w:val="000000" w:themeColor="text1"/>
+        </w:rPr>
+        <w:t xml:space="preserve">  features to them to where you can feel the difference.</w:t>
+      </w:r>
+    </w:p>
+    <w:p>
+      <w:pPr>
+        <w:ind w:left="720"/>
+        <w:rPr>
+          <w:color w:val="000000" w:themeColor="text1"/>
+        </w:rPr>
+      </w:pPr>
+    </w:p>
+    <w:p>
+      <w:pPr>
+        <w:rPr>
+          <w:b/>
+          <w:color w:val="000000" w:themeColor="text1"/>
+        </w:rPr>
+      </w:pPr>
+      <w:r>
+        <w:rPr>
+          <w:b/>
+          <w:color w:val="000000" w:themeColor="text1"/>
+        </w:rPr>
+        <w:t>4</w:t>
+      </w:r>
+      <w:r>
+        <w:rPr>
+          <w:b/>
+          <w:color w:val="000000" w:themeColor="text1"/>
+        </w:rPr>
+        <w:t xml:space="preserve">) </w:t>
+      </w:r>
+      <w:r>
+        <w:rPr>
+          <w:b/>
+          <w:color w:val="000000" w:themeColor="text1"/>
+        </w:rPr>
+        <w:t>Evaluate each potential solution</w:t>
+      </w:r>
+      <w:r>
+        <w:rPr>
+          <w:b/>
+          <w:color w:val="000000" w:themeColor="text1"/>
+        </w:rPr>
+        <w:t>:</w:t>
+      </w:r>
+    </w:p>
+    <w:p>
+      <w:pPr>
+        <w:ind w:left="720"/>
+        <w:rPr>
+          <w:color w:val="000000" w:themeColor="text1"/>
+        </w:rPr>
+      </w:pPr>
+      <w:r>
+        <w:rPr>
+          <w:color w:val="000000" w:themeColor="text1"/>
+        </w:rPr>
+        <w:t xml:space="preserve">• </w:t>
+      </w:r>
+      <w:r>
+        <w:rPr>
+          <w:color w:val="000000" w:themeColor="text1"/>
+        </w:rPr>
+        <w:t>Yes, the solution meets the goals.</w:t>
+      </w:r>
+    </w:p>
+    <w:p>
+      <w:pPr>
+        <w:rPr>
+          <w:b/>
+          <w:color w:val="000000" w:themeColor="text1"/>
+        </w:rPr>
+      </w:pPr>
+    </w:p>
+    <w:p>
+      <w:pPr>
+        <w:rPr>
+          <w:b/>
+          <w:color w:val="000000" w:themeColor="text1"/>
+        </w:rPr>
+      </w:pPr>
+      <w:r>
+        <w:rPr>
+          <w:b/>
+          <w:color w:val="000000" w:themeColor="text1"/>
+        </w:rPr>
+        <w:t>5</w:t>
+      </w:r>
+      <w:r>
+        <w:rPr>
+          <w:b/>
+          <w:color w:val="000000" w:themeColor="text1"/>
+        </w:rPr>
+        <w:t xml:space="preserve">) </w:t>
+      </w:r>
+      <w:r>
+        <w:rPr>
+          <w:b/>
+          <w:color w:val="000000" w:themeColor="text1"/>
+        </w:rPr>
+        <w:t>Choose a solution and develop a plan to implement</w:t>
+      </w:r>
+      <w:r>
+        <w:rPr>
+          <w:b/>
+          <w:color w:val="000000" w:themeColor="text1"/>
+        </w:rPr>
+        <w:t>:</w:t>
+      </w:r>
+    </w:p>
+    <w:p>
+      <w:pPr>
+        <w:ind w:left="720"/>
+        <w:rPr>
+          <w:color w:val="000000" w:themeColor="text1"/>
+        </w:rPr>
+      </w:pPr>
+      <w:r>
+        <w:rPr>
+          <w:color w:val="000000" w:themeColor="text1"/>
+        </w:rPr>
+        <w:t xml:space="preserve">• </w:t>
+      </w:r>
+      <w:r>
+        <w:rPr>
+          <w:color w:val="000000" w:themeColor="text1"/>
+        </w:rPr>
+        <w:t xml:space="preserve">You have 20 socks in a drawer, </w:t>
+      </w:r>
+      <w:r>
+        <w:rPr>
+          <w:color w:val="000000" w:themeColor="text1"/>
+        </w:rPr>
+        <w:t>bring out in groups of 5 to get matching pairs.</w:t>
+      </w:r>
       <w:bookmarkStart w:id="0" w:name="_GoBack"/>
       <w:bookmarkEnd w:id="0"/>
+    </w:p>
+    <w:p>
+      <w:pPr>
+        <w:rPr>
+          <w:color w:val="000000" w:themeColor="text1"/>
+        </w:rPr>
+      </w:pPr>
     </w:p>
     <w:sectPr>
       <w:pgSz w:w="12240" w:h="15840"/>

</xml_diff>

<commit_message>
Added "Predicting Fingers" to Problem Solving assignment.
</commit_message>
<xml_diff>
--- a/Problem Solving/Garcia_Jenny_ProblemSolving.docx
+++ b/Problem Solving/Garcia_Jenny_ProblemSolving.docx
@@ -270,11 +270,19 @@
         </w:rPr>
         <w:t xml:space="preserve">   </w:t>
       </w:r>
-      <w:r>
-        <w:rPr>
-          <w:color w:val="000000" w:themeColor="text1"/>
-        </w:rPr>
-        <w:t xml:space="preserve">across </w:t>
+      <w:proofErr w:type="gramStart"/>
+      <w:r>
+        <w:rPr>
+          <w:color w:val="000000" w:themeColor="text1"/>
+        </w:rPr>
+        <w:t>across</w:t>
+      </w:r>
+      <w:proofErr w:type="gramEnd"/>
+      <w:r>
+        <w:rPr>
+          <w:color w:val="000000" w:themeColor="text1"/>
+        </w:rPr>
+        <w:t xml:space="preserve"> </w:t>
       </w:r>
       <w:r>
         <w:rPr>
@@ -302,11 +310,19 @@
         </w:rPr>
         <w:t xml:space="preserve">• </w:t>
       </w:r>
-      <w:r>
-        <w:rPr>
-          <w:color w:val="000000" w:themeColor="text1"/>
-        </w:rPr>
-        <w:t>At the beginning of the story, the goat and the cabbage were not mentioned.</w:t>
+      <w:proofErr w:type="gramStart"/>
+      <w:r>
+        <w:rPr>
+          <w:color w:val="000000" w:themeColor="text1"/>
+        </w:rPr>
+        <w:t>At</w:t>
+      </w:r>
+      <w:proofErr w:type="gramEnd"/>
+      <w:r>
+        <w:rPr>
+          <w:color w:val="000000" w:themeColor="text1"/>
+        </w:rPr>
+        <w:t xml:space="preserve"> the beginning of the story, the goat and the cabbage were not mentioned.</w:t>
       </w:r>
     </w:p>
     <w:p>
@@ -320,7 +336,21 @@
         <w:rPr>
           <w:color w:val="000000" w:themeColor="text1"/>
         </w:rPr>
-        <w:t>• Over all goal would be to get everything he needs across with minimum conflicts.</w:t>
+        <w:t xml:space="preserve">• </w:t>
+      </w:r>
+      <w:proofErr w:type="gramStart"/>
+      <w:r>
+        <w:rPr>
+          <w:color w:val="000000" w:themeColor="text1"/>
+        </w:rPr>
+        <w:t>Over</w:t>
+      </w:r>
+      <w:proofErr w:type="gramEnd"/>
+      <w:r>
+        <w:rPr>
+          <w:color w:val="000000" w:themeColor="text1"/>
+        </w:rPr>
+        <w:t xml:space="preserve"> all goal would be to get everything he needs across with minimum conflicts.</w:t>
       </w:r>
     </w:p>
     <w:p>
@@ -356,35 +386,77 @@
         <w:rPr>
           <w:color w:val="000000" w:themeColor="text1"/>
         </w:rPr>
-        <w:t>• The size of the boat is the constraint. As well as, deciding what item to take across first while</w:t>
-      </w:r>
-    </w:p>
-    <w:p>
-      <w:pPr>
-        <w:ind w:left="720"/>
-        <w:rPr>
-          <w:color w:val="000000" w:themeColor="text1"/>
-        </w:rPr>
-      </w:pPr>
-      <w:r>
-        <w:rPr>
-          <w:color w:val="000000" w:themeColor="text1"/>
-        </w:rPr>
-        <w:t xml:space="preserve">    trying to avoid any problems.</w:t>
-      </w:r>
-    </w:p>
-    <w:p>
-      <w:pPr>
-        <w:ind w:left="720"/>
-        <w:rPr>
-          <w:color w:val="000000" w:themeColor="text1"/>
-        </w:rPr>
-      </w:pPr>
-      <w:r>
-        <w:rPr>
-          <w:color w:val="000000" w:themeColor="text1"/>
-        </w:rPr>
-        <w:t>• The sub-goals would be</w:t>
+        <w:t xml:space="preserve">• </w:t>
+      </w:r>
+      <w:proofErr w:type="gramStart"/>
+      <w:r>
+        <w:rPr>
+          <w:color w:val="000000" w:themeColor="text1"/>
+        </w:rPr>
+        <w:t>The</w:t>
+      </w:r>
+      <w:proofErr w:type="gramEnd"/>
+      <w:r>
+        <w:rPr>
+          <w:color w:val="000000" w:themeColor="text1"/>
+        </w:rPr>
+        <w:t xml:space="preserve"> size of the boat is the constraint. As well as, deciding what item to take across first while</w:t>
+      </w:r>
+    </w:p>
+    <w:p>
+      <w:pPr>
+        <w:ind w:left="720"/>
+        <w:rPr>
+          <w:color w:val="000000" w:themeColor="text1"/>
+        </w:rPr>
+      </w:pPr>
+      <w:r>
+        <w:rPr>
+          <w:color w:val="000000" w:themeColor="text1"/>
+        </w:rPr>
+        <w:t xml:space="preserve">    </w:t>
+      </w:r>
+      <w:proofErr w:type="gramStart"/>
+      <w:r>
+        <w:rPr>
+          <w:color w:val="000000" w:themeColor="text1"/>
+        </w:rPr>
+        <w:t>trying</w:t>
+      </w:r>
+      <w:proofErr w:type="gramEnd"/>
+      <w:r>
+        <w:rPr>
+          <w:color w:val="000000" w:themeColor="text1"/>
+        </w:rPr>
+        <w:t xml:space="preserve"> to avoid any problems.</w:t>
+      </w:r>
+    </w:p>
+    <w:p>
+      <w:pPr>
+        <w:ind w:left="720"/>
+        <w:rPr>
+          <w:color w:val="000000" w:themeColor="text1"/>
+        </w:rPr>
+      </w:pPr>
+      <w:r>
+        <w:rPr>
+          <w:color w:val="000000" w:themeColor="text1"/>
+        </w:rPr>
+        <w:t xml:space="preserve">• </w:t>
+      </w:r>
+      <w:proofErr w:type="gramStart"/>
+      <w:r>
+        <w:rPr>
+          <w:color w:val="000000" w:themeColor="text1"/>
+        </w:rPr>
+        <w:t>The</w:t>
+      </w:r>
+      <w:proofErr w:type="gramEnd"/>
+      <w:r>
+        <w:rPr>
+          <w:color w:val="000000" w:themeColor="text1"/>
+        </w:rPr>
+        <w:t xml:space="preserve"> sub-goals would be</w:t>
       </w:r>
       <w:r>
         <w:rPr>
@@ -416,7 +488,21 @@
         <w:rPr>
           <w:color w:val="000000" w:themeColor="text1"/>
         </w:rPr>
-        <w:t xml:space="preserve">   across safely.</w:t>
+        <w:t xml:space="preserve">   </w:t>
+      </w:r>
+      <w:proofErr w:type="gramStart"/>
+      <w:r>
+        <w:rPr>
+          <w:color w:val="000000" w:themeColor="text1"/>
+        </w:rPr>
+        <w:t>across</w:t>
+      </w:r>
+      <w:proofErr w:type="gramEnd"/>
+      <w:r>
+        <w:rPr>
+          <w:color w:val="000000" w:themeColor="text1"/>
+        </w:rPr>
+        <w:t xml:space="preserve"> safely.</w:t>
       </w:r>
     </w:p>
     <w:p>
@@ -469,25 +555,47 @@
         </w:rPr>
         <w:t xml:space="preserve">• </w:t>
       </w:r>
-      <w:r>
-        <w:rPr>
-          <w:color w:val="000000" w:themeColor="text1"/>
-        </w:rPr>
-        <w:t xml:space="preserve">The man can take the cat first, then the parrot, bring back the cat to take the seed. Once the </w:t>
-      </w:r>
-    </w:p>
-    <w:p>
-      <w:pPr>
-        <w:ind w:left="720"/>
-        <w:rPr>
-          <w:color w:val="000000" w:themeColor="text1"/>
-        </w:rPr>
-      </w:pPr>
-      <w:r>
-        <w:rPr>
-          <w:color w:val="000000" w:themeColor="text1"/>
-        </w:rPr>
-        <w:t xml:space="preserve">   seeds are across, the man can then return for the cat.</w:t>
+      <w:proofErr w:type="gramStart"/>
+      <w:r>
+        <w:rPr>
+          <w:color w:val="000000" w:themeColor="text1"/>
+        </w:rPr>
+        <w:t>The</w:t>
+      </w:r>
+      <w:proofErr w:type="gramEnd"/>
+      <w:r>
+        <w:rPr>
+          <w:color w:val="000000" w:themeColor="text1"/>
+        </w:rPr>
+        <w:t xml:space="preserve"> man can take the cat first, then the parrot, bring back the cat to take the seed. Once the </w:t>
+      </w:r>
+    </w:p>
+    <w:p>
+      <w:pPr>
+        <w:ind w:left="720"/>
+        <w:rPr>
+          <w:color w:val="000000" w:themeColor="text1"/>
+        </w:rPr>
+      </w:pPr>
+      <w:r>
+        <w:rPr>
+          <w:color w:val="000000" w:themeColor="text1"/>
+        </w:rPr>
+        <w:t xml:space="preserve">   </w:t>
+      </w:r>
+      <w:proofErr w:type="gramStart"/>
+      <w:r>
+        <w:rPr>
+          <w:color w:val="000000" w:themeColor="text1"/>
+        </w:rPr>
+        <w:t>seeds</w:t>
+      </w:r>
+      <w:proofErr w:type="gramEnd"/>
+      <w:r>
+        <w:rPr>
+          <w:color w:val="000000" w:themeColor="text1"/>
+        </w:rPr>
+        <w:t xml:space="preserve"> are across, the man can then return for the cat.</w:t>
       </w:r>
     </w:p>
     <w:p>
@@ -525,38 +633,86 @@
           <w:rFonts w:eastAsia="Times New Roman" w:cs="Arial"/>
           <w:color w:val="222222"/>
         </w:rPr>
-        <w:t xml:space="preserve">   after dropping off the parrot. Once the cat is across, return to get the seeds, but bring the parrot</w:t>
-      </w:r>
-    </w:p>
-    <w:p>
-      <w:pPr>
-        <w:ind w:left="720"/>
+        <w:t xml:space="preserve">   </w:t>
+      </w:r>
+      <w:proofErr w:type="gramStart"/>
+      <w:r>
         <w:rPr>
           <w:rFonts w:eastAsia="Times New Roman" w:cs="Arial"/>
           <w:color w:val="222222"/>
         </w:rPr>
-      </w:pPr>
+        <w:t>after</w:t>
+      </w:r>
+      <w:proofErr w:type="gramEnd"/>
       <w:r>
         <w:rPr>
           <w:rFonts w:eastAsia="Times New Roman" w:cs="Arial"/>
           <w:color w:val="222222"/>
         </w:rPr>
-        <w:t xml:space="preserve">   back so the cat wont eat it. Leave the parrot at the starting point. Then take the bag of seed</w:t>
-      </w:r>
-    </w:p>
-    <w:p>
-      <w:pPr>
-        <w:ind w:left="720"/>
-        <w:rPr>
-          <w:color w:val="000000" w:themeColor="text1"/>
-        </w:rPr>
-      </w:pPr>
-      <w:r>
+        <w:t xml:space="preserve"> dropping off the parrot. Once the cat is across, return to get the seeds, but bring the parrot</w:t>
+      </w:r>
+    </w:p>
+    <w:p>
+      <w:pPr>
+        <w:ind w:left="720"/>
         <w:rPr>
           <w:rFonts w:eastAsia="Times New Roman" w:cs="Arial"/>
           <w:color w:val="222222"/>
         </w:rPr>
-        <w:t xml:space="preserve">   across. Afterwards, return for the parrot.</w:t>
+      </w:pPr>
+      <w:r>
+        <w:rPr>
+          <w:rFonts w:eastAsia="Times New Roman" w:cs="Arial"/>
+          <w:color w:val="222222"/>
+        </w:rPr>
+        <w:t xml:space="preserve">   </w:t>
+      </w:r>
+      <w:proofErr w:type="gramStart"/>
+      <w:r>
+        <w:rPr>
+          <w:rFonts w:eastAsia="Times New Roman" w:cs="Arial"/>
+          <w:color w:val="222222"/>
+        </w:rPr>
+        <w:t>back</w:t>
+      </w:r>
+      <w:proofErr w:type="gramEnd"/>
+      <w:r>
+        <w:rPr>
+          <w:rFonts w:eastAsia="Times New Roman" w:cs="Arial"/>
+          <w:color w:val="222222"/>
+        </w:rPr>
+        <w:t xml:space="preserve"> so the cat wont eat it. Leave the parrot at the starting point. Then take the bag of seed</w:t>
+      </w:r>
+    </w:p>
+    <w:p>
+      <w:pPr>
+        <w:ind w:left="720"/>
+        <w:rPr>
+          <w:color w:val="000000" w:themeColor="text1"/>
+        </w:rPr>
+      </w:pPr>
+      <w:r>
+        <w:rPr>
+          <w:rFonts w:eastAsia="Times New Roman" w:cs="Arial"/>
+          <w:color w:val="222222"/>
+        </w:rPr>
+        <w:t xml:space="preserve">   </w:t>
+      </w:r>
+      <w:proofErr w:type="gramStart"/>
+      <w:r>
+        <w:rPr>
+          <w:rFonts w:eastAsia="Times New Roman" w:cs="Arial"/>
+          <w:color w:val="222222"/>
+        </w:rPr>
+        <w:t>across</w:t>
+      </w:r>
+      <w:proofErr w:type="gramEnd"/>
+      <w:r>
+        <w:rPr>
+          <w:rFonts w:eastAsia="Times New Roman" w:cs="Arial"/>
+          <w:color w:val="222222"/>
+        </w:rPr>
+        <w:t>. Afterwards, return for the parrot.</w:t>
       </w:r>
     </w:p>
     <w:p>
@@ -614,7 +770,21 @@
         <w:rPr>
           <w:color w:val="000000" w:themeColor="text1"/>
         </w:rPr>
-        <w:t xml:space="preserve">   for the animals.</w:t>
+        <w:t xml:space="preserve">   </w:t>
+      </w:r>
+      <w:proofErr w:type="gramStart"/>
+      <w:r>
+        <w:rPr>
+          <w:color w:val="000000" w:themeColor="text1"/>
+        </w:rPr>
+        <w:t>for</w:t>
+      </w:r>
+      <w:proofErr w:type="gramEnd"/>
+      <w:r>
+        <w:rPr>
+          <w:color w:val="000000" w:themeColor="text1"/>
+        </w:rPr>
+        <w:t xml:space="preserve"> the animals.</w:t>
       </w:r>
     </w:p>
     <w:p>
@@ -679,49 +849,105 @@
         <w:rPr>
           <w:color w:val="000000" w:themeColor="text1"/>
         </w:rPr>
-        <w:t xml:space="preserve">   cat can be the first to travel across the river.  The man can then return for the parrot. Once he’s </w:t>
-      </w:r>
-    </w:p>
-    <w:p>
-      <w:pPr>
-        <w:ind w:left="720"/>
-        <w:rPr>
-          <w:color w:val="000000" w:themeColor="text1"/>
-        </w:rPr>
-      </w:pPr>
-      <w:r>
-        <w:rPr>
-          <w:color w:val="000000" w:themeColor="text1"/>
-        </w:rPr>
-        <w:t xml:space="preserve">   taken the parrot to the other side, he can then bring the cat back with him. Leaving the cat</w:t>
-      </w:r>
-    </w:p>
-    <w:p>
-      <w:pPr>
-        <w:ind w:left="720"/>
-        <w:rPr>
-          <w:color w:val="000000" w:themeColor="text1"/>
-        </w:rPr>
-      </w:pPr>
-      <w:r>
-        <w:rPr>
-          <w:color w:val="000000" w:themeColor="text1"/>
-        </w:rPr>
-        <w:t xml:space="preserve">   back to the starting point so that he can pick-up the seeds. After dropping the seeds off, he then </w:t>
-      </w:r>
-    </w:p>
-    <w:p>
-      <w:pPr>
-        <w:ind w:left="720"/>
-        <w:rPr>
-          <w:color w:val="000000" w:themeColor="text1"/>
-        </w:rPr>
-      </w:pPr>
-      <w:r>
-        <w:rPr>
-          <w:color w:val="000000" w:themeColor="text1"/>
-        </w:rPr>
-        <w:t xml:space="preserve">   returns again for the cat.</w:t>
+        <w:t xml:space="preserve">   </w:t>
+      </w:r>
+      <w:proofErr w:type="gramStart"/>
+      <w:r>
+        <w:rPr>
+          <w:color w:val="000000" w:themeColor="text1"/>
+        </w:rPr>
+        <w:t>cat</w:t>
+      </w:r>
+      <w:proofErr w:type="gramEnd"/>
+      <w:r>
+        <w:rPr>
+          <w:color w:val="000000" w:themeColor="text1"/>
+        </w:rPr>
+        <w:t xml:space="preserve"> can be the first to travel across the river.  The man can then return for the parrot. Once he’s </w:t>
+      </w:r>
+    </w:p>
+    <w:p>
+      <w:pPr>
+        <w:ind w:left="720"/>
+        <w:rPr>
+          <w:color w:val="000000" w:themeColor="text1"/>
+        </w:rPr>
+      </w:pPr>
+      <w:r>
+        <w:rPr>
+          <w:color w:val="000000" w:themeColor="text1"/>
+        </w:rPr>
+        <w:t xml:space="preserve">   </w:t>
+      </w:r>
+      <w:proofErr w:type="gramStart"/>
+      <w:r>
+        <w:rPr>
+          <w:color w:val="000000" w:themeColor="text1"/>
+        </w:rPr>
+        <w:t>taken</w:t>
+      </w:r>
+      <w:proofErr w:type="gramEnd"/>
+      <w:r>
+        <w:rPr>
+          <w:color w:val="000000" w:themeColor="text1"/>
+        </w:rPr>
+        <w:t xml:space="preserve"> the parrot to the other side, he can then bring the cat back with him. Leaving the cat</w:t>
+      </w:r>
+    </w:p>
+    <w:p>
+      <w:pPr>
+        <w:ind w:left="720"/>
+        <w:rPr>
+          <w:color w:val="000000" w:themeColor="text1"/>
+        </w:rPr>
+      </w:pPr>
+      <w:r>
+        <w:rPr>
+          <w:color w:val="000000" w:themeColor="text1"/>
+        </w:rPr>
+        <w:t xml:space="preserve">   </w:t>
+      </w:r>
+      <w:proofErr w:type="gramStart"/>
+      <w:r>
+        <w:rPr>
+          <w:color w:val="000000" w:themeColor="text1"/>
+        </w:rPr>
+        <w:t>back</w:t>
+      </w:r>
+      <w:proofErr w:type="gramEnd"/>
+      <w:r>
+        <w:rPr>
+          <w:color w:val="000000" w:themeColor="text1"/>
+        </w:rPr>
+        <w:t xml:space="preserve"> to the starting point so that he can pick-up the seeds. After dropping the seeds off, he then </w:t>
+      </w:r>
+    </w:p>
+    <w:p>
+      <w:pPr>
+        <w:ind w:left="720"/>
+        <w:rPr>
+          <w:color w:val="000000" w:themeColor="text1"/>
+        </w:rPr>
+      </w:pPr>
+      <w:r>
+        <w:rPr>
+          <w:color w:val="000000" w:themeColor="text1"/>
+        </w:rPr>
+        <w:t xml:space="preserve">   </w:t>
+      </w:r>
+      <w:proofErr w:type="gramStart"/>
+      <w:r>
+        <w:rPr>
+          <w:color w:val="000000" w:themeColor="text1"/>
+        </w:rPr>
+        <w:t>returns</w:t>
+      </w:r>
+      <w:proofErr w:type="gramEnd"/>
+      <w:r>
+        <w:rPr>
+          <w:color w:val="000000" w:themeColor="text1"/>
+        </w:rPr>
+        <w:t xml:space="preserve"> again for the cat.</w:t>
       </w:r>
     </w:p>
     <w:p>
@@ -764,8 +990,16 @@
         <w:rPr>
           <w:rFonts w:cs="Calibri"/>
         </w:rPr>
-        <w:t>There are 20 socks in a drawer: 5 pairs of black socks, 3 pairs of brown and 2 pairs of white. You select the socks in the dark and can check them only after a selection has been made. What is the smallest number of socks you need to select to guarantee getting the following:</w:t>
-      </w:r>
+        <w:t xml:space="preserve">There are 20 socks in a drawer: 5 pairs of black socks, 3 pairs of brown and 2 pairs of white. You select the socks in the dark and can check them only after a selection has been made. What is the smallest number of socks you need to select to guarantee getting the </w:t>
+      </w:r>
+      <w:proofErr w:type="gramStart"/>
+      <w:r>
+        <w:rPr>
+          <w:rFonts w:cs="Calibri"/>
+        </w:rPr>
+        <w:t>following:</w:t>
+      </w:r>
+      <w:proofErr w:type="gramEnd"/>
     </w:p>
     <w:p>
       <w:pPr>
@@ -870,22 +1104,36 @@
         <w:rPr>
           <w:color w:val="000000" w:themeColor="text1"/>
         </w:rPr>
-        <w:t>• Trying to get matching pair of socks without being able to see what’s available.</w:t>
-      </w:r>
-    </w:p>
-    <w:p>
-      <w:pPr>
-        <w:ind w:left="720"/>
-        <w:rPr>
-          <w:color w:val="000000" w:themeColor="text1"/>
-        </w:rPr>
-      </w:pPr>
-      <w:r>
-        <w:rPr>
-          <w:color w:val="000000" w:themeColor="text1"/>
-        </w:rPr>
         <w:t xml:space="preserve">• </w:t>
       </w:r>
+      <w:proofErr w:type="gramStart"/>
+      <w:r>
+        <w:rPr>
+          <w:color w:val="000000" w:themeColor="text1"/>
+        </w:rPr>
+        <w:t>Trying</w:t>
+      </w:r>
+      <w:proofErr w:type="gramEnd"/>
+      <w:r>
+        <w:rPr>
+          <w:color w:val="000000" w:themeColor="text1"/>
+        </w:rPr>
+        <w:t xml:space="preserve"> to get matching pair of socks without being able to see what’s available.</w:t>
+      </w:r>
+    </w:p>
+    <w:p>
+      <w:pPr>
+        <w:ind w:left="720"/>
+        <w:rPr>
+          <w:color w:val="000000" w:themeColor="text1"/>
+        </w:rPr>
+      </w:pPr>
+      <w:r>
+        <w:rPr>
+          <w:color w:val="000000" w:themeColor="text1"/>
+        </w:rPr>
+        <w:t xml:space="preserve">• </w:t>
+      </w:r>
       <w:r>
         <w:rPr>
           <w:color w:val="000000" w:themeColor="text1"/>
@@ -904,7 +1152,21 @@
         <w:rPr>
           <w:color w:val="000000" w:themeColor="text1"/>
         </w:rPr>
-        <w:t xml:space="preserve">    selection is made?</w:t>
+        <w:t xml:space="preserve">    </w:t>
+      </w:r>
+      <w:proofErr w:type="gramStart"/>
+      <w:r>
+        <w:rPr>
+          <w:color w:val="000000" w:themeColor="text1"/>
+        </w:rPr>
+        <w:t>selection</w:t>
+      </w:r>
+      <w:proofErr w:type="gramEnd"/>
+      <w:r>
+        <w:rPr>
+          <w:color w:val="000000" w:themeColor="text1"/>
+        </w:rPr>
+        <w:t xml:space="preserve"> is made?</w:t>
       </w:r>
     </w:p>
     <w:p>
@@ -941,14 +1203,7 @@
           <w:b/>
           <w:color w:val="000000" w:themeColor="text1"/>
         </w:rPr>
-        <w:t>2</w:t>
-      </w:r>
-      <w:r>
-        <w:rPr>
-          <w:b/>
-          <w:color w:val="000000" w:themeColor="text1"/>
-        </w:rPr>
-        <w:t xml:space="preserve">) </w:t>
+        <w:t xml:space="preserve">2) </w:t>
       </w:r>
       <w:r>
         <w:rPr>
@@ -985,25 +1240,47 @@
         </w:rPr>
         <w:t xml:space="preserve">• </w:t>
       </w:r>
-      <w:r>
-        <w:rPr>
-          <w:color w:val="000000" w:themeColor="text1"/>
-        </w:rPr>
-        <w:t>Having to make a decision in the dark.</w:t>
-      </w:r>
-    </w:p>
-    <w:p>
-      <w:pPr>
-        <w:ind w:left="720"/>
-        <w:rPr>
-          <w:color w:val="000000" w:themeColor="text1"/>
-        </w:rPr>
-      </w:pPr>
-      <w:r>
-        <w:rPr>
-          <w:color w:val="000000" w:themeColor="text1"/>
-        </w:rPr>
-        <w:t>• Can test your luck and gather at least 4-6 socks in hopes you’ve obtained a match.</w:t>
+      <w:proofErr w:type="gramStart"/>
+      <w:r>
+        <w:rPr>
+          <w:color w:val="000000" w:themeColor="text1"/>
+        </w:rPr>
+        <w:t>Having</w:t>
+      </w:r>
+      <w:proofErr w:type="gramEnd"/>
+      <w:r>
+        <w:rPr>
+          <w:color w:val="000000" w:themeColor="text1"/>
+        </w:rPr>
+        <w:t xml:space="preserve"> to make a decision in the dark.</w:t>
+      </w:r>
+    </w:p>
+    <w:p>
+      <w:pPr>
+        <w:ind w:left="720"/>
+        <w:rPr>
+          <w:color w:val="000000" w:themeColor="text1"/>
+        </w:rPr>
+      </w:pPr>
+      <w:r>
+        <w:rPr>
+          <w:color w:val="000000" w:themeColor="text1"/>
+        </w:rPr>
+        <w:t xml:space="preserve">• </w:t>
+      </w:r>
+      <w:proofErr w:type="gramStart"/>
+      <w:r>
+        <w:rPr>
+          <w:color w:val="000000" w:themeColor="text1"/>
+        </w:rPr>
+        <w:t>Can</w:t>
+      </w:r>
+      <w:proofErr w:type="gramEnd"/>
+      <w:r>
+        <w:rPr>
+          <w:color w:val="000000" w:themeColor="text1"/>
+        </w:rPr>
+        <w:t xml:space="preserve"> test your luck and gather at least 4-6 socks in hopes you’ve obtained a match.</w:t>
       </w:r>
     </w:p>
     <w:p>
@@ -1049,76 +1326,98 @@
         </w:rPr>
         <w:t xml:space="preserve">• </w:t>
       </w:r>
-      <w:r>
-        <w:rPr>
-          <w:color w:val="000000" w:themeColor="text1"/>
-        </w:rPr>
-        <w:t>A potential solution would be to grab a few socks and check them in the light if any</w:t>
-      </w:r>
-    </w:p>
-    <w:p>
-      <w:pPr>
-        <w:ind w:left="720"/>
-        <w:rPr>
-          <w:color w:val="000000" w:themeColor="text1"/>
-        </w:rPr>
-      </w:pPr>
-      <w:r>
-        <w:rPr>
-          <w:color w:val="000000" w:themeColor="text1"/>
-        </w:rPr>
-        <w:t xml:space="preserve">  of them match. Whether they do or do not match, feel them. Some may have distinct </w:t>
-      </w:r>
-    </w:p>
-    <w:p>
-      <w:pPr>
-        <w:ind w:left="720"/>
-        <w:rPr>
-          <w:color w:val="000000" w:themeColor="text1"/>
-        </w:rPr>
-      </w:pPr>
-      <w:r>
-        <w:rPr>
-          <w:color w:val="000000" w:themeColor="text1"/>
-        </w:rPr>
-        <w:t xml:space="preserve">  features to them to where you can feel the difference.</w:t>
-      </w:r>
-    </w:p>
-    <w:p>
-      <w:pPr>
-        <w:ind w:left="720"/>
-        <w:rPr>
-          <w:color w:val="000000" w:themeColor="text1"/>
-        </w:rPr>
-      </w:pPr>
-    </w:p>
-    <w:p>
-      <w:pPr>
-        <w:rPr>
-          <w:b/>
-          <w:color w:val="000000" w:themeColor="text1"/>
-        </w:rPr>
-      </w:pPr>
-      <w:r>
-        <w:rPr>
-          <w:b/>
-          <w:color w:val="000000" w:themeColor="text1"/>
-        </w:rPr>
-        <w:t>4</w:t>
-      </w:r>
-      <w:r>
-        <w:rPr>
-          <w:b/>
-          <w:color w:val="000000" w:themeColor="text1"/>
-        </w:rPr>
-        <w:t xml:space="preserve">) </w:t>
-      </w:r>
-      <w:r>
-        <w:rPr>
-          <w:b/>
-          <w:color w:val="000000" w:themeColor="text1"/>
-        </w:rPr>
-        <w:t>Evaluate each potential solution</w:t>
+      <w:proofErr w:type="gramStart"/>
+      <w:r>
+        <w:rPr>
+          <w:color w:val="000000" w:themeColor="text1"/>
+        </w:rPr>
+        <w:t>A</w:t>
+      </w:r>
+      <w:proofErr w:type="gramEnd"/>
+      <w:r>
+        <w:rPr>
+          <w:color w:val="000000" w:themeColor="text1"/>
+        </w:rPr>
+        <w:t xml:space="preserve"> potential solution would be to grab a few socks and check them in the light if any</w:t>
+      </w:r>
+    </w:p>
+    <w:p>
+      <w:pPr>
+        <w:ind w:left="720"/>
+        <w:rPr>
+          <w:color w:val="000000" w:themeColor="text1"/>
+        </w:rPr>
+      </w:pPr>
+      <w:r>
+        <w:rPr>
+          <w:color w:val="000000" w:themeColor="text1"/>
+        </w:rPr>
+        <w:t xml:space="preserve">  </w:t>
+      </w:r>
+      <w:proofErr w:type="gramStart"/>
+      <w:r>
+        <w:rPr>
+          <w:color w:val="000000" w:themeColor="text1"/>
+        </w:rPr>
+        <w:t>of</w:t>
+      </w:r>
+      <w:proofErr w:type="gramEnd"/>
+      <w:r>
+        <w:rPr>
+          <w:color w:val="000000" w:themeColor="text1"/>
+        </w:rPr>
+        <w:t xml:space="preserve"> them match. Whether they do or do not match, feel them. Some may have distinct </w:t>
+      </w:r>
+    </w:p>
+    <w:p>
+      <w:pPr>
+        <w:ind w:left="720"/>
+        <w:rPr>
+          <w:color w:val="000000" w:themeColor="text1"/>
+        </w:rPr>
+      </w:pPr>
+      <w:r>
+        <w:rPr>
+          <w:color w:val="000000" w:themeColor="text1"/>
+        </w:rPr>
+        <w:t xml:space="preserve">  </w:t>
+      </w:r>
+      <w:proofErr w:type="gramStart"/>
+      <w:r>
+        <w:rPr>
+          <w:color w:val="000000" w:themeColor="text1"/>
+        </w:rPr>
+        <w:t>features</w:t>
+      </w:r>
+      <w:proofErr w:type="gramEnd"/>
+      <w:r>
+        <w:rPr>
+          <w:color w:val="000000" w:themeColor="text1"/>
+        </w:rPr>
+        <w:t xml:space="preserve"> to them to where you can feel the difference.</w:t>
+      </w:r>
+    </w:p>
+    <w:p>
+      <w:pPr>
+        <w:ind w:left="720"/>
+        <w:rPr>
+          <w:color w:val="000000" w:themeColor="text1"/>
+        </w:rPr>
+      </w:pPr>
+    </w:p>
+    <w:p>
+      <w:pPr>
+        <w:rPr>
+          <w:b/>
+          <w:color w:val="000000" w:themeColor="text1"/>
+        </w:rPr>
+      </w:pPr>
+      <w:r>
+        <w:rPr>
+          <w:b/>
+          <w:color w:val="000000" w:themeColor="text1"/>
+        </w:rPr>
+        <w:t>4) Evaluate each potential solution</w:t>
       </w:r>
       <w:r>
         <w:rPr>
@@ -1139,50 +1438,271 @@
         <w:rPr>
           <w:color w:val="000000" w:themeColor="text1"/>
         </w:rPr>
+        <w:t>• Yes, the solution meets the goals.</w:t>
+      </w:r>
+    </w:p>
+    <w:p>
+      <w:pPr>
+        <w:rPr>
+          <w:b/>
+          <w:color w:val="000000" w:themeColor="text1"/>
+        </w:rPr>
+      </w:pPr>
+    </w:p>
+    <w:p>
+      <w:pPr>
+        <w:rPr>
+          <w:b/>
+          <w:color w:val="000000" w:themeColor="text1"/>
+        </w:rPr>
+      </w:pPr>
+      <w:r>
+        <w:rPr>
+          <w:b/>
+          <w:color w:val="000000" w:themeColor="text1"/>
+        </w:rPr>
+        <w:t>5) Choose a solution and develop a plan to implement</w:t>
+      </w:r>
+      <w:r>
+        <w:rPr>
+          <w:b/>
+          <w:color w:val="000000" w:themeColor="text1"/>
+        </w:rPr>
+        <w:t>:</w:t>
+      </w:r>
+    </w:p>
+    <w:p>
+      <w:pPr>
+        <w:ind w:left="720"/>
+        <w:rPr>
+          <w:color w:val="000000" w:themeColor="text1"/>
+        </w:rPr>
+      </w:pPr>
+      <w:r>
+        <w:rPr>
+          <w:color w:val="000000" w:themeColor="text1"/>
+        </w:rPr>
         <w:t xml:space="preserve">• </w:t>
       </w:r>
-      <w:r>
-        <w:rPr>
-          <w:color w:val="000000" w:themeColor="text1"/>
-        </w:rPr>
-        <w:t>Yes, the solution meets the goals.</w:t>
-      </w:r>
-    </w:p>
-    <w:p>
-      <w:pPr>
-        <w:rPr>
-          <w:b/>
-          <w:color w:val="000000" w:themeColor="text1"/>
-        </w:rPr>
-      </w:pPr>
-    </w:p>
-    <w:p>
-      <w:pPr>
-        <w:rPr>
-          <w:b/>
-          <w:color w:val="000000" w:themeColor="text1"/>
-        </w:rPr>
-      </w:pPr>
-      <w:r>
-        <w:rPr>
-          <w:b/>
-          <w:color w:val="000000" w:themeColor="text1"/>
-        </w:rPr>
-        <w:t>5</w:t>
-      </w:r>
-      <w:r>
-        <w:rPr>
-          <w:b/>
-          <w:color w:val="000000" w:themeColor="text1"/>
-        </w:rPr>
-        <w:t xml:space="preserve">) </w:t>
-      </w:r>
-      <w:r>
-        <w:rPr>
-          <w:b/>
-          <w:color w:val="000000" w:themeColor="text1"/>
-        </w:rPr>
-        <w:t>Choose a solution and develop a plan to implement</w:t>
+      <w:proofErr w:type="gramStart"/>
+      <w:r>
+        <w:rPr>
+          <w:color w:val="000000" w:themeColor="text1"/>
+        </w:rPr>
+        <w:t>You</w:t>
+      </w:r>
+      <w:proofErr w:type="gramEnd"/>
+      <w:r>
+        <w:rPr>
+          <w:color w:val="000000" w:themeColor="text1"/>
+        </w:rPr>
+        <w:t xml:space="preserve"> have 20 socks in a drawer, </w:t>
+      </w:r>
+      <w:r>
+        <w:rPr>
+          <w:color w:val="000000" w:themeColor="text1"/>
+        </w:rPr>
+        <w:t>bring out in groups of 5 to get matching pairs.</w:t>
+      </w:r>
+    </w:p>
+    <w:p>
+      <w:pPr>
+        <w:rPr>
+          <w:color w:val="000000" w:themeColor="text1"/>
+        </w:rPr>
+      </w:pPr>
+    </w:p>
+    <w:p>
+      <w:pPr>
+        <w:widowControl w:val="0"/>
+        <w:autoSpaceDE w:val="0"/>
+        <w:autoSpaceDN w:val="0"/>
+        <w:adjustRightInd w:val="0"/>
+        <w:rPr>
+          <w:color w:val="000000" w:themeColor="text1"/>
+          <w:sz w:val="28"/>
+          <w:szCs w:val="28"/>
+        </w:rPr>
+      </w:pPr>
+    </w:p>
+    <w:p>
+      <w:pPr>
+        <w:widowControl w:val="0"/>
+        <w:autoSpaceDE w:val="0"/>
+        <w:autoSpaceDN w:val="0"/>
+        <w:adjustRightInd w:val="0"/>
+        <w:rPr>
+          <w:color w:val="000000" w:themeColor="text1"/>
+          <w:sz w:val="28"/>
+          <w:szCs w:val="28"/>
+        </w:rPr>
+      </w:pPr>
+    </w:p>
+    <w:p>
+      <w:pPr>
+        <w:widowControl w:val="0"/>
+        <w:autoSpaceDE w:val="0"/>
+        <w:autoSpaceDN w:val="0"/>
+        <w:adjustRightInd w:val="0"/>
+        <w:rPr>
+          <w:rFonts w:cs="Times"/>
+          <w:color w:val="6D6D6D"/>
+        </w:rPr>
+      </w:pPr>
+      <w:r>
+        <w:rPr>
+          <w:color w:val="000000" w:themeColor="text1"/>
+          <w:sz w:val="28"/>
+          <w:szCs w:val="28"/>
+        </w:rPr>
+        <w:t>Predicting Fingers</w:t>
+      </w:r>
+    </w:p>
+    <w:p>
+      <w:pPr>
+        <w:widowControl w:val="0"/>
+        <w:autoSpaceDE w:val="0"/>
+        <w:autoSpaceDN w:val="0"/>
+        <w:adjustRightInd w:val="0"/>
+        <w:spacing w:after="240"/>
+        <w:rPr>
+          <w:rFonts w:cs="Times"/>
+          <w:color w:val="6D6D6D"/>
+        </w:rPr>
+      </w:pPr>
+      <w:r>
+        <w:rPr>
+          <w:rFonts w:cs="Calibri"/>
+        </w:rPr>
+        <w:t>A little girl counts using the fingers of her left hand as follows: She starts by calling her thumb 1, the first finger 2, middle finder 3, ring finger 4, and little finger 5. Then she reverses direction, calling the ring finger 6, middle finger 7, first finger 8 and thumb 9, after which she calls her first finger 10 and so on. If she continues to count in this manner, on which finger will she stop?</w:t>
+      </w:r>
+    </w:p>
+    <w:p>
+      <w:pPr>
+        <w:widowControl w:val="0"/>
+        <w:autoSpaceDE w:val="0"/>
+        <w:autoSpaceDN w:val="0"/>
+        <w:adjustRightInd w:val="0"/>
+        <w:rPr>
+          <w:rFonts w:cs="Calibri"/>
+        </w:rPr>
+      </w:pPr>
+      <w:r>
+        <w:rPr>
+          <w:rFonts w:cs="Calibri"/>
+          <w:b/>
+        </w:rPr>
+        <w:t>A</w:t>
+      </w:r>
+      <w:r>
+        <w:rPr>
+          <w:rFonts w:cs="Calibri"/>
+          <w:b/>
+        </w:rPr>
+        <w:t>)</w:t>
+      </w:r>
+      <w:r>
+        <w:rPr>
+          <w:rFonts w:cs="Calibri"/>
+        </w:rPr>
+        <w:t xml:space="preserve"> What i</w:t>
+      </w:r>
+      <w:r>
+        <w:rPr>
+          <w:rFonts w:cs="Calibri"/>
+        </w:rPr>
+        <w:t xml:space="preserve">f the girl counts from 1 to 10 </w:t>
+      </w:r>
+      <w:r>
+        <w:rPr>
+          <w:rFonts w:cs="Calibri"/>
+          <w:b/>
+        </w:rPr>
+        <w:t>B</w:t>
+      </w:r>
+      <w:r>
+        <w:rPr>
+          <w:rFonts w:cs="Calibri"/>
+          <w:b/>
+        </w:rPr>
+        <w:t>)</w:t>
+      </w:r>
+      <w:r>
+        <w:rPr>
+          <w:rFonts w:cs="Calibri"/>
+        </w:rPr>
+        <w:t xml:space="preserve"> What if</w:t>
+      </w:r>
+      <w:r>
+        <w:rPr>
+          <w:rFonts w:cs="Calibri"/>
+        </w:rPr>
+        <w:t xml:space="preserve"> the girl counts from 1 to 100 </w:t>
+      </w:r>
+    </w:p>
+    <w:p>
+      <w:pPr>
+        <w:widowControl w:val="0"/>
+        <w:autoSpaceDE w:val="0"/>
+        <w:autoSpaceDN w:val="0"/>
+        <w:adjustRightInd w:val="0"/>
+        <w:rPr>
+          <w:rFonts w:cs="Calibri"/>
+        </w:rPr>
+      </w:pPr>
+      <w:r>
+        <w:rPr>
+          <w:rFonts w:cs="Calibri"/>
+          <w:b/>
+        </w:rPr>
+        <w:t>C</w:t>
+      </w:r>
+      <w:r>
+        <w:rPr>
+          <w:rFonts w:cs="Calibri"/>
+          <w:b/>
+        </w:rPr>
+        <w:t>)</w:t>
+      </w:r>
+      <w:r>
+        <w:rPr>
+          <w:rFonts w:cs="Calibri"/>
+        </w:rPr>
+        <w:t xml:space="preserve"> What if the girl counts from 1 to </w:t>
+      </w:r>
+      <w:proofErr w:type="gramStart"/>
+      <w:r>
+        <w:rPr>
+          <w:rFonts w:cs="Calibri"/>
+        </w:rPr>
+        <w:t>1000</w:t>
+      </w:r>
+      <w:proofErr w:type="gramEnd"/>
+    </w:p>
+    <w:p>
+      <w:pPr>
+        <w:widowControl w:val="0"/>
+        <w:autoSpaceDE w:val="0"/>
+        <w:autoSpaceDN w:val="0"/>
+        <w:adjustRightInd w:val="0"/>
+        <w:rPr>
+          <w:rFonts w:cs="Calibri"/>
+        </w:rPr>
+      </w:pPr>
+    </w:p>
+    <w:p>
+      <w:pPr>
+        <w:rPr>
+          <w:b/>
+          <w:color w:val="000000" w:themeColor="text1"/>
+        </w:rPr>
+      </w:pPr>
+      <w:r>
+        <w:rPr>
+          <w:b/>
+          <w:color w:val="000000" w:themeColor="text1"/>
+        </w:rPr>
+        <w:t>1) Define the problem</w:t>
       </w:r>
       <w:r>
         <w:rPr>
@@ -1205,27 +1725,36 @@
         </w:rPr>
         <w:t xml:space="preserve">• </w:t>
       </w:r>
-      <w:r>
-        <w:rPr>
-          <w:color w:val="000000" w:themeColor="text1"/>
-        </w:rPr>
-        <w:t xml:space="preserve">You have 20 socks in a drawer, </w:t>
-      </w:r>
-      <w:r>
-        <w:rPr>
-          <w:color w:val="000000" w:themeColor="text1"/>
-        </w:rPr>
-        <w:t>bring out in groups of 5 to get matching pairs.</w:t>
+      <w:proofErr w:type="gramStart"/>
+      <w:r>
+        <w:rPr>
+          <w:color w:val="000000" w:themeColor="text1"/>
+        </w:rPr>
+        <w:t>Having</w:t>
+      </w:r>
+      <w:proofErr w:type="gramEnd"/>
+      <w:r>
+        <w:rPr>
+          <w:color w:val="000000" w:themeColor="text1"/>
+        </w:rPr>
+        <w:t xml:space="preserve"> to figure out and follow the proper pattern when counting.</w:t>
+      </w:r>
+    </w:p>
+    <w:p>
+      <w:pPr>
+        <w:ind w:left="720"/>
+        <w:rPr>
+          <w:color w:val="000000" w:themeColor="text1"/>
+        </w:rPr>
+      </w:pPr>
+      <w:r>
+        <w:rPr>
+          <w:color w:val="000000" w:themeColor="text1"/>
+        </w:rPr>
+        <w:t xml:space="preserve">• </w:t>
       </w:r>
       <w:bookmarkStart w:id="0" w:name="_GoBack"/>
       <w:bookmarkEnd w:id="0"/>
-    </w:p>
-    <w:p>
-      <w:pPr>
-        <w:rPr>
-          <w:color w:val="000000" w:themeColor="text1"/>
-        </w:rPr>
-      </w:pPr>
     </w:p>
     <w:sectPr>
       <w:pgSz w:w="12240" w:h="15840"/>

</xml_diff>

<commit_message>
Added a potential solution to "Predicting Fingers" for Solving Problems assignment.
</commit_message>
<xml_diff>
--- a/Problem Solving/Garcia_Jenny_ProblemSolving.docx
+++ b/Problem Solving/Garcia_Jenny_ProblemSolving.docx
@@ -270,14 +270,128 @@
         </w:rPr>
         <w:t xml:space="preserve">   </w:t>
       </w:r>
-      <w:proofErr w:type="gramStart"/>
-      <w:r>
-        <w:rPr>
-          <w:color w:val="000000" w:themeColor="text1"/>
-        </w:rPr>
-        <w:t>across</w:t>
-      </w:r>
-      <w:proofErr w:type="gramEnd"/>
+      <w:r>
+        <w:rPr>
+          <w:color w:val="000000" w:themeColor="text1"/>
+        </w:rPr>
+        <w:t xml:space="preserve">across </w:t>
+      </w:r>
+      <w:r>
+        <w:rPr>
+          <w:color w:val="000000" w:themeColor="text1"/>
+        </w:rPr>
+        <w:t>the</w:t>
+      </w:r>
+      <w:r>
+        <w:rPr>
+          <w:color w:val="000000" w:themeColor="text1"/>
+        </w:rPr>
+        <w:t xml:space="preserve"> river without trouble and not over crowding his boat.</w:t>
+      </w:r>
+    </w:p>
+    <w:p>
+      <w:pPr>
+        <w:ind w:firstLine="720"/>
+        <w:rPr>
+          <w:color w:val="000000" w:themeColor="text1"/>
+        </w:rPr>
+      </w:pPr>
+      <w:r>
+        <w:rPr>
+          <w:color w:val="000000" w:themeColor="text1"/>
+        </w:rPr>
+        <w:t xml:space="preserve">• </w:t>
+      </w:r>
+      <w:r>
+        <w:rPr>
+          <w:color w:val="000000" w:themeColor="text1"/>
+        </w:rPr>
+        <w:t>At the beginning of the story, the goat and the cabbage were not mentioned.</w:t>
+      </w:r>
+    </w:p>
+    <w:p>
+      <w:pPr>
+        <w:ind w:firstLine="720"/>
+        <w:rPr>
+          <w:color w:val="000000" w:themeColor="text1"/>
+        </w:rPr>
+      </w:pPr>
+      <w:r>
+        <w:rPr>
+          <w:color w:val="000000" w:themeColor="text1"/>
+        </w:rPr>
+        <w:t>• Over all goal would be to get everything he needs across with minimum conflicts.</w:t>
+      </w:r>
+    </w:p>
+    <w:p>
+      <w:pPr>
+        <w:rPr>
+          <w:color w:val="000000" w:themeColor="text1"/>
+        </w:rPr>
+      </w:pPr>
+    </w:p>
+    <w:p>
+      <w:pPr>
+        <w:rPr>
+          <w:b/>
+          <w:color w:val="000000" w:themeColor="text1"/>
+        </w:rPr>
+      </w:pPr>
+      <w:r>
+        <w:rPr>
+          <w:b/>
+          <w:color w:val="000000" w:themeColor="text1"/>
+        </w:rPr>
+        <w:t>2) Break the problem apart:</w:t>
+      </w:r>
+    </w:p>
+    <w:p>
+      <w:pPr>
+        <w:ind w:left="720"/>
+        <w:rPr>
+          <w:color w:val="000000" w:themeColor="text1"/>
+        </w:rPr>
+      </w:pPr>
+      <w:r>
+        <w:rPr>
+          <w:color w:val="000000" w:themeColor="text1"/>
+        </w:rPr>
+        <w:t>• The size of the boat is the constraint. As well as, deciding what item to take across first while</w:t>
+      </w:r>
+    </w:p>
+    <w:p>
+      <w:pPr>
+        <w:ind w:left="720"/>
+        <w:rPr>
+          <w:color w:val="000000" w:themeColor="text1"/>
+        </w:rPr>
+      </w:pPr>
+      <w:r>
+        <w:rPr>
+          <w:color w:val="000000" w:themeColor="text1"/>
+        </w:rPr>
+        <w:t xml:space="preserve">    trying to avoid any problems.</w:t>
+      </w:r>
+    </w:p>
+    <w:p>
+      <w:pPr>
+        <w:ind w:left="720"/>
+        <w:rPr>
+          <w:color w:val="000000" w:themeColor="text1"/>
+        </w:rPr>
+      </w:pPr>
+      <w:r>
+        <w:rPr>
+          <w:color w:val="000000" w:themeColor="text1"/>
+        </w:rPr>
+        <w:t>• The sub-goals would be</w:t>
+      </w:r>
+      <w:r>
+        <w:rPr>
+          <w:color w:val="000000" w:themeColor="text1"/>
+        </w:rPr>
+        <w:t>,</w:t>
+      </w:r>
       <w:r>
         <w:rPr>
           <w:color w:val="000000" w:themeColor="text1"/>
@@ -288,18 +402,63 @@
         <w:rPr>
           <w:color w:val="000000" w:themeColor="text1"/>
         </w:rPr>
-        <w:t>the</w:t>
-      </w:r>
-      <w:r>
-        <w:rPr>
-          <w:color w:val="000000" w:themeColor="text1"/>
-        </w:rPr>
-        <w:t xml:space="preserve"> river without trouble and not over crowding his boat.</w:t>
-      </w:r>
-    </w:p>
-    <w:p>
-      <w:pPr>
-        <w:ind w:firstLine="720"/>
+        <w:t>having to travel back and forth multiple times in order to get everything</w:t>
+      </w:r>
+    </w:p>
+    <w:p>
+      <w:pPr>
+        <w:ind w:left="720"/>
+        <w:rPr>
+          <w:color w:val="000000" w:themeColor="text1"/>
+        </w:rPr>
+      </w:pPr>
+      <w:r>
+        <w:rPr>
+          <w:color w:val="000000" w:themeColor="text1"/>
+        </w:rPr>
+        <w:t xml:space="preserve">   across safely.</w:t>
+      </w:r>
+    </w:p>
+    <w:p>
+      <w:pPr>
+        <w:ind w:left="720"/>
+        <w:rPr>
+          <w:color w:val="000000" w:themeColor="text1"/>
+        </w:rPr>
+      </w:pPr>
+    </w:p>
+    <w:p>
+      <w:pPr>
+        <w:rPr>
+          <w:color w:val="000000" w:themeColor="text1"/>
+        </w:rPr>
+      </w:pPr>
+    </w:p>
+    <w:p>
+      <w:pPr>
+        <w:rPr>
+          <w:b/>
+          <w:color w:val="000000" w:themeColor="text1"/>
+        </w:rPr>
+      </w:pPr>
+      <w:r>
+        <w:rPr>
+          <w:b/>
+          <w:color w:val="000000" w:themeColor="text1"/>
+        </w:rPr>
+        <w:t>3) Identify potential solutions</w:t>
+      </w:r>
+      <w:r>
+        <w:rPr>
+          <w:b/>
+          <w:color w:val="000000" w:themeColor="text1"/>
+        </w:rPr>
+        <w:t>:</w:t>
+      </w:r>
+    </w:p>
+    <w:p>
+      <w:pPr>
+        <w:ind w:left="720"/>
         <w:rPr>
           <w:color w:val="000000" w:themeColor="text1"/>
         </w:rPr>
@@ -310,292 +469,25 @@
         </w:rPr>
         <w:t xml:space="preserve">• </w:t>
       </w:r>
-      <w:proofErr w:type="gramStart"/>
-      <w:r>
-        <w:rPr>
-          <w:color w:val="000000" w:themeColor="text1"/>
-        </w:rPr>
-        <w:t>At</w:t>
-      </w:r>
-      <w:proofErr w:type="gramEnd"/>
-      <w:r>
-        <w:rPr>
-          <w:color w:val="000000" w:themeColor="text1"/>
-        </w:rPr>
-        <w:t xml:space="preserve"> the beginning of the story, the goat and the cabbage were not mentioned.</w:t>
-      </w:r>
-    </w:p>
-    <w:p>
-      <w:pPr>
-        <w:ind w:firstLine="720"/>
-        <w:rPr>
-          <w:color w:val="000000" w:themeColor="text1"/>
-        </w:rPr>
-      </w:pPr>
-      <w:r>
-        <w:rPr>
-          <w:color w:val="000000" w:themeColor="text1"/>
-        </w:rPr>
-        <w:t xml:space="preserve">• </w:t>
-      </w:r>
-      <w:proofErr w:type="gramStart"/>
-      <w:r>
-        <w:rPr>
-          <w:color w:val="000000" w:themeColor="text1"/>
-        </w:rPr>
-        <w:t>Over</w:t>
-      </w:r>
-      <w:proofErr w:type="gramEnd"/>
-      <w:r>
-        <w:rPr>
-          <w:color w:val="000000" w:themeColor="text1"/>
-        </w:rPr>
-        <w:t xml:space="preserve"> all goal would be to get everything he needs across with minimum conflicts.</w:t>
-      </w:r>
-    </w:p>
-    <w:p>
-      <w:pPr>
-        <w:rPr>
-          <w:color w:val="000000" w:themeColor="text1"/>
-        </w:rPr>
-      </w:pPr>
-    </w:p>
-    <w:p>
-      <w:pPr>
-        <w:rPr>
-          <w:b/>
-          <w:color w:val="000000" w:themeColor="text1"/>
-        </w:rPr>
-      </w:pPr>
-      <w:r>
-        <w:rPr>
-          <w:b/>
-          <w:color w:val="000000" w:themeColor="text1"/>
-        </w:rPr>
-        <w:t>2) Break the problem apart:</w:t>
-      </w:r>
-    </w:p>
-    <w:p>
-      <w:pPr>
-        <w:ind w:left="720"/>
-        <w:rPr>
-          <w:color w:val="000000" w:themeColor="text1"/>
-        </w:rPr>
-      </w:pPr>
-      <w:r>
-        <w:rPr>
-          <w:color w:val="000000" w:themeColor="text1"/>
-        </w:rPr>
-        <w:t xml:space="preserve">• </w:t>
-      </w:r>
-      <w:proofErr w:type="gramStart"/>
-      <w:r>
-        <w:rPr>
-          <w:color w:val="000000" w:themeColor="text1"/>
-        </w:rPr>
-        <w:t>The</w:t>
-      </w:r>
-      <w:proofErr w:type="gramEnd"/>
-      <w:r>
-        <w:rPr>
-          <w:color w:val="000000" w:themeColor="text1"/>
-        </w:rPr>
-        <w:t xml:space="preserve"> size of the boat is the constraint. As well as, deciding what item to take across first while</w:t>
-      </w:r>
-    </w:p>
-    <w:p>
-      <w:pPr>
-        <w:ind w:left="720"/>
-        <w:rPr>
-          <w:color w:val="000000" w:themeColor="text1"/>
-        </w:rPr>
-      </w:pPr>
-      <w:r>
-        <w:rPr>
-          <w:color w:val="000000" w:themeColor="text1"/>
-        </w:rPr>
-        <w:t xml:space="preserve">    </w:t>
-      </w:r>
-      <w:proofErr w:type="gramStart"/>
-      <w:r>
-        <w:rPr>
-          <w:color w:val="000000" w:themeColor="text1"/>
-        </w:rPr>
-        <w:t>trying</w:t>
-      </w:r>
-      <w:proofErr w:type="gramEnd"/>
-      <w:r>
-        <w:rPr>
-          <w:color w:val="000000" w:themeColor="text1"/>
-        </w:rPr>
-        <w:t xml:space="preserve"> to avoid any problems.</w:t>
-      </w:r>
-    </w:p>
-    <w:p>
-      <w:pPr>
-        <w:ind w:left="720"/>
-        <w:rPr>
-          <w:color w:val="000000" w:themeColor="text1"/>
-        </w:rPr>
-      </w:pPr>
-      <w:r>
-        <w:rPr>
-          <w:color w:val="000000" w:themeColor="text1"/>
-        </w:rPr>
-        <w:t xml:space="preserve">• </w:t>
-      </w:r>
-      <w:proofErr w:type="gramStart"/>
-      <w:r>
-        <w:rPr>
-          <w:color w:val="000000" w:themeColor="text1"/>
-        </w:rPr>
-        <w:t>The</w:t>
-      </w:r>
-      <w:proofErr w:type="gramEnd"/>
-      <w:r>
-        <w:rPr>
-          <w:color w:val="000000" w:themeColor="text1"/>
-        </w:rPr>
-        <w:t xml:space="preserve"> sub-goals would be</w:t>
-      </w:r>
-      <w:r>
-        <w:rPr>
-          <w:color w:val="000000" w:themeColor="text1"/>
-        </w:rPr>
-        <w:t>,</w:t>
-      </w:r>
-      <w:r>
-        <w:rPr>
-          <w:color w:val="000000" w:themeColor="text1"/>
-        </w:rPr>
-        <w:t xml:space="preserve"> </w:t>
-      </w:r>
-      <w:r>
-        <w:rPr>
-          <w:color w:val="000000" w:themeColor="text1"/>
-        </w:rPr>
-        <w:t>having to travel back and forth multiple times in order to get everything</w:t>
-      </w:r>
-    </w:p>
-    <w:p>
-      <w:pPr>
-        <w:ind w:left="720"/>
-        <w:rPr>
-          <w:color w:val="000000" w:themeColor="text1"/>
-        </w:rPr>
-      </w:pPr>
-      <w:r>
-        <w:rPr>
-          <w:color w:val="000000" w:themeColor="text1"/>
-        </w:rPr>
-        <w:t xml:space="preserve">   </w:t>
-      </w:r>
-      <w:proofErr w:type="gramStart"/>
-      <w:r>
-        <w:rPr>
-          <w:color w:val="000000" w:themeColor="text1"/>
-        </w:rPr>
-        <w:t>across</w:t>
-      </w:r>
-      <w:proofErr w:type="gramEnd"/>
-      <w:r>
-        <w:rPr>
-          <w:color w:val="000000" w:themeColor="text1"/>
-        </w:rPr>
-        <w:t xml:space="preserve"> safely.</w:t>
-      </w:r>
-    </w:p>
-    <w:p>
-      <w:pPr>
-        <w:ind w:left="720"/>
-        <w:rPr>
-          <w:color w:val="000000" w:themeColor="text1"/>
-        </w:rPr>
-      </w:pPr>
-    </w:p>
-    <w:p>
-      <w:pPr>
-        <w:rPr>
-          <w:color w:val="000000" w:themeColor="text1"/>
-        </w:rPr>
-      </w:pPr>
-    </w:p>
-    <w:p>
-      <w:pPr>
-        <w:rPr>
-          <w:b/>
-          <w:color w:val="000000" w:themeColor="text1"/>
-        </w:rPr>
-      </w:pPr>
-      <w:r>
-        <w:rPr>
-          <w:b/>
-          <w:color w:val="000000" w:themeColor="text1"/>
-        </w:rPr>
-        <w:t>3) Identify potential solutions</w:t>
-      </w:r>
-      <w:r>
-        <w:rPr>
-          <w:b/>
-          <w:color w:val="000000" w:themeColor="text1"/>
-        </w:rPr>
-        <w:t>:</w:t>
-      </w:r>
-    </w:p>
-    <w:p>
-      <w:pPr>
-        <w:ind w:left="720"/>
-        <w:rPr>
-          <w:color w:val="000000" w:themeColor="text1"/>
-        </w:rPr>
-      </w:pPr>
-      <w:r>
-        <w:rPr>
-          <w:color w:val="000000" w:themeColor="text1"/>
-        </w:rPr>
-        <w:t xml:space="preserve">• </w:t>
-      </w:r>
-      <w:proofErr w:type="gramStart"/>
-      <w:r>
-        <w:rPr>
-          <w:color w:val="000000" w:themeColor="text1"/>
-        </w:rPr>
-        <w:t>The</w:t>
-      </w:r>
-      <w:proofErr w:type="gramEnd"/>
-      <w:r>
-        <w:rPr>
-          <w:color w:val="000000" w:themeColor="text1"/>
-        </w:rPr>
-        <w:t xml:space="preserve"> man can take the cat first, then the parrot, bring back the cat to take the seed. Once the </w:t>
-      </w:r>
-    </w:p>
-    <w:p>
-      <w:pPr>
-        <w:ind w:left="720"/>
-        <w:rPr>
-          <w:color w:val="000000" w:themeColor="text1"/>
-        </w:rPr>
-      </w:pPr>
-      <w:r>
-        <w:rPr>
-          <w:color w:val="000000" w:themeColor="text1"/>
-        </w:rPr>
-        <w:t xml:space="preserve">   </w:t>
-      </w:r>
-      <w:proofErr w:type="gramStart"/>
-      <w:r>
-        <w:rPr>
-          <w:color w:val="000000" w:themeColor="text1"/>
-        </w:rPr>
-        <w:t>seeds</w:t>
-      </w:r>
-      <w:proofErr w:type="gramEnd"/>
-      <w:r>
-        <w:rPr>
-          <w:color w:val="000000" w:themeColor="text1"/>
-        </w:rPr>
-        <w:t xml:space="preserve"> are across, the man can then return for the cat.</w:t>
+      <w:r>
+        <w:rPr>
+          <w:color w:val="000000" w:themeColor="text1"/>
+        </w:rPr>
+        <w:t xml:space="preserve">The man can take the cat first, then the parrot, bring back the cat to take the seed. Once the </w:t>
+      </w:r>
+    </w:p>
+    <w:p>
+      <w:pPr>
+        <w:ind w:left="720"/>
+        <w:rPr>
+          <w:color w:val="000000" w:themeColor="text1"/>
+        </w:rPr>
+      </w:pPr>
+      <w:r>
+        <w:rPr>
+          <w:color w:val="000000" w:themeColor="text1"/>
+        </w:rPr>
+        <w:t xml:space="preserve">   seeds are across, the man can then return for the cat.</w:t>
       </w:r>
     </w:p>
     <w:p>
@@ -633,86 +525,38 @@
           <w:rFonts w:eastAsia="Times New Roman" w:cs="Arial"/>
           <w:color w:val="222222"/>
         </w:rPr>
-        <w:t xml:space="preserve">   </w:t>
-      </w:r>
-      <w:proofErr w:type="gramStart"/>
-      <w:r>
+        <w:t xml:space="preserve">   after dropping off the parrot. Once the cat is across, return to get the seeds, but bring the parrot</w:t>
+      </w:r>
+    </w:p>
+    <w:p>
+      <w:pPr>
+        <w:ind w:left="720"/>
         <w:rPr>
           <w:rFonts w:eastAsia="Times New Roman" w:cs="Arial"/>
           <w:color w:val="222222"/>
         </w:rPr>
-        <w:t>after</w:t>
-      </w:r>
-      <w:proofErr w:type="gramEnd"/>
+      </w:pPr>
       <w:r>
         <w:rPr>
           <w:rFonts w:eastAsia="Times New Roman" w:cs="Arial"/>
           <w:color w:val="222222"/>
         </w:rPr>
-        <w:t xml:space="preserve"> dropping off the parrot. Once the cat is across, return to get the seeds, but bring the parrot</w:t>
-      </w:r>
-    </w:p>
-    <w:p>
-      <w:pPr>
-        <w:ind w:left="720"/>
+        <w:t xml:space="preserve">   back so the cat wont eat it. Leave the parrot at the starting point. Then take the bag of seed</w:t>
+      </w:r>
+    </w:p>
+    <w:p>
+      <w:pPr>
+        <w:ind w:left="720"/>
+        <w:rPr>
+          <w:color w:val="000000" w:themeColor="text1"/>
+        </w:rPr>
+      </w:pPr>
+      <w:r>
         <w:rPr>
           <w:rFonts w:eastAsia="Times New Roman" w:cs="Arial"/>
           <w:color w:val="222222"/>
         </w:rPr>
-      </w:pPr>
-      <w:r>
-        <w:rPr>
-          <w:rFonts w:eastAsia="Times New Roman" w:cs="Arial"/>
-          <w:color w:val="222222"/>
-        </w:rPr>
-        <w:t xml:space="preserve">   </w:t>
-      </w:r>
-      <w:proofErr w:type="gramStart"/>
-      <w:r>
-        <w:rPr>
-          <w:rFonts w:eastAsia="Times New Roman" w:cs="Arial"/>
-          <w:color w:val="222222"/>
-        </w:rPr>
-        <w:t>back</w:t>
-      </w:r>
-      <w:proofErr w:type="gramEnd"/>
-      <w:r>
-        <w:rPr>
-          <w:rFonts w:eastAsia="Times New Roman" w:cs="Arial"/>
-          <w:color w:val="222222"/>
-        </w:rPr>
-        <w:t xml:space="preserve"> so the cat wont eat it. Leave the parrot at the starting point. Then take the bag of seed</w:t>
-      </w:r>
-    </w:p>
-    <w:p>
-      <w:pPr>
-        <w:ind w:left="720"/>
-        <w:rPr>
-          <w:color w:val="000000" w:themeColor="text1"/>
-        </w:rPr>
-      </w:pPr>
-      <w:r>
-        <w:rPr>
-          <w:rFonts w:eastAsia="Times New Roman" w:cs="Arial"/>
-          <w:color w:val="222222"/>
-        </w:rPr>
-        <w:t xml:space="preserve">   </w:t>
-      </w:r>
-      <w:proofErr w:type="gramStart"/>
-      <w:r>
-        <w:rPr>
-          <w:rFonts w:eastAsia="Times New Roman" w:cs="Arial"/>
-          <w:color w:val="222222"/>
-        </w:rPr>
-        <w:t>across</w:t>
-      </w:r>
-      <w:proofErr w:type="gramEnd"/>
-      <w:r>
-        <w:rPr>
-          <w:rFonts w:eastAsia="Times New Roman" w:cs="Arial"/>
-          <w:color w:val="222222"/>
-        </w:rPr>
-        <w:t>. Afterwards, return for the parrot.</w:t>
+        <w:t xml:space="preserve">   across. Afterwards, return for the parrot.</w:t>
       </w:r>
     </w:p>
     <w:p>
@@ -770,21 +614,7 @@
         <w:rPr>
           <w:color w:val="000000" w:themeColor="text1"/>
         </w:rPr>
-        <w:t xml:space="preserve">   </w:t>
-      </w:r>
-      <w:proofErr w:type="gramStart"/>
-      <w:r>
-        <w:rPr>
-          <w:color w:val="000000" w:themeColor="text1"/>
-        </w:rPr>
-        <w:t>for</w:t>
-      </w:r>
-      <w:proofErr w:type="gramEnd"/>
-      <w:r>
-        <w:rPr>
-          <w:color w:val="000000" w:themeColor="text1"/>
-        </w:rPr>
-        <w:t xml:space="preserve"> the animals.</w:t>
+        <w:t xml:space="preserve">   for the animals.</w:t>
       </w:r>
     </w:p>
     <w:p>
@@ -849,105 +679,49 @@
         <w:rPr>
           <w:color w:val="000000" w:themeColor="text1"/>
         </w:rPr>
-        <w:t xml:space="preserve">   </w:t>
-      </w:r>
-      <w:proofErr w:type="gramStart"/>
-      <w:r>
-        <w:rPr>
-          <w:color w:val="000000" w:themeColor="text1"/>
-        </w:rPr>
-        <w:t>cat</w:t>
-      </w:r>
-      <w:proofErr w:type="gramEnd"/>
-      <w:r>
-        <w:rPr>
-          <w:color w:val="000000" w:themeColor="text1"/>
-        </w:rPr>
-        <w:t xml:space="preserve"> can be the first to travel across the river.  The man can then return for the parrot. Once he’s </w:t>
-      </w:r>
-    </w:p>
-    <w:p>
-      <w:pPr>
-        <w:ind w:left="720"/>
-        <w:rPr>
-          <w:color w:val="000000" w:themeColor="text1"/>
-        </w:rPr>
-      </w:pPr>
-      <w:r>
-        <w:rPr>
-          <w:color w:val="000000" w:themeColor="text1"/>
-        </w:rPr>
-        <w:t xml:space="preserve">   </w:t>
-      </w:r>
-      <w:proofErr w:type="gramStart"/>
-      <w:r>
-        <w:rPr>
-          <w:color w:val="000000" w:themeColor="text1"/>
-        </w:rPr>
-        <w:t>taken</w:t>
-      </w:r>
-      <w:proofErr w:type="gramEnd"/>
-      <w:r>
-        <w:rPr>
-          <w:color w:val="000000" w:themeColor="text1"/>
-        </w:rPr>
-        <w:t xml:space="preserve"> the parrot to the other side, he can then bring the cat back with him. Leaving the cat</w:t>
-      </w:r>
-    </w:p>
-    <w:p>
-      <w:pPr>
-        <w:ind w:left="720"/>
-        <w:rPr>
-          <w:color w:val="000000" w:themeColor="text1"/>
-        </w:rPr>
-      </w:pPr>
-      <w:r>
-        <w:rPr>
-          <w:color w:val="000000" w:themeColor="text1"/>
-        </w:rPr>
-        <w:t xml:space="preserve">   </w:t>
-      </w:r>
-      <w:proofErr w:type="gramStart"/>
-      <w:r>
-        <w:rPr>
-          <w:color w:val="000000" w:themeColor="text1"/>
-        </w:rPr>
-        <w:t>back</w:t>
-      </w:r>
-      <w:proofErr w:type="gramEnd"/>
-      <w:r>
-        <w:rPr>
-          <w:color w:val="000000" w:themeColor="text1"/>
-        </w:rPr>
-        <w:t xml:space="preserve"> to the starting point so that he can pick-up the seeds. After dropping the seeds off, he then </w:t>
-      </w:r>
-    </w:p>
-    <w:p>
-      <w:pPr>
-        <w:ind w:left="720"/>
-        <w:rPr>
-          <w:color w:val="000000" w:themeColor="text1"/>
-        </w:rPr>
-      </w:pPr>
-      <w:r>
-        <w:rPr>
-          <w:color w:val="000000" w:themeColor="text1"/>
-        </w:rPr>
-        <w:t xml:space="preserve">   </w:t>
-      </w:r>
-      <w:proofErr w:type="gramStart"/>
-      <w:r>
-        <w:rPr>
-          <w:color w:val="000000" w:themeColor="text1"/>
-        </w:rPr>
-        <w:t>returns</w:t>
-      </w:r>
-      <w:proofErr w:type="gramEnd"/>
-      <w:r>
-        <w:rPr>
-          <w:color w:val="000000" w:themeColor="text1"/>
-        </w:rPr>
-        <w:t xml:space="preserve"> again for the cat.</w:t>
+        <w:t xml:space="preserve">   cat can be the first to travel across the river.  The man can then return for the parrot. Once he’s </w:t>
+      </w:r>
+    </w:p>
+    <w:p>
+      <w:pPr>
+        <w:ind w:left="720"/>
+        <w:rPr>
+          <w:color w:val="000000" w:themeColor="text1"/>
+        </w:rPr>
+      </w:pPr>
+      <w:r>
+        <w:rPr>
+          <w:color w:val="000000" w:themeColor="text1"/>
+        </w:rPr>
+        <w:t xml:space="preserve">   taken the parrot to the other side, he can then bring the cat back with him. Leaving the cat</w:t>
+      </w:r>
+    </w:p>
+    <w:p>
+      <w:pPr>
+        <w:ind w:left="720"/>
+        <w:rPr>
+          <w:color w:val="000000" w:themeColor="text1"/>
+        </w:rPr>
+      </w:pPr>
+      <w:r>
+        <w:rPr>
+          <w:color w:val="000000" w:themeColor="text1"/>
+        </w:rPr>
+        <w:t xml:space="preserve">   back to the starting point so that he can pick-up the seeds. After dropping the seeds off, he then </w:t>
+      </w:r>
+    </w:p>
+    <w:p>
+      <w:pPr>
+        <w:ind w:left="720"/>
+        <w:rPr>
+          <w:color w:val="000000" w:themeColor="text1"/>
+        </w:rPr>
+      </w:pPr>
+      <w:r>
+        <w:rPr>
+          <w:color w:val="000000" w:themeColor="text1"/>
+        </w:rPr>
+        <w:t xml:space="preserve">   returns again for the cat.</w:t>
       </w:r>
     </w:p>
     <w:p>
@@ -990,16 +764,8 @@
         <w:rPr>
           <w:rFonts w:cs="Calibri"/>
         </w:rPr>
-        <w:t xml:space="preserve">There are 20 socks in a drawer: 5 pairs of black socks, 3 pairs of brown and 2 pairs of white. You select the socks in the dark and can check them only after a selection has been made. What is the smallest number of socks you need to select to guarantee getting the </w:t>
-      </w:r>
-      <w:proofErr w:type="gramStart"/>
-      <w:r>
-        <w:rPr>
-          <w:rFonts w:cs="Calibri"/>
-        </w:rPr>
-        <w:t>following:</w:t>
-      </w:r>
-      <w:proofErr w:type="gramEnd"/>
+        <w:t>There are 20 socks in a drawer: 5 pairs of black socks, 3 pairs of brown and 2 pairs of white. You select the socks in the dark and can check them only after a selection has been made. What is the smallest number of socks you need to select to guarantee getting the following:</w:t>
+      </w:r>
     </w:p>
     <w:p>
       <w:pPr>
@@ -1104,21 +870,273 @@
         <w:rPr>
           <w:color w:val="000000" w:themeColor="text1"/>
         </w:rPr>
+        <w:t>• Trying to get matching pair of socks without being able to see what’s available.</w:t>
+      </w:r>
+    </w:p>
+    <w:p>
+      <w:pPr>
+        <w:ind w:left="720"/>
+        <w:rPr>
+          <w:color w:val="000000" w:themeColor="text1"/>
+        </w:rPr>
+      </w:pPr>
+      <w:r>
+        <w:rPr>
+          <w:color w:val="000000" w:themeColor="text1"/>
+        </w:rPr>
         <w:t xml:space="preserve">• </w:t>
       </w:r>
-      <w:proofErr w:type="gramStart"/>
-      <w:r>
-        <w:rPr>
-          <w:color w:val="000000" w:themeColor="text1"/>
-        </w:rPr>
-        <w:t>Trying</w:t>
-      </w:r>
-      <w:proofErr w:type="gramEnd"/>
-      <w:r>
-        <w:rPr>
-          <w:color w:val="000000" w:themeColor="text1"/>
-        </w:rPr>
-        <w:t xml:space="preserve"> to get matching pair of socks without being able to see what’s available.</w:t>
+      <w:r>
+        <w:rPr>
+          <w:color w:val="000000" w:themeColor="text1"/>
+        </w:rPr>
+        <w:t>Why does the selection have to be made in the dark and can only be seeing after the</w:t>
+      </w:r>
+    </w:p>
+    <w:p>
+      <w:pPr>
+        <w:ind w:left="720"/>
+        <w:rPr>
+          <w:color w:val="000000" w:themeColor="text1"/>
+        </w:rPr>
+      </w:pPr>
+      <w:r>
+        <w:rPr>
+          <w:color w:val="000000" w:themeColor="text1"/>
+        </w:rPr>
+        <w:t xml:space="preserve">    selection is made?</w:t>
+      </w:r>
+    </w:p>
+    <w:p>
+      <w:pPr>
+        <w:ind w:left="720"/>
+        <w:rPr>
+          <w:color w:val="000000" w:themeColor="text1"/>
+        </w:rPr>
+      </w:pPr>
+      <w:r>
+        <w:rPr>
+          <w:color w:val="000000" w:themeColor="text1"/>
+        </w:rPr>
+        <w:t>• Gather matching pairs.</w:t>
+      </w:r>
+    </w:p>
+    <w:p>
+      <w:pPr>
+        <w:rPr>
+          <w:b/>
+          <w:color w:val="000000" w:themeColor="text1"/>
+        </w:rPr>
+      </w:pPr>
+    </w:p>
+    <w:p>
+      <w:pPr>
+        <w:rPr>
+          <w:b/>
+          <w:color w:val="000000" w:themeColor="text1"/>
+        </w:rPr>
+      </w:pPr>
+      <w:r>
+        <w:rPr>
+          <w:b/>
+          <w:color w:val="000000" w:themeColor="text1"/>
+        </w:rPr>
+        <w:t xml:space="preserve">2) </w:t>
+      </w:r>
+      <w:r>
+        <w:rPr>
+          <w:b/>
+          <w:color w:val="000000" w:themeColor="text1"/>
+        </w:rPr>
+        <w:t>Break the problem a</w:t>
+      </w:r>
+      <w:r>
+        <w:rPr>
+          <w:b/>
+          <w:color w:val="000000" w:themeColor="text1"/>
+        </w:rPr>
+        <w:t>part</w:t>
+      </w:r>
+      <w:r>
+        <w:rPr>
+          <w:b/>
+          <w:color w:val="000000" w:themeColor="text1"/>
+        </w:rPr>
+        <w:t>:</w:t>
+      </w:r>
+    </w:p>
+    <w:p>
+      <w:pPr>
+        <w:ind w:left="720"/>
+        <w:rPr>
+          <w:color w:val="000000" w:themeColor="text1"/>
+        </w:rPr>
+      </w:pPr>
+      <w:r>
+        <w:rPr>
+          <w:color w:val="000000" w:themeColor="text1"/>
+        </w:rPr>
+        <w:t>• Having to make a decision in the dark.</w:t>
+      </w:r>
+    </w:p>
+    <w:p>
+      <w:pPr>
+        <w:ind w:left="720"/>
+        <w:rPr>
+          <w:color w:val="000000" w:themeColor="text1"/>
+        </w:rPr>
+      </w:pPr>
+      <w:r>
+        <w:rPr>
+          <w:color w:val="000000" w:themeColor="text1"/>
+        </w:rPr>
+        <w:t>• Can test your luck and gather at least 4-6 socks in hopes you’ve obtained a match.</w:t>
+      </w:r>
+    </w:p>
+    <w:p>
+      <w:pPr>
+        <w:ind w:left="720"/>
+        <w:rPr>
+          <w:color w:val="000000" w:themeColor="text1"/>
+        </w:rPr>
+      </w:pPr>
+    </w:p>
+    <w:p>
+      <w:pPr>
+        <w:rPr>
+          <w:b/>
+          <w:color w:val="000000" w:themeColor="text1"/>
+        </w:rPr>
+      </w:pPr>
+      <w:r>
+        <w:rPr>
+          <w:b/>
+          <w:color w:val="000000" w:themeColor="text1"/>
+        </w:rPr>
+        <w:t>3) Identify potential solutions</w:t>
+      </w:r>
+      <w:r>
+        <w:rPr>
+          <w:b/>
+          <w:color w:val="000000" w:themeColor="text1"/>
+        </w:rPr>
+        <w:t>:</w:t>
+      </w:r>
+    </w:p>
+    <w:p>
+      <w:pPr>
+        <w:ind w:left="720"/>
+        <w:rPr>
+          <w:color w:val="000000" w:themeColor="text1"/>
+        </w:rPr>
+      </w:pPr>
+      <w:r>
+        <w:rPr>
+          <w:color w:val="000000" w:themeColor="text1"/>
+        </w:rPr>
+        <w:t>• A potential solution would be to grab a few socks and check them in the light if any</w:t>
+      </w:r>
+    </w:p>
+    <w:p>
+      <w:pPr>
+        <w:ind w:left="720"/>
+        <w:rPr>
+          <w:color w:val="000000" w:themeColor="text1"/>
+        </w:rPr>
+      </w:pPr>
+      <w:r>
+        <w:rPr>
+          <w:color w:val="000000" w:themeColor="text1"/>
+        </w:rPr>
+        <w:t xml:space="preserve">  of them match. Whether they do or do not match, feel them. Some may have distinct </w:t>
+      </w:r>
+    </w:p>
+    <w:p>
+      <w:pPr>
+        <w:ind w:left="720"/>
+        <w:rPr>
+          <w:color w:val="000000" w:themeColor="text1"/>
+        </w:rPr>
+      </w:pPr>
+      <w:r>
+        <w:rPr>
+          <w:color w:val="000000" w:themeColor="text1"/>
+        </w:rPr>
+        <w:t xml:space="preserve">  features to them to where you can feel the difference.</w:t>
+      </w:r>
+    </w:p>
+    <w:p>
+      <w:pPr>
+        <w:ind w:left="720"/>
+        <w:rPr>
+          <w:color w:val="000000" w:themeColor="text1"/>
+        </w:rPr>
+      </w:pPr>
+    </w:p>
+    <w:p>
+      <w:pPr>
+        <w:rPr>
+          <w:b/>
+          <w:color w:val="000000" w:themeColor="text1"/>
+        </w:rPr>
+      </w:pPr>
+      <w:r>
+        <w:rPr>
+          <w:b/>
+          <w:color w:val="000000" w:themeColor="text1"/>
+        </w:rPr>
+        <w:t>4) Evaluate each potential solution</w:t>
+      </w:r>
+      <w:r>
+        <w:rPr>
+          <w:b/>
+          <w:color w:val="000000" w:themeColor="text1"/>
+        </w:rPr>
+        <w:t>:</w:t>
+      </w:r>
+    </w:p>
+    <w:p>
+      <w:pPr>
+        <w:ind w:left="720"/>
+        <w:rPr>
+          <w:color w:val="000000" w:themeColor="text1"/>
+        </w:rPr>
+      </w:pPr>
+      <w:r>
+        <w:rPr>
+          <w:color w:val="000000" w:themeColor="text1"/>
+        </w:rPr>
+        <w:t>• Yes, the solution meets the goals.</w:t>
+      </w:r>
+    </w:p>
+    <w:p>
+      <w:pPr>
+        <w:rPr>
+          <w:b/>
+          <w:color w:val="000000" w:themeColor="text1"/>
+        </w:rPr>
+      </w:pPr>
+    </w:p>
+    <w:p>
+      <w:pPr>
+        <w:rPr>
+          <w:b/>
+          <w:color w:val="000000" w:themeColor="text1"/>
+        </w:rPr>
+      </w:pPr>
+      <w:r>
+        <w:rPr>
+          <w:b/>
+          <w:color w:val="000000" w:themeColor="text1"/>
+        </w:rPr>
+        <w:t>5) Choose a solution and develop a plan to implement</w:t>
+      </w:r>
+      <w:r>
+        <w:rPr>
+          <w:b/>
+          <w:color w:val="000000" w:themeColor="text1"/>
+        </w:rPr>
+        <w:t>:</w:t>
       </w:r>
     </w:p>
     <w:p>
@@ -1138,365 +1156,7 @@
         <w:rPr>
           <w:color w:val="000000" w:themeColor="text1"/>
         </w:rPr>
-        <w:t>Why does the selection have to be made in the dark and can only be seeing after the</w:t>
-      </w:r>
-    </w:p>
-    <w:p>
-      <w:pPr>
-        <w:ind w:left="720"/>
-        <w:rPr>
-          <w:color w:val="000000" w:themeColor="text1"/>
-        </w:rPr>
-      </w:pPr>
-      <w:r>
-        <w:rPr>
-          <w:color w:val="000000" w:themeColor="text1"/>
-        </w:rPr>
-        <w:t xml:space="preserve">    </w:t>
-      </w:r>
-      <w:proofErr w:type="gramStart"/>
-      <w:r>
-        <w:rPr>
-          <w:color w:val="000000" w:themeColor="text1"/>
-        </w:rPr>
-        <w:t>selection</w:t>
-      </w:r>
-      <w:proofErr w:type="gramEnd"/>
-      <w:r>
-        <w:rPr>
-          <w:color w:val="000000" w:themeColor="text1"/>
-        </w:rPr>
-        <w:t xml:space="preserve"> is made?</w:t>
-      </w:r>
-    </w:p>
-    <w:p>
-      <w:pPr>
-        <w:ind w:left="720"/>
-        <w:rPr>
-          <w:color w:val="000000" w:themeColor="text1"/>
-        </w:rPr>
-      </w:pPr>
-      <w:r>
-        <w:rPr>
-          <w:color w:val="000000" w:themeColor="text1"/>
-        </w:rPr>
-        <w:t>• Gather matching pairs.</w:t>
-      </w:r>
-    </w:p>
-    <w:p>
-      <w:pPr>
-        <w:rPr>
-          <w:b/>
-          <w:color w:val="000000" w:themeColor="text1"/>
-        </w:rPr>
-      </w:pPr>
-    </w:p>
-    <w:p>
-      <w:pPr>
-        <w:rPr>
-          <w:b/>
-          <w:color w:val="000000" w:themeColor="text1"/>
-        </w:rPr>
-      </w:pPr>
-      <w:r>
-        <w:rPr>
-          <w:b/>
-          <w:color w:val="000000" w:themeColor="text1"/>
-        </w:rPr>
-        <w:t xml:space="preserve">2) </w:t>
-      </w:r>
-      <w:r>
-        <w:rPr>
-          <w:b/>
-          <w:color w:val="000000" w:themeColor="text1"/>
-        </w:rPr>
-        <w:t>Break the problem a</w:t>
-      </w:r>
-      <w:r>
-        <w:rPr>
-          <w:b/>
-          <w:color w:val="000000" w:themeColor="text1"/>
-        </w:rPr>
-        <w:t>part</w:t>
-      </w:r>
-      <w:r>
-        <w:rPr>
-          <w:b/>
-          <w:color w:val="000000" w:themeColor="text1"/>
-        </w:rPr>
-        <w:t>:</w:t>
-      </w:r>
-    </w:p>
-    <w:p>
-      <w:pPr>
-        <w:ind w:left="720"/>
-        <w:rPr>
-          <w:color w:val="000000" w:themeColor="text1"/>
-        </w:rPr>
-      </w:pPr>
-      <w:r>
-        <w:rPr>
-          <w:color w:val="000000" w:themeColor="text1"/>
-        </w:rPr>
-        <w:t xml:space="preserve">• </w:t>
-      </w:r>
-      <w:proofErr w:type="gramStart"/>
-      <w:r>
-        <w:rPr>
-          <w:color w:val="000000" w:themeColor="text1"/>
-        </w:rPr>
-        <w:t>Having</w:t>
-      </w:r>
-      <w:proofErr w:type="gramEnd"/>
-      <w:r>
-        <w:rPr>
-          <w:color w:val="000000" w:themeColor="text1"/>
-        </w:rPr>
-        <w:t xml:space="preserve"> to make a decision in the dark.</w:t>
-      </w:r>
-    </w:p>
-    <w:p>
-      <w:pPr>
-        <w:ind w:left="720"/>
-        <w:rPr>
-          <w:color w:val="000000" w:themeColor="text1"/>
-        </w:rPr>
-      </w:pPr>
-      <w:r>
-        <w:rPr>
-          <w:color w:val="000000" w:themeColor="text1"/>
-        </w:rPr>
-        <w:t xml:space="preserve">• </w:t>
-      </w:r>
-      <w:proofErr w:type="gramStart"/>
-      <w:r>
-        <w:rPr>
-          <w:color w:val="000000" w:themeColor="text1"/>
-        </w:rPr>
-        <w:t>Can</w:t>
-      </w:r>
-      <w:proofErr w:type="gramEnd"/>
-      <w:r>
-        <w:rPr>
-          <w:color w:val="000000" w:themeColor="text1"/>
-        </w:rPr>
-        <w:t xml:space="preserve"> test your luck and gather at least 4-6 socks in hopes you’ve obtained a match.</w:t>
-      </w:r>
-    </w:p>
-    <w:p>
-      <w:pPr>
-        <w:ind w:left="720"/>
-        <w:rPr>
-          <w:color w:val="000000" w:themeColor="text1"/>
-        </w:rPr>
-      </w:pPr>
-    </w:p>
-    <w:p>
-      <w:pPr>
-        <w:rPr>
-          <w:b/>
-          <w:color w:val="000000" w:themeColor="text1"/>
-        </w:rPr>
-      </w:pPr>
-      <w:r>
-        <w:rPr>
-          <w:b/>
-          <w:color w:val="000000" w:themeColor="text1"/>
-        </w:rPr>
-        <w:t>3) Identify potential solutions</w:t>
-      </w:r>
-      <w:r>
-        <w:rPr>
-          <w:b/>
-          <w:color w:val="000000" w:themeColor="text1"/>
-        </w:rPr>
-        <w:t>:</w:t>
-      </w:r>
-    </w:p>
-    <w:p>
-      <w:pPr>
-        <w:ind w:left="720"/>
-        <w:rPr>
-          <w:color w:val="000000" w:themeColor="text1"/>
-        </w:rPr>
-      </w:pPr>
-      <w:r>
-        <w:rPr>
-          <w:color w:val="000000" w:themeColor="text1"/>
-        </w:rPr>
-        <w:t xml:space="preserve">• </w:t>
-      </w:r>
-      <w:proofErr w:type="gramStart"/>
-      <w:r>
-        <w:rPr>
-          <w:color w:val="000000" w:themeColor="text1"/>
-        </w:rPr>
-        <w:t>A</w:t>
-      </w:r>
-      <w:proofErr w:type="gramEnd"/>
-      <w:r>
-        <w:rPr>
-          <w:color w:val="000000" w:themeColor="text1"/>
-        </w:rPr>
-        <w:t xml:space="preserve"> potential solution would be to grab a few socks and check them in the light if any</w:t>
-      </w:r>
-    </w:p>
-    <w:p>
-      <w:pPr>
-        <w:ind w:left="720"/>
-        <w:rPr>
-          <w:color w:val="000000" w:themeColor="text1"/>
-        </w:rPr>
-      </w:pPr>
-      <w:r>
-        <w:rPr>
-          <w:color w:val="000000" w:themeColor="text1"/>
-        </w:rPr>
-        <w:t xml:space="preserve">  </w:t>
-      </w:r>
-      <w:proofErr w:type="gramStart"/>
-      <w:r>
-        <w:rPr>
-          <w:color w:val="000000" w:themeColor="text1"/>
-        </w:rPr>
-        <w:t>of</w:t>
-      </w:r>
-      <w:proofErr w:type="gramEnd"/>
-      <w:r>
-        <w:rPr>
-          <w:color w:val="000000" w:themeColor="text1"/>
-        </w:rPr>
-        <w:t xml:space="preserve"> them match. Whether they do or do not match, feel them. Some may have distinct </w:t>
-      </w:r>
-    </w:p>
-    <w:p>
-      <w:pPr>
-        <w:ind w:left="720"/>
-        <w:rPr>
-          <w:color w:val="000000" w:themeColor="text1"/>
-        </w:rPr>
-      </w:pPr>
-      <w:r>
-        <w:rPr>
-          <w:color w:val="000000" w:themeColor="text1"/>
-        </w:rPr>
-        <w:t xml:space="preserve">  </w:t>
-      </w:r>
-      <w:proofErr w:type="gramStart"/>
-      <w:r>
-        <w:rPr>
-          <w:color w:val="000000" w:themeColor="text1"/>
-        </w:rPr>
-        <w:t>features</w:t>
-      </w:r>
-      <w:proofErr w:type="gramEnd"/>
-      <w:r>
-        <w:rPr>
-          <w:color w:val="000000" w:themeColor="text1"/>
-        </w:rPr>
-        <w:t xml:space="preserve"> to them to where you can feel the difference.</w:t>
-      </w:r>
-    </w:p>
-    <w:p>
-      <w:pPr>
-        <w:ind w:left="720"/>
-        <w:rPr>
-          <w:color w:val="000000" w:themeColor="text1"/>
-        </w:rPr>
-      </w:pPr>
-    </w:p>
-    <w:p>
-      <w:pPr>
-        <w:rPr>
-          <w:b/>
-          <w:color w:val="000000" w:themeColor="text1"/>
-        </w:rPr>
-      </w:pPr>
-      <w:r>
-        <w:rPr>
-          <w:b/>
-          <w:color w:val="000000" w:themeColor="text1"/>
-        </w:rPr>
-        <w:t>4) Evaluate each potential solution</w:t>
-      </w:r>
-      <w:r>
-        <w:rPr>
-          <w:b/>
-          <w:color w:val="000000" w:themeColor="text1"/>
-        </w:rPr>
-        <w:t>:</w:t>
-      </w:r>
-    </w:p>
-    <w:p>
-      <w:pPr>
-        <w:ind w:left="720"/>
-        <w:rPr>
-          <w:color w:val="000000" w:themeColor="text1"/>
-        </w:rPr>
-      </w:pPr>
-      <w:r>
-        <w:rPr>
-          <w:color w:val="000000" w:themeColor="text1"/>
-        </w:rPr>
-        <w:t>• Yes, the solution meets the goals.</w:t>
-      </w:r>
-    </w:p>
-    <w:p>
-      <w:pPr>
-        <w:rPr>
-          <w:b/>
-          <w:color w:val="000000" w:themeColor="text1"/>
-        </w:rPr>
-      </w:pPr>
-    </w:p>
-    <w:p>
-      <w:pPr>
-        <w:rPr>
-          <w:b/>
-          <w:color w:val="000000" w:themeColor="text1"/>
-        </w:rPr>
-      </w:pPr>
-      <w:r>
-        <w:rPr>
-          <w:b/>
-          <w:color w:val="000000" w:themeColor="text1"/>
-        </w:rPr>
-        <w:t>5) Choose a solution and develop a plan to implement</w:t>
-      </w:r>
-      <w:r>
-        <w:rPr>
-          <w:b/>
-          <w:color w:val="000000" w:themeColor="text1"/>
-        </w:rPr>
-        <w:t>:</w:t>
-      </w:r>
-    </w:p>
-    <w:p>
-      <w:pPr>
-        <w:ind w:left="720"/>
-        <w:rPr>
-          <w:color w:val="000000" w:themeColor="text1"/>
-        </w:rPr>
-      </w:pPr>
-      <w:r>
-        <w:rPr>
-          <w:color w:val="000000" w:themeColor="text1"/>
-        </w:rPr>
-        <w:t xml:space="preserve">• </w:t>
-      </w:r>
-      <w:proofErr w:type="gramStart"/>
-      <w:r>
-        <w:rPr>
-          <w:color w:val="000000" w:themeColor="text1"/>
-        </w:rPr>
-        <w:t>You</w:t>
-      </w:r>
-      <w:proofErr w:type="gramEnd"/>
-      <w:r>
-        <w:rPr>
-          <w:color w:val="000000" w:themeColor="text1"/>
-        </w:rPr>
-        <w:t xml:space="preserve"> have 20 socks in a drawer, </w:t>
+        <w:t xml:space="preserve">You have 20 socks in a drawer, </w:t>
       </w:r>
       <w:r>
         <w:rPr>
@@ -1668,16 +1328,8 @@
         <w:rPr>
           <w:rFonts w:cs="Calibri"/>
         </w:rPr>
-        <w:t xml:space="preserve"> What if the girl counts from 1 to </w:t>
-      </w:r>
-      <w:proofErr w:type="gramStart"/>
-      <w:r>
-        <w:rPr>
-          <w:rFonts w:cs="Calibri"/>
-        </w:rPr>
-        <w:t>1000</w:t>
-      </w:r>
-      <w:proofErr w:type="gramEnd"/>
+        <w:t xml:space="preserve"> What if the girl counts from 1 to 1000</w:t>
+      </w:r>
     </w:p>
     <w:p>
       <w:pPr>
@@ -1725,19 +1377,11 @@
         </w:rPr>
         <w:t xml:space="preserve">• </w:t>
       </w:r>
-      <w:proofErr w:type="gramStart"/>
-      <w:r>
-        <w:rPr>
-          <w:color w:val="000000" w:themeColor="text1"/>
-        </w:rPr>
-        <w:t>Having</w:t>
-      </w:r>
-      <w:proofErr w:type="gramEnd"/>
-      <w:r>
-        <w:rPr>
-          <w:color w:val="000000" w:themeColor="text1"/>
-        </w:rPr>
-        <w:t xml:space="preserve"> to figure out and follow the proper pattern when counting.</w:t>
+      <w:r>
+        <w:rPr>
+          <w:color w:val="000000" w:themeColor="text1"/>
+        </w:rPr>
+        <w:t>Having to figure out and follow the proper pattern when counting.</w:t>
       </w:r>
     </w:p>
     <w:p>
@@ -1752,9 +1396,315 @@
           <w:color w:val="000000" w:themeColor="text1"/>
         </w:rPr>
         <w:t xml:space="preserve">• </w:t>
+      </w:r>
+      <w:r>
+        <w:rPr>
+          <w:color w:val="000000" w:themeColor="text1"/>
+        </w:rPr>
+        <w:t>The little girl is using one hand to count, rather than 2</w:t>
+      </w:r>
+    </w:p>
+    <w:p>
+      <w:pPr>
+        <w:ind w:left="720"/>
+        <w:rPr>
+          <w:color w:val="000000" w:themeColor="text1"/>
+        </w:rPr>
+      </w:pPr>
+      <w:r>
+        <w:rPr>
+          <w:color w:val="000000" w:themeColor="text1"/>
+        </w:rPr>
+        <w:t>• Figure out the counting pattern without getting confused</w:t>
+      </w:r>
+    </w:p>
+    <w:p>
+      <w:pPr>
+        <w:ind w:left="720"/>
+        <w:rPr>
+          <w:color w:val="000000" w:themeColor="text1"/>
+        </w:rPr>
+      </w:pPr>
+    </w:p>
+    <w:p>
+      <w:pPr>
+        <w:rPr>
+          <w:b/>
+          <w:color w:val="000000" w:themeColor="text1"/>
+        </w:rPr>
+      </w:pPr>
+    </w:p>
+    <w:p>
+      <w:pPr>
+        <w:rPr>
+          <w:b/>
+          <w:color w:val="000000" w:themeColor="text1"/>
+        </w:rPr>
+      </w:pPr>
+      <w:r>
+        <w:rPr>
+          <w:b/>
+          <w:color w:val="000000" w:themeColor="text1"/>
+        </w:rPr>
+        <w:t>2) Break the problem apart</w:t>
+      </w:r>
+      <w:r>
+        <w:rPr>
+          <w:b/>
+          <w:color w:val="000000" w:themeColor="text1"/>
+        </w:rPr>
+        <w:t>:</w:t>
+      </w:r>
+    </w:p>
+    <w:p>
+      <w:pPr>
+        <w:ind w:left="720"/>
+        <w:rPr>
+          <w:color w:val="000000" w:themeColor="text1"/>
+        </w:rPr>
+      </w:pPr>
+      <w:r>
+        <w:rPr>
+          <w:color w:val="000000" w:themeColor="text1"/>
+        </w:rPr>
+        <w:t xml:space="preserve">• </w:t>
+      </w:r>
+      <w:r>
+        <w:rPr>
+          <w:color w:val="000000" w:themeColor="text1"/>
+        </w:rPr>
+        <w:t>The constraints are using only 5 fingers to count.</w:t>
+      </w:r>
+    </w:p>
+    <w:p>
+      <w:pPr>
+        <w:ind w:left="720"/>
+        <w:rPr>
+          <w:color w:val="000000" w:themeColor="text1"/>
+        </w:rPr>
+      </w:pPr>
+      <w:r>
+        <w:rPr>
+          <w:color w:val="000000" w:themeColor="text1"/>
+        </w:rPr>
+        <w:t xml:space="preserve">• </w:t>
+      </w:r>
+      <w:r>
+        <w:rPr>
+          <w:color w:val="000000" w:themeColor="text1"/>
+        </w:rPr>
+        <w:t>Perhaps use 2 hands</w:t>
       </w:r>
       <w:bookmarkStart w:id="0" w:name="_GoBack"/>
       <w:bookmarkEnd w:id="0"/>
+    </w:p>
+    <w:p>
+      <w:pPr>
+        <w:ind w:left="720"/>
+        <w:rPr>
+          <w:color w:val="000000" w:themeColor="text1"/>
+        </w:rPr>
+      </w:pPr>
+    </w:p>
+    <w:p>
+      <w:pPr>
+        <w:rPr>
+          <w:b/>
+          <w:color w:val="000000" w:themeColor="text1"/>
+        </w:rPr>
+      </w:pPr>
+      <w:r>
+        <w:rPr>
+          <w:b/>
+          <w:color w:val="000000" w:themeColor="text1"/>
+        </w:rPr>
+        <w:t>3) Identify potential solutions</w:t>
+      </w:r>
+      <w:r>
+        <w:rPr>
+          <w:b/>
+          <w:color w:val="000000" w:themeColor="text1"/>
+        </w:rPr>
+        <w:t>:</w:t>
+      </w:r>
+    </w:p>
+    <w:p>
+      <w:pPr>
+        <w:ind w:left="720"/>
+        <w:rPr>
+          <w:color w:val="000000" w:themeColor="text1"/>
+        </w:rPr>
+      </w:pPr>
+      <w:r>
+        <w:rPr>
+          <w:color w:val="000000" w:themeColor="text1"/>
+        </w:rPr>
+        <w:t xml:space="preserve">• </w:t>
+      </w:r>
+      <w:r>
+        <w:rPr>
+          <w:color w:val="000000" w:themeColor="text1"/>
+        </w:rPr>
+        <w:t>A potential solution would be to use both hands because in my opinion it would be less</w:t>
+      </w:r>
+    </w:p>
+    <w:p>
+      <w:pPr>
+        <w:ind w:left="720"/>
+        <w:rPr>
+          <w:color w:val="000000" w:themeColor="text1"/>
+        </w:rPr>
+      </w:pPr>
+      <w:r>
+        <w:rPr>
+          <w:color w:val="000000" w:themeColor="text1"/>
+        </w:rPr>
+        <w:t xml:space="preserve">   frustrating and confusing</w:t>
+      </w:r>
+    </w:p>
+    <w:p>
+      <w:pPr>
+        <w:ind w:left="720"/>
+        <w:rPr>
+          <w:color w:val="000000" w:themeColor="text1"/>
+        </w:rPr>
+      </w:pPr>
+      <w:r>
+        <w:rPr>
+          <w:color w:val="000000" w:themeColor="text1"/>
+        </w:rPr>
+        <w:t xml:space="preserve">• Creating a visual chart with numbers </w:t>
+      </w:r>
+    </w:p>
+    <w:p>
+      <w:pPr>
+        <w:rPr>
+          <w:b/>
+          <w:color w:val="000000" w:themeColor="text1"/>
+        </w:rPr>
+      </w:pPr>
+    </w:p>
+    <w:p>
+      <w:pPr>
+        <w:rPr>
+          <w:b/>
+          <w:color w:val="000000" w:themeColor="text1"/>
+        </w:rPr>
+      </w:pPr>
+      <w:r>
+        <w:rPr>
+          <w:b/>
+          <w:color w:val="000000" w:themeColor="text1"/>
+        </w:rPr>
+        <w:t>4) Evaluate each potential solution</w:t>
+      </w:r>
+      <w:r>
+        <w:rPr>
+          <w:b/>
+          <w:color w:val="000000" w:themeColor="text1"/>
+        </w:rPr>
+        <w:t>:</w:t>
+      </w:r>
+    </w:p>
+    <w:p>
+      <w:pPr>
+        <w:ind w:left="720"/>
+        <w:rPr>
+          <w:color w:val="000000" w:themeColor="text1"/>
+        </w:rPr>
+      </w:pPr>
+      <w:r>
+        <w:rPr>
+          <w:color w:val="000000" w:themeColor="text1"/>
+        </w:rPr>
+        <w:t>• Y</w:t>
+      </w:r>
+      <w:r>
+        <w:rPr>
+          <w:color w:val="000000" w:themeColor="text1"/>
+        </w:rPr>
+        <w:t>es, the solution meets t</w:t>
+      </w:r>
+      <w:r>
+        <w:rPr>
+          <w:color w:val="000000" w:themeColor="text1"/>
+        </w:rPr>
+        <w:t>he goal, but it may take longer</w:t>
+      </w:r>
+    </w:p>
+    <w:p>
+      <w:pPr>
+        <w:ind w:left="720"/>
+        <w:rPr>
+          <w:color w:val="000000" w:themeColor="text1"/>
+        </w:rPr>
+      </w:pPr>
+    </w:p>
+    <w:p>
+      <w:pPr>
+        <w:rPr>
+          <w:b/>
+          <w:color w:val="000000" w:themeColor="text1"/>
+        </w:rPr>
+      </w:pPr>
+      <w:r>
+        <w:rPr>
+          <w:b/>
+          <w:color w:val="000000" w:themeColor="text1"/>
+        </w:rPr>
+        <w:t>5) Choose a solution and develop a plan to implement</w:t>
+      </w:r>
+      <w:r>
+        <w:rPr>
+          <w:b/>
+          <w:color w:val="000000" w:themeColor="text1"/>
+        </w:rPr>
+        <w:t>:</w:t>
+      </w:r>
+    </w:p>
+    <w:p>
+      <w:pPr>
+        <w:ind w:left="720"/>
+        <w:rPr>
+          <w:color w:val="000000" w:themeColor="text1"/>
+        </w:rPr>
+      </w:pPr>
+      <w:r>
+        <w:rPr>
+          <w:color w:val="000000" w:themeColor="text1"/>
+        </w:rPr>
+        <w:t xml:space="preserve">• </w:t>
+      </w:r>
+      <w:r>
+        <w:rPr>
+          <w:color w:val="000000" w:themeColor="text1"/>
+        </w:rPr>
+        <w:t>Use both hands to count</w:t>
+      </w:r>
+    </w:p>
+    <w:p>
+      <w:pPr>
+        <w:ind w:left="720"/>
+        <w:rPr>
+          <w:color w:val="000000" w:themeColor="text1"/>
+        </w:rPr>
+      </w:pPr>
+    </w:p>
+    <w:p>
+      <w:pPr>
+        <w:ind w:left="720"/>
+        <w:rPr>
+          <w:color w:val="000000" w:themeColor="text1"/>
+        </w:rPr>
+      </w:pPr>
+    </w:p>
+    <w:p>
+      <w:pPr>
+        <w:ind w:left="720"/>
+        <w:rPr>
+          <w:color w:val="000000" w:themeColor="text1"/>
+        </w:rPr>
+      </w:pPr>
     </w:p>
     <w:sectPr>
       <w:pgSz w:w="12240" w:h="15840"/>

</xml_diff>

<commit_message>
Added new solution for "Predicting Fingers" on Problem Solving assignment
</commit_message>
<xml_diff>
--- a/Problem Solving/Garcia_Jenny_ProblemSolving.docx
+++ b/Problem Solving/Garcia_Jenny_ProblemSolving.docx
@@ -1495,192 +1495,206 @@
         </w:rPr>
         <w:t>Perhaps use 2 hands</w:t>
       </w:r>
+    </w:p>
+    <w:p>
+      <w:pPr>
+        <w:ind w:left="720"/>
+        <w:rPr>
+          <w:color w:val="000000" w:themeColor="text1"/>
+        </w:rPr>
+      </w:pPr>
+    </w:p>
+    <w:p>
+      <w:pPr>
+        <w:rPr>
+          <w:b/>
+          <w:color w:val="000000" w:themeColor="text1"/>
+        </w:rPr>
+      </w:pPr>
+      <w:r>
+        <w:rPr>
+          <w:b/>
+          <w:color w:val="000000" w:themeColor="text1"/>
+        </w:rPr>
+        <w:t>3) Identify potential solutions</w:t>
+      </w:r>
+      <w:r>
+        <w:rPr>
+          <w:b/>
+          <w:color w:val="000000" w:themeColor="text1"/>
+        </w:rPr>
+        <w:t>:</w:t>
+      </w:r>
+    </w:p>
+    <w:p>
+      <w:pPr>
+        <w:ind w:left="720"/>
+        <w:rPr>
+          <w:color w:val="000000" w:themeColor="text1"/>
+        </w:rPr>
+      </w:pPr>
+      <w:r>
+        <w:rPr>
+          <w:color w:val="000000" w:themeColor="text1"/>
+        </w:rPr>
+        <w:t xml:space="preserve">• </w:t>
+      </w:r>
+      <w:r>
+        <w:rPr>
+          <w:color w:val="000000" w:themeColor="text1"/>
+        </w:rPr>
+        <w:t>A potential solution would be to use both hands because in my opinion it would be less</w:t>
+      </w:r>
+    </w:p>
+    <w:p>
+      <w:pPr>
+        <w:ind w:left="720"/>
+        <w:rPr>
+          <w:color w:val="000000" w:themeColor="text1"/>
+        </w:rPr>
+      </w:pPr>
+      <w:r>
+        <w:rPr>
+          <w:color w:val="000000" w:themeColor="text1"/>
+        </w:rPr>
+        <w:t xml:space="preserve">   frustrating and confusing</w:t>
+      </w:r>
+    </w:p>
+    <w:p>
+      <w:pPr>
+        <w:ind w:left="720"/>
+        <w:rPr>
+          <w:color w:val="000000" w:themeColor="text1"/>
+        </w:rPr>
+      </w:pPr>
+      <w:r>
+        <w:rPr>
+          <w:color w:val="000000" w:themeColor="text1"/>
+        </w:rPr>
+        <w:t xml:space="preserve">• Creating a visual chart with numbers </w:t>
+      </w:r>
+    </w:p>
+    <w:p>
+      <w:pPr>
+        <w:ind w:left="720"/>
+        <w:rPr>
+          <w:color w:val="000000" w:themeColor="text1"/>
+        </w:rPr>
+      </w:pPr>
+      <w:r>
+        <w:rPr>
+          <w:color w:val="000000" w:themeColor="text1"/>
+        </w:rPr>
+        <w:t>• Can multiply by either 10, 20, or even 50</w:t>
+      </w:r>
+    </w:p>
+    <w:p>
+      <w:pPr>
+        <w:rPr>
+          <w:b/>
+          <w:color w:val="000000" w:themeColor="text1"/>
+        </w:rPr>
+      </w:pPr>
+    </w:p>
+    <w:p>
+      <w:pPr>
+        <w:rPr>
+          <w:b/>
+          <w:color w:val="000000" w:themeColor="text1"/>
+        </w:rPr>
+      </w:pPr>
+      <w:r>
+        <w:rPr>
+          <w:b/>
+          <w:color w:val="000000" w:themeColor="text1"/>
+        </w:rPr>
+        <w:t>4) Evaluate each potential solution</w:t>
+      </w:r>
+      <w:r>
+        <w:rPr>
+          <w:b/>
+          <w:color w:val="000000" w:themeColor="text1"/>
+        </w:rPr>
+        <w:t>:</w:t>
+      </w:r>
+    </w:p>
+    <w:p>
+      <w:pPr>
+        <w:ind w:left="720"/>
+        <w:rPr>
+          <w:color w:val="000000" w:themeColor="text1"/>
+        </w:rPr>
+      </w:pPr>
+      <w:r>
+        <w:rPr>
+          <w:color w:val="000000" w:themeColor="text1"/>
+        </w:rPr>
+        <w:t>• Y</w:t>
+      </w:r>
+      <w:r>
+        <w:rPr>
+          <w:color w:val="000000" w:themeColor="text1"/>
+        </w:rPr>
+        <w:t>es, the solution meets t</w:t>
+      </w:r>
+      <w:r>
+        <w:rPr>
+          <w:color w:val="000000" w:themeColor="text1"/>
+        </w:rPr>
+        <w:t>he goal, but it may take longer</w:t>
+      </w:r>
+    </w:p>
+    <w:p>
+      <w:pPr>
+        <w:ind w:left="720"/>
+        <w:rPr>
+          <w:color w:val="000000" w:themeColor="text1"/>
+        </w:rPr>
+      </w:pPr>
+    </w:p>
+    <w:p>
+      <w:pPr>
+        <w:rPr>
+          <w:b/>
+          <w:color w:val="000000" w:themeColor="text1"/>
+        </w:rPr>
+      </w:pPr>
+      <w:r>
+        <w:rPr>
+          <w:b/>
+          <w:color w:val="000000" w:themeColor="text1"/>
+        </w:rPr>
+        <w:t>5) Choose a solution and develop a plan to implement</w:t>
+      </w:r>
+      <w:r>
+        <w:rPr>
+          <w:b/>
+          <w:color w:val="000000" w:themeColor="text1"/>
+        </w:rPr>
+        <w:t>:</w:t>
+      </w:r>
+    </w:p>
+    <w:p>
+      <w:pPr>
+        <w:ind w:left="720"/>
+        <w:rPr>
+          <w:color w:val="000000" w:themeColor="text1"/>
+        </w:rPr>
+      </w:pPr>
+      <w:r>
+        <w:rPr>
+          <w:color w:val="000000" w:themeColor="text1"/>
+        </w:rPr>
+        <w:t xml:space="preserve">• </w:t>
+      </w:r>
+      <w:r>
+        <w:rPr>
+          <w:color w:val="000000" w:themeColor="text1"/>
+        </w:rPr>
+        <w:t>Use both hands to count</w:t>
+      </w:r>
       <w:bookmarkStart w:id="0" w:name="_GoBack"/>
       <w:bookmarkEnd w:id="0"/>
-    </w:p>
-    <w:p>
-      <w:pPr>
-        <w:ind w:left="720"/>
-        <w:rPr>
-          <w:color w:val="000000" w:themeColor="text1"/>
-        </w:rPr>
-      </w:pPr>
-    </w:p>
-    <w:p>
-      <w:pPr>
-        <w:rPr>
-          <w:b/>
-          <w:color w:val="000000" w:themeColor="text1"/>
-        </w:rPr>
-      </w:pPr>
-      <w:r>
-        <w:rPr>
-          <w:b/>
-          <w:color w:val="000000" w:themeColor="text1"/>
-        </w:rPr>
-        <w:t>3) Identify potential solutions</w:t>
-      </w:r>
-      <w:r>
-        <w:rPr>
-          <w:b/>
-          <w:color w:val="000000" w:themeColor="text1"/>
-        </w:rPr>
-        <w:t>:</w:t>
-      </w:r>
-    </w:p>
-    <w:p>
-      <w:pPr>
-        <w:ind w:left="720"/>
-        <w:rPr>
-          <w:color w:val="000000" w:themeColor="text1"/>
-        </w:rPr>
-      </w:pPr>
-      <w:r>
-        <w:rPr>
-          <w:color w:val="000000" w:themeColor="text1"/>
-        </w:rPr>
-        <w:t xml:space="preserve">• </w:t>
-      </w:r>
-      <w:r>
-        <w:rPr>
-          <w:color w:val="000000" w:themeColor="text1"/>
-        </w:rPr>
-        <w:t>A potential solution would be to use both hands because in my opinion it would be less</w:t>
-      </w:r>
-    </w:p>
-    <w:p>
-      <w:pPr>
-        <w:ind w:left="720"/>
-        <w:rPr>
-          <w:color w:val="000000" w:themeColor="text1"/>
-        </w:rPr>
-      </w:pPr>
-      <w:r>
-        <w:rPr>
-          <w:color w:val="000000" w:themeColor="text1"/>
-        </w:rPr>
-        <w:t xml:space="preserve">   frustrating and confusing</w:t>
-      </w:r>
-    </w:p>
-    <w:p>
-      <w:pPr>
-        <w:ind w:left="720"/>
-        <w:rPr>
-          <w:color w:val="000000" w:themeColor="text1"/>
-        </w:rPr>
-      </w:pPr>
-      <w:r>
-        <w:rPr>
-          <w:color w:val="000000" w:themeColor="text1"/>
-        </w:rPr>
-        <w:t xml:space="preserve">• Creating a visual chart with numbers </w:t>
-      </w:r>
-    </w:p>
-    <w:p>
-      <w:pPr>
-        <w:rPr>
-          <w:b/>
-          <w:color w:val="000000" w:themeColor="text1"/>
-        </w:rPr>
-      </w:pPr>
-    </w:p>
-    <w:p>
-      <w:pPr>
-        <w:rPr>
-          <w:b/>
-          <w:color w:val="000000" w:themeColor="text1"/>
-        </w:rPr>
-      </w:pPr>
-      <w:r>
-        <w:rPr>
-          <w:b/>
-          <w:color w:val="000000" w:themeColor="text1"/>
-        </w:rPr>
-        <w:t>4) Evaluate each potential solution</w:t>
-      </w:r>
-      <w:r>
-        <w:rPr>
-          <w:b/>
-          <w:color w:val="000000" w:themeColor="text1"/>
-        </w:rPr>
-        <w:t>:</w:t>
-      </w:r>
-    </w:p>
-    <w:p>
-      <w:pPr>
-        <w:ind w:left="720"/>
-        <w:rPr>
-          <w:color w:val="000000" w:themeColor="text1"/>
-        </w:rPr>
-      </w:pPr>
-      <w:r>
-        <w:rPr>
-          <w:color w:val="000000" w:themeColor="text1"/>
-        </w:rPr>
-        <w:t>• Y</w:t>
-      </w:r>
-      <w:r>
-        <w:rPr>
-          <w:color w:val="000000" w:themeColor="text1"/>
-        </w:rPr>
-        <w:t>es, the solution meets t</w:t>
-      </w:r>
-      <w:r>
-        <w:rPr>
-          <w:color w:val="000000" w:themeColor="text1"/>
-        </w:rPr>
-        <w:t>he goal, but it may take longer</w:t>
-      </w:r>
-    </w:p>
-    <w:p>
-      <w:pPr>
-        <w:ind w:left="720"/>
-        <w:rPr>
-          <w:color w:val="000000" w:themeColor="text1"/>
-        </w:rPr>
-      </w:pPr>
-    </w:p>
-    <w:p>
-      <w:pPr>
-        <w:rPr>
-          <w:b/>
-          <w:color w:val="000000" w:themeColor="text1"/>
-        </w:rPr>
-      </w:pPr>
-      <w:r>
-        <w:rPr>
-          <w:b/>
-          <w:color w:val="000000" w:themeColor="text1"/>
-        </w:rPr>
-        <w:t>5) Choose a solution and develop a plan to implement</w:t>
-      </w:r>
-      <w:r>
-        <w:rPr>
-          <w:b/>
-          <w:color w:val="000000" w:themeColor="text1"/>
-        </w:rPr>
-        <w:t>:</w:t>
-      </w:r>
-    </w:p>
-    <w:p>
-      <w:pPr>
-        <w:ind w:left="720"/>
-        <w:rPr>
-          <w:color w:val="000000" w:themeColor="text1"/>
-        </w:rPr>
-      </w:pPr>
-      <w:r>
-        <w:rPr>
-          <w:color w:val="000000" w:themeColor="text1"/>
-        </w:rPr>
-        <w:t xml:space="preserve">• </w:t>
-      </w:r>
-      <w:r>
-        <w:rPr>
-          <w:color w:val="000000" w:themeColor="text1"/>
-        </w:rPr>
-        <w:t>Use both hands to count</w:t>
-      </w:r>
     </w:p>
     <w:p>
       <w:pPr>

</xml_diff>

<commit_message>
Picked a new solution for "Predicting Fingers" for Problem Solving assignment
</commit_message>
<xml_diff>
--- a/Problem Solving/Garcia_Jenny_ProblemSolving.docx
+++ b/Problem Solving/Garcia_Jenny_ProblemSolving.docx
@@ -270,11 +270,19 @@
         </w:rPr>
         <w:t xml:space="preserve">   </w:t>
       </w:r>
-      <w:r>
-        <w:rPr>
-          <w:color w:val="000000" w:themeColor="text1"/>
-        </w:rPr>
-        <w:t xml:space="preserve">across </w:t>
+      <w:proofErr w:type="gramStart"/>
+      <w:r>
+        <w:rPr>
+          <w:color w:val="000000" w:themeColor="text1"/>
+        </w:rPr>
+        <w:t>across</w:t>
+      </w:r>
+      <w:proofErr w:type="gramEnd"/>
+      <w:r>
+        <w:rPr>
+          <w:color w:val="000000" w:themeColor="text1"/>
+        </w:rPr>
+        <w:t xml:space="preserve"> </w:t>
       </w:r>
       <w:r>
         <w:rPr>
@@ -302,11 +310,19 @@
         </w:rPr>
         <w:t xml:space="preserve">• </w:t>
       </w:r>
-      <w:r>
-        <w:rPr>
-          <w:color w:val="000000" w:themeColor="text1"/>
-        </w:rPr>
-        <w:t>At the beginning of the story, the goat and the cabbage were not mentioned.</w:t>
+      <w:proofErr w:type="gramStart"/>
+      <w:r>
+        <w:rPr>
+          <w:color w:val="000000" w:themeColor="text1"/>
+        </w:rPr>
+        <w:t>At</w:t>
+      </w:r>
+      <w:proofErr w:type="gramEnd"/>
+      <w:r>
+        <w:rPr>
+          <w:color w:val="000000" w:themeColor="text1"/>
+        </w:rPr>
+        <w:t xml:space="preserve"> the beginning of the story, the goat and the cabbage were not mentioned.</w:t>
       </w:r>
     </w:p>
     <w:p>
@@ -320,7 +336,21 @@
         <w:rPr>
           <w:color w:val="000000" w:themeColor="text1"/>
         </w:rPr>
-        <w:t>• Over all goal would be to get everything he needs across with minimum conflicts.</w:t>
+        <w:t xml:space="preserve">• </w:t>
+      </w:r>
+      <w:proofErr w:type="gramStart"/>
+      <w:r>
+        <w:rPr>
+          <w:color w:val="000000" w:themeColor="text1"/>
+        </w:rPr>
+        <w:t>Over</w:t>
+      </w:r>
+      <w:proofErr w:type="gramEnd"/>
+      <w:r>
+        <w:rPr>
+          <w:color w:val="000000" w:themeColor="text1"/>
+        </w:rPr>
+        <w:t xml:space="preserve"> all goal would be to get everything he needs across with minimum conflicts.</w:t>
       </w:r>
     </w:p>
     <w:p>
@@ -356,35 +386,77 @@
         <w:rPr>
           <w:color w:val="000000" w:themeColor="text1"/>
         </w:rPr>
-        <w:t>• The size of the boat is the constraint. As well as, deciding what item to take across first while</w:t>
-      </w:r>
-    </w:p>
-    <w:p>
-      <w:pPr>
-        <w:ind w:left="720"/>
-        <w:rPr>
-          <w:color w:val="000000" w:themeColor="text1"/>
-        </w:rPr>
-      </w:pPr>
-      <w:r>
-        <w:rPr>
-          <w:color w:val="000000" w:themeColor="text1"/>
-        </w:rPr>
-        <w:t xml:space="preserve">    trying to avoid any problems.</w:t>
-      </w:r>
-    </w:p>
-    <w:p>
-      <w:pPr>
-        <w:ind w:left="720"/>
-        <w:rPr>
-          <w:color w:val="000000" w:themeColor="text1"/>
-        </w:rPr>
-      </w:pPr>
-      <w:r>
-        <w:rPr>
-          <w:color w:val="000000" w:themeColor="text1"/>
-        </w:rPr>
-        <w:t>• The sub-goals would be</w:t>
+        <w:t xml:space="preserve">• </w:t>
+      </w:r>
+      <w:proofErr w:type="gramStart"/>
+      <w:r>
+        <w:rPr>
+          <w:color w:val="000000" w:themeColor="text1"/>
+        </w:rPr>
+        <w:t>The</w:t>
+      </w:r>
+      <w:proofErr w:type="gramEnd"/>
+      <w:r>
+        <w:rPr>
+          <w:color w:val="000000" w:themeColor="text1"/>
+        </w:rPr>
+        <w:t xml:space="preserve"> size of the boat is the constraint. As well as, deciding what item to take across first while</w:t>
+      </w:r>
+    </w:p>
+    <w:p>
+      <w:pPr>
+        <w:ind w:left="720"/>
+        <w:rPr>
+          <w:color w:val="000000" w:themeColor="text1"/>
+        </w:rPr>
+      </w:pPr>
+      <w:r>
+        <w:rPr>
+          <w:color w:val="000000" w:themeColor="text1"/>
+        </w:rPr>
+        <w:t xml:space="preserve">    </w:t>
+      </w:r>
+      <w:proofErr w:type="gramStart"/>
+      <w:r>
+        <w:rPr>
+          <w:color w:val="000000" w:themeColor="text1"/>
+        </w:rPr>
+        <w:t>trying</w:t>
+      </w:r>
+      <w:proofErr w:type="gramEnd"/>
+      <w:r>
+        <w:rPr>
+          <w:color w:val="000000" w:themeColor="text1"/>
+        </w:rPr>
+        <w:t xml:space="preserve"> to avoid any problems.</w:t>
+      </w:r>
+    </w:p>
+    <w:p>
+      <w:pPr>
+        <w:ind w:left="720"/>
+        <w:rPr>
+          <w:color w:val="000000" w:themeColor="text1"/>
+        </w:rPr>
+      </w:pPr>
+      <w:r>
+        <w:rPr>
+          <w:color w:val="000000" w:themeColor="text1"/>
+        </w:rPr>
+        <w:t xml:space="preserve">• </w:t>
+      </w:r>
+      <w:proofErr w:type="gramStart"/>
+      <w:r>
+        <w:rPr>
+          <w:color w:val="000000" w:themeColor="text1"/>
+        </w:rPr>
+        <w:t>The</w:t>
+      </w:r>
+      <w:proofErr w:type="gramEnd"/>
+      <w:r>
+        <w:rPr>
+          <w:color w:val="000000" w:themeColor="text1"/>
+        </w:rPr>
+        <w:t xml:space="preserve"> sub-goals would be</w:t>
       </w:r>
       <w:r>
         <w:rPr>
@@ -416,7 +488,21 @@
         <w:rPr>
           <w:color w:val="000000" w:themeColor="text1"/>
         </w:rPr>
-        <w:t xml:space="preserve">   across safely.</w:t>
+        <w:t xml:space="preserve">   </w:t>
+      </w:r>
+      <w:proofErr w:type="gramStart"/>
+      <w:r>
+        <w:rPr>
+          <w:color w:val="000000" w:themeColor="text1"/>
+        </w:rPr>
+        <w:t>across</w:t>
+      </w:r>
+      <w:proofErr w:type="gramEnd"/>
+      <w:r>
+        <w:rPr>
+          <w:color w:val="000000" w:themeColor="text1"/>
+        </w:rPr>
+        <w:t xml:space="preserve"> safely.</w:t>
       </w:r>
     </w:p>
     <w:p>
@@ -469,25 +555,47 @@
         </w:rPr>
         <w:t xml:space="preserve">• </w:t>
       </w:r>
-      <w:r>
-        <w:rPr>
-          <w:color w:val="000000" w:themeColor="text1"/>
-        </w:rPr>
-        <w:t xml:space="preserve">The man can take the cat first, then the parrot, bring back the cat to take the seed. Once the </w:t>
-      </w:r>
-    </w:p>
-    <w:p>
-      <w:pPr>
-        <w:ind w:left="720"/>
-        <w:rPr>
-          <w:color w:val="000000" w:themeColor="text1"/>
-        </w:rPr>
-      </w:pPr>
-      <w:r>
-        <w:rPr>
-          <w:color w:val="000000" w:themeColor="text1"/>
-        </w:rPr>
-        <w:t xml:space="preserve">   seeds are across, the man can then return for the cat.</w:t>
+      <w:proofErr w:type="gramStart"/>
+      <w:r>
+        <w:rPr>
+          <w:color w:val="000000" w:themeColor="text1"/>
+        </w:rPr>
+        <w:t>The</w:t>
+      </w:r>
+      <w:proofErr w:type="gramEnd"/>
+      <w:r>
+        <w:rPr>
+          <w:color w:val="000000" w:themeColor="text1"/>
+        </w:rPr>
+        <w:t xml:space="preserve"> man can take the cat first, then the parrot, bring back the cat to take the seed. Once the </w:t>
+      </w:r>
+    </w:p>
+    <w:p>
+      <w:pPr>
+        <w:ind w:left="720"/>
+        <w:rPr>
+          <w:color w:val="000000" w:themeColor="text1"/>
+        </w:rPr>
+      </w:pPr>
+      <w:r>
+        <w:rPr>
+          <w:color w:val="000000" w:themeColor="text1"/>
+        </w:rPr>
+        <w:t xml:space="preserve">   </w:t>
+      </w:r>
+      <w:proofErr w:type="gramStart"/>
+      <w:r>
+        <w:rPr>
+          <w:color w:val="000000" w:themeColor="text1"/>
+        </w:rPr>
+        <w:t>seeds</w:t>
+      </w:r>
+      <w:proofErr w:type="gramEnd"/>
+      <w:r>
+        <w:rPr>
+          <w:color w:val="000000" w:themeColor="text1"/>
+        </w:rPr>
+        <w:t xml:space="preserve"> are across, the man can then return for the cat.</w:t>
       </w:r>
     </w:p>
     <w:p>
@@ -525,38 +633,86 @@
           <w:rFonts w:eastAsia="Times New Roman" w:cs="Arial"/>
           <w:color w:val="222222"/>
         </w:rPr>
-        <w:t xml:space="preserve">   after dropping off the parrot. Once the cat is across, return to get the seeds, but bring the parrot</w:t>
-      </w:r>
-    </w:p>
-    <w:p>
-      <w:pPr>
-        <w:ind w:left="720"/>
+        <w:t xml:space="preserve">   </w:t>
+      </w:r>
+      <w:proofErr w:type="gramStart"/>
+      <w:r>
         <w:rPr>
           <w:rFonts w:eastAsia="Times New Roman" w:cs="Arial"/>
           <w:color w:val="222222"/>
         </w:rPr>
-      </w:pPr>
+        <w:t>after</w:t>
+      </w:r>
+      <w:proofErr w:type="gramEnd"/>
       <w:r>
         <w:rPr>
           <w:rFonts w:eastAsia="Times New Roman" w:cs="Arial"/>
           <w:color w:val="222222"/>
         </w:rPr>
-        <w:t xml:space="preserve">   back so the cat wont eat it. Leave the parrot at the starting point. Then take the bag of seed</w:t>
-      </w:r>
-    </w:p>
-    <w:p>
-      <w:pPr>
-        <w:ind w:left="720"/>
-        <w:rPr>
-          <w:color w:val="000000" w:themeColor="text1"/>
-        </w:rPr>
-      </w:pPr>
-      <w:r>
+        <w:t xml:space="preserve"> dropping off the parrot. Once the cat is across, return to get the seeds, but bring the parrot</w:t>
+      </w:r>
+    </w:p>
+    <w:p>
+      <w:pPr>
+        <w:ind w:left="720"/>
         <w:rPr>
           <w:rFonts w:eastAsia="Times New Roman" w:cs="Arial"/>
           <w:color w:val="222222"/>
         </w:rPr>
-        <w:t xml:space="preserve">   across. Afterwards, return for the parrot.</w:t>
+      </w:pPr>
+      <w:r>
+        <w:rPr>
+          <w:rFonts w:eastAsia="Times New Roman" w:cs="Arial"/>
+          <w:color w:val="222222"/>
+        </w:rPr>
+        <w:t xml:space="preserve">   </w:t>
+      </w:r>
+      <w:proofErr w:type="gramStart"/>
+      <w:r>
+        <w:rPr>
+          <w:rFonts w:eastAsia="Times New Roman" w:cs="Arial"/>
+          <w:color w:val="222222"/>
+        </w:rPr>
+        <w:t>back</w:t>
+      </w:r>
+      <w:proofErr w:type="gramEnd"/>
+      <w:r>
+        <w:rPr>
+          <w:rFonts w:eastAsia="Times New Roman" w:cs="Arial"/>
+          <w:color w:val="222222"/>
+        </w:rPr>
+        <w:t xml:space="preserve"> so the cat wont eat it. Leave the parrot at the starting point. Then take the bag of seed</w:t>
+      </w:r>
+    </w:p>
+    <w:p>
+      <w:pPr>
+        <w:ind w:left="720"/>
+        <w:rPr>
+          <w:color w:val="000000" w:themeColor="text1"/>
+        </w:rPr>
+      </w:pPr>
+      <w:r>
+        <w:rPr>
+          <w:rFonts w:eastAsia="Times New Roman" w:cs="Arial"/>
+          <w:color w:val="222222"/>
+        </w:rPr>
+        <w:t xml:space="preserve">   </w:t>
+      </w:r>
+      <w:proofErr w:type="gramStart"/>
+      <w:r>
+        <w:rPr>
+          <w:rFonts w:eastAsia="Times New Roman" w:cs="Arial"/>
+          <w:color w:val="222222"/>
+        </w:rPr>
+        <w:t>across</w:t>
+      </w:r>
+      <w:proofErr w:type="gramEnd"/>
+      <w:r>
+        <w:rPr>
+          <w:rFonts w:eastAsia="Times New Roman" w:cs="Arial"/>
+          <w:color w:val="222222"/>
+        </w:rPr>
+        <w:t>. Afterwards, return for the parrot.</w:t>
       </w:r>
     </w:p>
     <w:p>
@@ -614,7 +770,21 @@
         <w:rPr>
           <w:color w:val="000000" w:themeColor="text1"/>
         </w:rPr>
-        <w:t xml:space="preserve">   for the animals.</w:t>
+        <w:t xml:space="preserve">   </w:t>
+      </w:r>
+      <w:proofErr w:type="gramStart"/>
+      <w:r>
+        <w:rPr>
+          <w:color w:val="000000" w:themeColor="text1"/>
+        </w:rPr>
+        <w:t>for</w:t>
+      </w:r>
+      <w:proofErr w:type="gramEnd"/>
+      <w:r>
+        <w:rPr>
+          <w:color w:val="000000" w:themeColor="text1"/>
+        </w:rPr>
+        <w:t xml:space="preserve"> the animals.</w:t>
       </w:r>
     </w:p>
     <w:p>
@@ -679,49 +849,105 @@
         <w:rPr>
           <w:color w:val="000000" w:themeColor="text1"/>
         </w:rPr>
-        <w:t xml:space="preserve">   cat can be the first to travel across the river.  The man can then return for the parrot. Once he’s </w:t>
-      </w:r>
-    </w:p>
-    <w:p>
-      <w:pPr>
-        <w:ind w:left="720"/>
-        <w:rPr>
-          <w:color w:val="000000" w:themeColor="text1"/>
-        </w:rPr>
-      </w:pPr>
-      <w:r>
-        <w:rPr>
-          <w:color w:val="000000" w:themeColor="text1"/>
-        </w:rPr>
-        <w:t xml:space="preserve">   taken the parrot to the other side, he can then bring the cat back with him. Leaving the cat</w:t>
-      </w:r>
-    </w:p>
-    <w:p>
-      <w:pPr>
-        <w:ind w:left="720"/>
-        <w:rPr>
-          <w:color w:val="000000" w:themeColor="text1"/>
-        </w:rPr>
-      </w:pPr>
-      <w:r>
-        <w:rPr>
-          <w:color w:val="000000" w:themeColor="text1"/>
-        </w:rPr>
-        <w:t xml:space="preserve">   back to the starting point so that he can pick-up the seeds. After dropping the seeds off, he then </w:t>
-      </w:r>
-    </w:p>
-    <w:p>
-      <w:pPr>
-        <w:ind w:left="720"/>
-        <w:rPr>
-          <w:color w:val="000000" w:themeColor="text1"/>
-        </w:rPr>
-      </w:pPr>
-      <w:r>
-        <w:rPr>
-          <w:color w:val="000000" w:themeColor="text1"/>
-        </w:rPr>
-        <w:t xml:space="preserve">   returns again for the cat.</w:t>
+        <w:t xml:space="preserve">   </w:t>
+      </w:r>
+      <w:proofErr w:type="gramStart"/>
+      <w:r>
+        <w:rPr>
+          <w:color w:val="000000" w:themeColor="text1"/>
+        </w:rPr>
+        <w:t>cat</w:t>
+      </w:r>
+      <w:proofErr w:type="gramEnd"/>
+      <w:r>
+        <w:rPr>
+          <w:color w:val="000000" w:themeColor="text1"/>
+        </w:rPr>
+        <w:t xml:space="preserve"> can be the first to travel across the river.  The man can then return for the parrot. Once he’s </w:t>
+      </w:r>
+    </w:p>
+    <w:p>
+      <w:pPr>
+        <w:ind w:left="720"/>
+        <w:rPr>
+          <w:color w:val="000000" w:themeColor="text1"/>
+        </w:rPr>
+      </w:pPr>
+      <w:r>
+        <w:rPr>
+          <w:color w:val="000000" w:themeColor="text1"/>
+        </w:rPr>
+        <w:t xml:space="preserve">   </w:t>
+      </w:r>
+      <w:proofErr w:type="gramStart"/>
+      <w:r>
+        <w:rPr>
+          <w:color w:val="000000" w:themeColor="text1"/>
+        </w:rPr>
+        <w:t>taken</w:t>
+      </w:r>
+      <w:proofErr w:type="gramEnd"/>
+      <w:r>
+        <w:rPr>
+          <w:color w:val="000000" w:themeColor="text1"/>
+        </w:rPr>
+        <w:t xml:space="preserve"> the parrot to the other side, he can then bring the cat back with him. Leaving the cat</w:t>
+      </w:r>
+    </w:p>
+    <w:p>
+      <w:pPr>
+        <w:ind w:left="720"/>
+        <w:rPr>
+          <w:color w:val="000000" w:themeColor="text1"/>
+        </w:rPr>
+      </w:pPr>
+      <w:r>
+        <w:rPr>
+          <w:color w:val="000000" w:themeColor="text1"/>
+        </w:rPr>
+        <w:t xml:space="preserve">   </w:t>
+      </w:r>
+      <w:proofErr w:type="gramStart"/>
+      <w:r>
+        <w:rPr>
+          <w:color w:val="000000" w:themeColor="text1"/>
+        </w:rPr>
+        <w:t>back</w:t>
+      </w:r>
+      <w:proofErr w:type="gramEnd"/>
+      <w:r>
+        <w:rPr>
+          <w:color w:val="000000" w:themeColor="text1"/>
+        </w:rPr>
+        <w:t xml:space="preserve"> to the starting point so that he can pick-up the seeds. After dropping the seeds off, he then </w:t>
+      </w:r>
+    </w:p>
+    <w:p>
+      <w:pPr>
+        <w:ind w:left="720"/>
+        <w:rPr>
+          <w:color w:val="000000" w:themeColor="text1"/>
+        </w:rPr>
+      </w:pPr>
+      <w:r>
+        <w:rPr>
+          <w:color w:val="000000" w:themeColor="text1"/>
+        </w:rPr>
+        <w:t xml:space="preserve">   </w:t>
+      </w:r>
+      <w:proofErr w:type="gramStart"/>
+      <w:r>
+        <w:rPr>
+          <w:color w:val="000000" w:themeColor="text1"/>
+        </w:rPr>
+        <w:t>returns</w:t>
+      </w:r>
+      <w:proofErr w:type="gramEnd"/>
+      <w:r>
+        <w:rPr>
+          <w:color w:val="000000" w:themeColor="text1"/>
+        </w:rPr>
+        <w:t xml:space="preserve"> again for the cat.</w:t>
       </w:r>
     </w:p>
     <w:p>
@@ -764,8 +990,16 @@
         <w:rPr>
           <w:rFonts w:cs="Calibri"/>
         </w:rPr>
-        <w:t>There are 20 socks in a drawer: 5 pairs of black socks, 3 pairs of brown and 2 pairs of white. You select the socks in the dark and can check them only after a selection has been made. What is the smallest number of socks you need to select to guarantee getting the following:</w:t>
-      </w:r>
+        <w:t xml:space="preserve">There are 20 socks in a drawer: 5 pairs of black socks, 3 pairs of brown and 2 pairs of white. You select the socks in the dark and can check them only after a selection has been made. What is the smallest number of socks you need to select to guarantee getting the </w:t>
+      </w:r>
+      <w:proofErr w:type="gramStart"/>
+      <w:r>
+        <w:rPr>
+          <w:rFonts w:cs="Calibri"/>
+        </w:rPr>
+        <w:t>following:</w:t>
+      </w:r>
+      <w:proofErr w:type="gramEnd"/>
     </w:p>
     <w:p>
       <w:pPr>
@@ -870,22 +1104,36 @@
         <w:rPr>
           <w:color w:val="000000" w:themeColor="text1"/>
         </w:rPr>
-        <w:t>• Trying to get matching pair of socks without being able to see what’s available.</w:t>
-      </w:r>
-    </w:p>
-    <w:p>
-      <w:pPr>
-        <w:ind w:left="720"/>
-        <w:rPr>
-          <w:color w:val="000000" w:themeColor="text1"/>
-        </w:rPr>
-      </w:pPr>
-      <w:r>
-        <w:rPr>
-          <w:color w:val="000000" w:themeColor="text1"/>
-        </w:rPr>
         <w:t xml:space="preserve">• </w:t>
       </w:r>
+      <w:proofErr w:type="gramStart"/>
+      <w:r>
+        <w:rPr>
+          <w:color w:val="000000" w:themeColor="text1"/>
+        </w:rPr>
+        <w:t>Trying</w:t>
+      </w:r>
+      <w:proofErr w:type="gramEnd"/>
+      <w:r>
+        <w:rPr>
+          <w:color w:val="000000" w:themeColor="text1"/>
+        </w:rPr>
+        <w:t xml:space="preserve"> to get matching pair of socks without being able to see what’s available.</w:t>
+      </w:r>
+    </w:p>
+    <w:p>
+      <w:pPr>
+        <w:ind w:left="720"/>
+        <w:rPr>
+          <w:color w:val="000000" w:themeColor="text1"/>
+        </w:rPr>
+      </w:pPr>
+      <w:r>
+        <w:rPr>
+          <w:color w:val="000000" w:themeColor="text1"/>
+        </w:rPr>
+        <w:t xml:space="preserve">• </w:t>
+      </w:r>
       <w:r>
         <w:rPr>
           <w:color w:val="000000" w:themeColor="text1"/>
@@ -904,7 +1152,21 @@
         <w:rPr>
           <w:color w:val="000000" w:themeColor="text1"/>
         </w:rPr>
-        <w:t xml:space="preserve">    selection is made?</w:t>
+        <w:t xml:space="preserve">    </w:t>
+      </w:r>
+      <w:proofErr w:type="gramStart"/>
+      <w:r>
+        <w:rPr>
+          <w:color w:val="000000" w:themeColor="text1"/>
+        </w:rPr>
+        <w:t>selection</w:t>
+      </w:r>
+      <w:proofErr w:type="gramEnd"/>
+      <w:r>
+        <w:rPr>
+          <w:color w:val="000000" w:themeColor="text1"/>
+        </w:rPr>
+        <w:t xml:space="preserve"> is made?</w:t>
       </w:r>
     </w:p>
     <w:p>
@@ -976,21 +1238,49 @@
         <w:rPr>
           <w:color w:val="000000" w:themeColor="text1"/>
         </w:rPr>
-        <w:t>• Having to make a decision in the dark.</w:t>
-      </w:r>
-    </w:p>
-    <w:p>
-      <w:pPr>
-        <w:ind w:left="720"/>
-        <w:rPr>
-          <w:color w:val="000000" w:themeColor="text1"/>
-        </w:rPr>
-      </w:pPr>
-      <w:r>
-        <w:rPr>
-          <w:color w:val="000000" w:themeColor="text1"/>
-        </w:rPr>
-        <w:t>• Can test your luck and gather at least 4-6 socks in hopes you’ve obtained a match.</w:t>
+        <w:t xml:space="preserve">• </w:t>
+      </w:r>
+      <w:proofErr w:type="gramStart"/>
+      <w:r>
+        <w:rPr>
+          <w:color w:val="000000" w:themeColor="text1"/>
+        </w:rPr>
+        <w:t>Having</w:t>
+      </w:r>
+      <w:proofErr w:type="gramEnd"/>
+      <w:r>
+        <w:rPr>
+          <w:color w:val="000000" w:themeColor="text1"/>
+        </w:rPr>
+        <w:t xml:space="preserve"> to make a decision in the dark.</w:t>
+      </w:r>
+    </w:p>
+    <w:p>
+      <w:pPr>
+        <w:ind w:left="720"/>
+        <w:rPr>
+          <w:color w:val="000000" w:themeColor="text1"/>
+        </w:rPr>
+      </w:pPr>
+      <w:r>
+        <w:rPr>
+          <w:color w:val="000000" w:themeColor="text1"/>
+        </w:rPr>
+        <w:t xml:space="preserve">• </w:t>
+      </w:r>
+      <w:proofErr w:type="gramStart"/>
+      <w:r>
+        <w:rPr>
+          <w:color w:val="000000" w:themeColor="text1"/>
+        </w:rPr>
+        <w:t>Can</w:t>
+      </w:r>
+      <w:proofErr w:type="gramEnd"/>
+      <w:r>
+        <w:rPr>
+          <w:color w:val="000000" w:themeColor="text1"/>
+        </w:rPr>
+        <w:t xml:space="preserve"> test your luck and gather at least 4-6 socks in hopes you’ve obtained a match.</w:t>
       </w:r>
     </w:p>
     <w:p>
@@ -1034,35 +1324,77 @@
         <w:rPr>
           <w:color w:val="000000" w:themeColor="text1"/>
         </w:rPr>
-        <w:t>• A potential solution would be to grab a few socks and check them in the light if any</w:t>
-      </w:r>
-    </w:p>
-    <w:p>
-      <w:pPr>
-        <w:ind w:left="720"/>
-        <w:rPr>
-          <w:color w:val="000000" w:themeColor="text1"/>
-        </w:rPr>
-      </w:pPr>
-      <w:r>
-        <w:rPr>
-          <w:color w:val="000000" w:themeColor="text1"/>
-        </w:rPr>
-        <w:t xml:space="preserve">  of them match. Whether they do or do not match, feel them. Some may have distinct </w:t>
-      </w:r>
-    </w:p>
-    <w:p>
-      <w:pPr>
-        <w:ind w:left="720"/>
-        <w:rPr>
-          <w:color w:val="000000" w:themeColor="text1"/>
-        </w:rPr>
-      </w:pPr>
-      <w:r>
-        <w:rPr>
-          <w:color w:val="000000" w:themeColor="text1"/>
-        </w:rPr>
-        <w:t xml:space="preserve">  features to them to where you can feel the difference.</w:t>
+        <w:t xml:space="preserve">• </w:t>
+      </w:r>
+      <w:proofErr w:type="gramStart"/>
+      <w:r>
+        <w:rPr>
+          <w:color w:val="000000" w:themeColor="text1"/>
+        </w:rPr>
+        <w:t>A</w:t>
+      </w:r>
+      <w:proofErr w:type="gramEnd"/>
+      <w:r>
+        <w:rPr>
+          <w:color w:val="000000" w:themeColor="text1"/>
+        </w:rPr>
+        <w:t xml:space="preserve"> potential solution would be to grab a few socks and check them in the light if any</w:t>
+      </w:r>
+    </w:p>
+    <w:p>
+      <w:pPr>
+        <w:ind w:left="720"/>
+        <w:rPr>
+          <w:color w:val="000000" w:themeColor="text1"/>
+        </w:rPr>
+      </w:pPr>
+      <w:r>
+        <w:rPr>
+          <w:color w:val="000000" w:themeColor="text1"/>
+        </w:rPr>
+        <w:t xml:space="preserve">  </w:t>
+      </w:r>
+      <w:proofErr w:type="gramStart"/>
+      <w:r>
+        <w:rPr>
+          <w:color w:val="000000" w:themeColor="text1"/>
+        </w:rPr>
+        <w:t>of</w:t>
+      </w:r>
+      <w:proofErr w:type="gramEnd"/>
+      <w:r>
+        <w:rPr>
+          <w:color w:val="000000" w:themeColor="text1"/>
+        </w:rPr>
+        <w:t xml:space="preserve"> them match. Whether they do or do not match, feel them. Some may have distinct </w:t>
+      </w:r>
+    </w:p>
+    <w:p>
+      <w:pPr>
+        <w:ind w:left="720"/>
+        <w:rPr>
+          <w:color w:val="000000" w:themeColor="text1"/>
+        </w:rPr>
+      </w:pPr>
+      <w:r>
+        <w:rPr>
+          <w:color w:val="000000" w:themeColor="text1"/>
+        </w:rPr>
+        <w:t xml:space="preserve">  </w:t>
+      </w:r>
+      <w:proofErr w:type="gramStart"/>
+      <w:r>
+        <w:rPr>
+          <w:color w:val="000000" w:themeColor="text1"/>
+        </w:rPr>
+        <w:t>features</w:t>
+      </w:r>
+      <w:proofErr w:type="gramEnd"/>
+      <w:r>
+        <w:rPr>
+          <w:color w:val="000000" w:themeColor="text1"/>
+        </w:rPr>
+        <w:t xml:space="preserve"> to them to where you can feel the difference.</w:t>
       </w:r>
     </w:p>
     <w:p>
@@ -1152,11 +1484,19 @@
         </w:rPr>
         <w:t xml:space="preserve">• </w:t>
       </w:r>
-      <w:r>
-        <w:rPr>
-          <w:color w:val="000000" w:themeColor="text1"/>
-        </w:rPr>
-        <w:t xml:space="preserve">You have 20 socks in a drawer, </w:t>
+      <w:proofErr w:type="gramStart"/>
+      <w:r>
+        <w:rPr>
+          <w:color w:val="000000" w:themeColor="text1"/>
+        </w:rPr>
+        <w:t>You</w:t>
+      </w:r>
+      <w:proofErr w:type="gramEnd"/>
+      <w:r>
+        <w:rPr>
+          <w:color w:val="000000" w:themeColor="text1"/>
+        </w:rPr>
+        <w:t xml:space="preserve"> have 20 socks in a drawer, </w:t>
       </w:r>
       <w:r>
         <w:rPr>
@@ -1328,8 +1668,16 @@
         <w:rPr>
           <w:rFonts w:cs="Calibri"/>
         </w:rPr>
-        <w:t xml:space="preserve"> What if the girl counts from 1 to 1000</w:t>
-      </w:r>
+        <w:t xml:space="preserve"> What if the girl counts from 1 to </w:t>
+      </w:r>
+      <w:proofErr w:type="gramStart"/>
+      <w:r>
+        <w:rPr>
+          <w:rFonts w:cs="Calibri"/>
+        </w:rPr>
+        <w:t>1000</w:t>
+      </w:r>
+      <w:proofErr w:type="gramEnd"/>
     </w:p>
     <w:p>
       <w:pPr>
@@ -1377,11 +1725,19 @@
         </w:rPr>
         <w:t xml:space="preserve">• </w:t>
       </w:r>
-      <w:r>
-        <w:rPr>
-          <w:color w:val="000000" w:themeColor="text1"/>
-        </w:rPr>
-        <w:t>Having to figure out and follow the proper pattern when counting.</w:t>
+      <w:proofErr w:type="gramStart"/>
+      <w:r>
+        <w:rPr>
+          <w:color w:val="000000" w:themeColor="text1"/>
+        </w:rPr>
+        <w:t>Having</w:t>
+      </w:r>
+      <w:proofErr w:type="gramEnd"/>
+      <w:r>
+        <w:rPr>
+          <w:color w:val="000000" w:themeColor="text1"/>
+        </w:rPr>
+        <w:t xml:space="preserve"> to figure out and follow the proper pattern when counting.</w:t>
       </w:r>
     </w:p>
     <w:p>
@@ -1397,11 +1753,19 @@
         </w:rPr>
         <w:t xml:space="preserve">• </w:t>
       </w:r>
-      <w:r>
-        <w:rPr>
-          <w:color w:val="000000" w:themeColor="text1"/>
-        </w:rPr>
-        <w:t>The little girl is using one hand to count, rather than 2</w:t>
+      <w:proofErr w:type="gramStart"/>
+      <w:r>
+        <w:rPr>
+          <w:color w:val="000000" w:themeColor="text1"/>
+        </w:rPr>
+        <w:t>The</w:t>
+      </w:r>
+      <w:proofErr w:type="gramEnd"/>
+      <w:r>
+        <w:rPr>
+          <w:color w:val="000000" w:themeColor="text1"/>
+        </w:rPr>
+        <w:t xml:space="preserve"> little girl is using one hand to count, rather than 2</w:t>
       </w:r>
     </w:p>
     <w:p>
@@ -1469,11 +1833,19 @@
         </w:rPr>
         <w:t xml:space="preserve">• </w:t>
       </w:r>
-      <w:r>
-        <w:rPr>
-          <w:color w:val="000000" w:themeColor="text1"/>
-        </w:rPr>
-        <w:t>The constraints are using only 5 fingers to count.</w:t>
+      <w:proofErr w:type="gramStart"/>
+      <w:r>
+        <w:rPr>
+          <w:color w:val="000000" w:themeColor="text1"/>
+        </w:rPr>
+        <w:t>The</w:t>
+      </w:r>
+      <w:proofErr w:type="gramEnd"/>
+      <w:r>
+        <w:rPr>
+          <w:color w:val="000000" w:themeColor="text1"/>
+        </w:rPr>
+        <w:t xml:space="preserve"> constraints are using only 5 fingers to count.</w:t>
       </w:r>
     </w:p>
     <w:p>
@@ -1539,53 +1911,117 @@
         </w:rPr>
         <w:t xml:space="preserve">• </w:t>
       </w:r>
-      <w:r>
-        <w:rPr>
-          <w:color w:val="000000" w:themeColor="text1"/>
-        </w:rPr>
-        <w:t>A potential solution would be to use both hands because in my opinion it would be less</w:t>
-      </w:r>
-    </w:p>
-    <w:p>
-      <w:pPr>
-        <w:ind w:left="720"/>
-        <w:rPr>
-          <w:color w:val="000000" w:themeColor="text1"/>
-        </w:rPr>
-      </w:pPr>
-      <w:r>
-        <w:rPr>
-          <w:color w:val="000000" w:themeColor="text1"/>
-        </w:rPr>
-        <w:t xml:space="preserve">   frustrating and confusing</w:t>
-      </w:r>
-    </w:p>
-    <w:p>
-      <w:pPr>
-        <w:ind w:left="720"/>
-        <w:rPr>
-          <w:color w:val="000000" w:themeColor="text1"/>
-        </w:rPr>
-      </w:pPr>
-      <w:r>
-        <w:rPr>
-          <w:color w:val="000000" w:themeColor="text1"/>
-        </w:rPr>
-        <w:t xml:space="preserve">• Creating a visual chart with numbers </w:t>
-      </w:r>
-    </w:p>
-    <w:p>
-      <w:pPr>
-        <w:ind w:left="720"/>
-        <w:rPr>
-          <w:color w:val="000000" w:themeColor="text1"/>
-        </w:rPr>
-      </w:pPr>
-      <w:r>
-        <w:rPr>
-          <w:color w:val="000000" w:themeColor="text1"/>
-        </w:rPr>
-        <w:t>• Can multiply by either 10, 20, or even 50</w:t>
+      <w:proofErr w:type="gramStart"/>
+      <w:r>
+        <w:rPr>
+          <w:color w:val="000000" w:themeColor="text1"/>
+        </w:rPr>
+        <w:t>A</w:t>
+      </w:r>
+      <w:proofErr w:type="gramEnd"/>
+      <w:r>
+        <w:rPr>
+          <w:color w:val="000000" w:themeColor="text1"/>
+        </w:rPr>
+        <w:t xml:space="preserve"> potential solution would be to use both hands because in my opinion it would be less</w:t>
+      </w:r>
+    </w:p>
+    <w:p>
+      <w:pPr>
+        <w:ind w:left="720"/>
+        <w:rPr>
+          <w:color w:val="000000" w:themeColor="text1"/>
+        </w:rPr>
+      </w:pPr>
+      <w:r>
+        <w:rPr>
+          <w:color w:val="000000" w:themeColor="text1"/>
+        </w:rPr>
+        <w:t xml:space="preserve">   </w:t>
+      </w:r>
+      <w:proofErr w:type="gramStart"/>
+      <w:r>
+        <w:rPr>
+          <w:color w:val="000000" w:themeColor="text1"/>
+        </w:rPr>
+        <w:t>frustrating</w:t>
+      </w:r>
+      <w:proofErr w:type="gramEnd"/>
+      <w:r>
+        <w:rPr>
+          <w:color w:val="000000" w:themeColor="text1"/>
+        </w:rPr>
+        <w:t xml:space="preserve"> and confusing</w:t>
+      </w:r>
+    </w:p>
+    <w:p>
+      <w:pPr>
+        <w:ind w:left="720"/>
+        <w:rPr>
+          <w:color w:val="000000" w:themeColor="text1"/>
+        </w:rPr>
+      </w:pPr>
+      <w:r>
+        <w:rPr>
+          <w:color w:val="000000" w:themeColor="text1"/>
+        </w:rPr>
+        <w:t xml:space="preserve">• </w:t>
+      </w:r>
+      <w:proofErr w:type="gramStart"/>
+      <w:r>
+        <w:rPr>
+          <w:color w:val="000000" w:themeColor="text1"/>
+        </w:rPr>
+        <w:t>Creating</w:t>
+      </w:r>
+      <w:proofErr w:type="gramEnd"/>
+      <w:r>
+        <w:rPr>
+          <w:color w:val="000000" w:themeColor="text1"/>
+        </w:rPr>
+        <w:t xml:space="preserve"> a visual chart with numbers </w:t>
+      </w:r>
+    </w:p>
+    <w:p>
+      <w:pPr>
+        <w:ind w:left="720"/>
+        <w:rPr>
+          <w:color w:val="000000" w:themeColor="text1"/>
+        </w:rPr>
+      </w:pPr>
+      <w:r>
+        <w:rPr>
+          <w:color w:val="000000" w:themeColor="text1"/>
+        </w:rPr>
+        <w:t xml:space="preserve">• </w:t>
+      </w:r>
+      <w:proofErr w:type="gramStart"/>
+      <w:r>
+        <w:rPr>
+          <w:color w:val="000000" w:themeColor="text1"/>
+        </w:rPr>
+        <w:t>Can</w:t>
+      </w:r>
+      <w:proofErr w:type="gramEnd"/>
+      <w:r>
+        <w:rPr>
+          <w:color w:val="000000" w:themeColor="text1"/>
+        </w:rPr>
+        <w:t xml:space="preserve"> multiply by either 10, 20, or even 50</w:t>
+      </w:r>
+    </w:p>
+    <w:p>
+      <w:pPr>
+        <w:ind w:left="720"/>
+        <w:rPr>
+          <w:color w:val="000000" w:themeColor="text1"/>
+        </w:rPr>
+      </w:pPr>
+      <w:r>
+        <w:rPr>
+          <w:color w:val="000000" w:themeColor="text1"/>
+        </w:rPr>
+        <w:t>• Create a multiplication table</w:t>
       </w:r>
     </w:p>
     <w:p>
@@ -1629,13 +2065,7 @@
         <w:rPr>
           <w:color w:val="000000" w:themeColor="text1"/>
         </w:rPr>
-        <w:t>• Y</w:t>
-      </w:r>
-      <w:r>
-        <w:rPr>
-          <w:color w:val="000000" w:themeColor="text1"/>
-        </w:rPr>
-        <w:t>es, the solution meets t</w:t>
+        <w:t>• Yes, the solution meets t</w:t>
       </w:r>
       <w:r>
         <w:rPr>
@@ -1687,14 +2117,48 @@
         </w:rPr>
         <w:t xml:space="preserve">• </w:t>
       </w:r>
-      <w:r>
-        <w:rPr>
-          <w:color w:val="000000" w:themeColor="text1"/>
-        </w:rPr>
-        <w:t>Use both hands to count</w:t>
+      <w:proofErr w:type="gramStart"/>
+      <w:r>
+        <w:rPr>
+          <w:color w:val="000000" w:themeColor="text1"/>
+        </w:rPr>
+        <w:t>Using</w:t>
+      </w:r>
+      <w:proofErr w:type="gramEnd"/>
+      <w:r>
+        <w:rPr>
+          <w:color w:val="000000" w:themeColor="text1"/>
+        </w:rPr>
+        <w:t xml:space="preserve"> her fingers she can multiply the last number </w:t>
+      </w:r>
+      <w:r>
+        <w:rPr>
+          <w:color w:val="000000" w:themeColor="text1"/>
+        </w:rPr>
+        <w:t>by 10. In doing so, 10, 100 and 1000 all stop</w:t>
+      </w:r>
+    </w:p>
+    <w:p>
+      <w:pPr>
+        <w:ind w:left="720"/>
+        <w:rPr>
+          <w:color w:val="000000" w:themeColor="text1"/>
+        </w:rPr>
+      </w:pPr>
+      <w:r>
+        <w:rPr>
+          <w:color w:val="000000" w:themeColor="text1"/>
+        </w:rPr>
+        <w:t xml:space="preserve">   </w:t>
       </w:r>
       <w:bookmarkStart w:id="0" w:name="_GoBack"/>
       <w:bookmarkEnd w:id="0"/>
+      <w:r>
+        <w:rPr>
+          <w:color w:val="000000" w:themeColor="text1"/>
+        </w:rPr>
+        <w:t>on her index finger.</w:t>
+      </w:r>
     </w:p>
     <w:p>
       <w:pPr>

</xml_diff>

<commit_message>
Changed info on "Predicting Fingers" for choosing a solution and added a potential solution for it as well. Assignment, Problem Solving.
</commit_message>
<xml_diff>
--- a/Problem Solving/Garcia_Jenny_ProblemSolving.docx
+++ b/Problem Solving/Garcia_Jenny_ProblemSolving.docx
@@ -2026,138 +2026,184 @@
     </w:p>
     <w:p>
       <w:pPr>
-        <w:rPr>
-          <w:b/>
-          <w:color w:val="000000" w:themeColor="text1"/>
-        </w:rPr>
-      </w:pPr>
-    </w:p>
-    <w:p>
-      <w:pPr>
-        <w:rPr>
-          <w:b/>
-          <w:color w:val="000000" w:themeColor="text1"/>
-        </w:rPr>
-      </w:pPr>
-      <w:r>
-        <w:rPr>
-          <w:b/>
-          <w:color w:val="000000" w:themeColor="text1"/>
-        </w:rPr>
-        <w:t>4) Evaluate each potential solution</w:t>
-      </w:r>
-      <w:r>
-        <w:rPr>
-          <w:b/>
-          <w:color w:val="000000" w:themeColor="text1"/>
-        </w:rPr>
-        <w:t>:</w:t>
-      </w:r>
-    </w:p>
-    <w:p>
-      <w:pPr>
-        <w:ind w:left="720"/>
-        <w:rPr>
-          <w:color w:val="000000" w:themeColor="text1"/>
-        </w:rPr>
-      </w:pPr>
-      <w:r>
-        <w:rPr>
-          <w:color w:val="000000" w:themeColor="text1"/>
-        </w:rPr>
-        <w:t>• Yes, the solution meets t</w:t>
-      </w:r>
-      <w:r>
-        <w:rPr>
-          <w:color w:val="000000" w:themeColor="text1"/>
-        </w:rPr>
-        <w:t>he goal, but it may take longer</w:t>
-      </w:r>
-    </w:p>
-    <w:p>
-      <w:pPr>
-        <w:ind w:left="720"/>
-        <w:rPr>
-          <w:color w:val="000000" w:themeColor="text1"/>
-        </w:rPr>
-      </w:pPr>
-    </w:p>
-    <w:p>
-      <w:pPr>
-        <w:rPr>
-          <w:b/>
-          <w:color w:val="000000" w:themeColor="text1"/>
-        </w:rPr>
-      </w:pPr>
-      <w:r>
-        <w:rPr>
-          <w:b/>
-          <w:color w:val="000000" w:themeColor="text1"/>
-        </w:rPr>
-        <w:t>5) Choose a solution and develop a plan to implement</w:t>
-      </w:r>
-      <w:r>
-        <w:rPr>
-          <w:b/>
-          <w:color w:val="000000" w:themeColor="text1"/>
-        </w:rPr>
-        <w:t>:</w:t>
-      </w:r>
-    </w:p>
-    <w:p>
-      <w:pPr>
-        <w:ind w:left="720"/>
-        <w:rPr>
-          <w:color w:val="000000" w:themeColor="text1"/>
-        </w:rPr>
-      </w:pPr>
-      <w:r>
-        <w:rPr>
-          <w:color w:val="000000" w:themeColor="text1"/>
-        </w:rPr>
-        <w:t xml:space="preserve">• </w:t>
-      </w:r>
-      <w:proofErr w:type="gramStart"/>
-      <w:r>
-        <w:rPr>
-          <w:color w:val="000000" w:themeColor="text1"/>
-        </w:rPr>
-        <w:t>Using</w:t>
-      </w:r>
-      <w:proofErr w:type="gramEnd"/>
-      <w:r>
-        <w:rPr>
-          <w:color w:val="000000" w:themeColor="text1"/>
-        </w:rPr>
-        <w:t xml:space="preserve"> her fingers she can multiply the last number </w:t>
-      </w:r>
-      <w:r>
-        <w:rPr>
-          <w:color w:val="000000" w:themeColor="text1"/>
-        </w:rPr>
-        <w:t>by 10. In doing so, 10, 100 and 1000 all stop</w:t>
-      </w:r>
-    </w:p>
-    <w:p>
-      <w:pPr>
-        <w:ind w:left="720"/>
-        <w:rPr>
-          <w:color w:val="000000" w:themeColor="text1"/>
-        </w:rPr>
-      </w:pPr>
-      <w:r>
-        <w:rPr>
-          <w:color w:val="000000" w:themeColor="text1"/>
-        </w:rPr>
-        <w:t xml:space="preserve">   </w:t>
+        <w:ind w:left="720"/>
+        <w:rPr>
+          <w:color w:val="000000" w:themeColor="text1"/>
+        </w:rPr>
+      </w:pPr>
+      <w:r>
+        <w:rPr>
+          <w:color w:val="000000" w:themeColor="text1"/>
+        </w:rPr>
+        <w:t>• Can count by tens on her index finger.</w:t>
       </w:r>
       <w:bookmarkStart w:id="0" w:name="_GoBack"/>
       <w:bookmarkEnd w:id="0"/>
-      <w:r>
-        <w:rPr>
-          <w:color w:val="000000" w:themeColor="text1"/>
-        </w:rPr>
-        <w:t>on her index finger.</w:t>
+    </w:p>
+    <w:p>
+      <w:pPr>
+        <w:rPr>
+          <w:b/>
+          <w:color w:val="000000" w:themeColor="text1"/>
+        </w:rPr>
+      </w:pPr>
+    </w:p>
+    <w:p>
+      <w:pPr>
+        <w:rPr>
+          <w:b/>
+          <w:color w:val="000000" w:themeColor="text1"/>
+        </w:rPr>
+      </w:pPr>
+      <w:r>
+        <w:rPr>
+          <w:b/>
+          <w:color w:val="000000" w:themeColor="text1"/>
+        </w:rPr>
+        <w:t>4) Evaluate each potential solution</w:t>
+      </w:r>
+      <w:r>
+        <w:rPr>
+          <w:b/>
+          <w:color w:val="000000" w:themeColor="text1"/>
+        </w:rPr>
+        <w:t>:</w:t>
+      </w:r>
+    </w:p>
+    <w:p>
+      <w:pPr>
+        <w:ind w:left="720"/>
+        <w:rPr>
+          <w:color w:val="000000" w:themeColor="text1"/>
+        </w:rPr>
+      </w:pPr>
+      <w:r>
+        <w:rPr>
+          <w:color w:val="000000" w:themeColor="text1"/>
+        </w:rPr>
+        <w:t>• Yes, the solution meets t</w:t>
+      </w:r>
+      <w:r>
+        <w:rPr>
+          <w:color w:val="000000" w:themeColor="text1"/>
+        </w:rPr>
+        <w:t>he goal, but it may take longer</w:t>
+      </w:r>
+    </w:p>
+    <w:p>
+      <w:pPr>
+        <w:ind w:left="720"/>
+        <w:rPr>
+          <w:color w:val="000000" w:themeColor="text1"/>
+        </w:rPr>
+      </w:pPr>
+    </w:p>
+    <w:p>
+      <w:pPr>
+        <w:rPr>
+          <w:b/>
+          <w:color w:val="000000" w:themeColor="text1"/>
+        </w:rPr>
+      </w:pPr>
+      <w:r>
+        <w:rPr>
+          <w:b/>
+          <w:color w:val="000000" w:themeColor="text1"/>
+        </w:rPr>
+        <w:t>5) Choose a solution and develop a plan to implement</w:t>
+      </w:r>
+      <w:r>
+        <w:rPr>
+          <w:b/>
+          <w:color w:val="000000" w:themeColor="text1"/>
+        </w:rPr>
+        <w:t>:</w:t>
+      </w:r>
+    </w:p>
+    <w:p>
+      <w:pPr>
+        <w:ind w:left="720"/>
+        <w:rPr>
+          <w:color w:val="000000" w:themeColor="text1"/>
+        </w:rPr>
+      </w:pPr>
+      <w:r>
+        <w:rPr>
+          <w:color w:val="000000" w:themeColor="text1"/>
+        </w:rPr>
+        <w:t xml:space="preserve">• </w:t>
+      </w:r>
+      <w:proofErr w:type="gramStart"/>
+      <w:r>
+        <w:rPr>
+          <w:color w:val="000000" w:themeColor="text1"/>
+        </w:rPr>
+        <w:t>Using</w:t>
+      </w:r>
+      <w:proofErr w:type="gramEnd"/>
+      <w:r>
+        <w:rPr>
+          <w:color w:val="000000" w:themeColor="text1"/>
+        </w:rPr>
+        <w:t xml:space="preserve"> her fingers she can </w:t>
+      </w:r>
+      <w:r>
+        <w:rPr>
+          <w:color w:val="000000" w:themeColor="text1"/>
+        </w:rPr>
+        <w:t>add</w:t>
+      </w:r>
+      <w:r>
+        <w:rPr>
+          <w:color w:val="000000" w:themeColor="text1"/>
+        </w:rPr>
+        <w:t xml:space="preserve"> the last number </w:t>
+      </w:r>
+      <w:r>
+        <w:rPr>
+          <w:color w:val="000000" w:themeColor="text1"/>
+        </w:rPr>
+        <w:t>by 10</w:t>
+      </w:r>
+      <w:r>
+        <w:rPr>
+          <w:color w:val="000000" w:themeColor="text1"/>
+        </w:rPr>
+        <w:t>s</w:t>
+      </w:r>
+      <w:r>
+        <w:rPr>
+          <w:color w:val="000000" w:themeColor="text1"/>
+        </w:rPr>
+        <w:t>. In doing so, 10, 100 and 1000 all stop</w:t>
+      </w:r>
+    </w:p>
+    <w:p>
+      <w:pPr>
+        <w:ind w:left="720"/>
+        <w:rPr>
+          <w:color w:val="000000" w:themeColor="text1"/>
+        </w:rPr>
+      </w:pPr>
+      <w:r>
+        <w:rPr>
+          <w:color w:val="000000" w:themeColor="text1"/>
+        </w:rPr>
+        <w:t xml:space="preserve">   </w:t>
+      </w:r>
+      <w:proofErr w:type="gramStart"/>
+      <w:r>
+        <w:rPr>
+          <w:color w:val="000000" w:themeColor="text1"/>
+        </w:rPr>
+        <w:t>on</w:t>
+      </w:r>
+      <w:proofErr w:type="gramEnd"/>
+      <w:r>
+        <w:rPr>
+          <w:color w:val="000000" w:themeColor="text1"/>
+        </w:rPr>
+        <w:t xml:space="preserve"> her index finger.</w:t>
       </w:r>
     </w:p>
     <w:p>

</xml_diff>